<commit_message>
Add email sender the commentbypostid endpoint
</commit_message>
<xml_diff>
--- a/Záródolgozat.docx
+++ b/Záródolgozat.docx
@@ -3698,20 +3698,9 @@
           <w:lang w:val="hu-HU"/>
         </w:rPr>
         <w:lastRenderedPageBreak/>
-        <w:t>Axios</w:t>
-      </w:r>
-      <w:proofErr w:type="spellEnd"/>
-      <w:r>
-        <w:rPr>
-          <w:rFonts w:ascii="Times New Roman" w:hAnsi="Times New Roman" w:cs="Times New Roman"/>
-          <w:b/>
-          <w:color w:val="538135" w:themeColor="accent6" w:themeShade="BF"/>
-          <w:sz w:val="32"/>
-          <w:szCs w:val="32"/>
-          <w:lang w:val="hu-HU"/>
-        </w:rPr>
-        <w:t>:</w:t>
-      </w:r>
+        <w:t>Axios:</w:t>
+      </w:r>
+      <w:proofErr w:type="spellEnd"/>
     </w:p>
     <w:p>
       <w:pPr>
@@ -3733,14 +3722,25 @@
         </w:rPr>
         <w:tab/>
       </w:r>
-      <w:r>
-        <w:rPr>
-          <w:rFonts w:ascii="Times New Roman" w:hAnsi="Times New Roman" w:cs="Times New Roman"/>
-          <w:sz w:val="28"/>
-          <w:szCs w:val="28"/>
-          <w:lang w:val="hu-HU"/>
-        </w:rPr>
-        <w:t xml:space="preserve">Az </w:t>
+      <w:proofErr w:type="spellStart"/>
+      <w:r>
+        <w:rPr>
+          <w:rFonts w:ascii="Times New Roman" w:hAnsi="Times New Roman" w:cs="Times New Roman"/>
+          <w:sz w:val="28"/>
+          <w:szCs w:val="28"/>
+          <w:lang w:val="hu-HU"/>
+        </w:rPr>
+        <w:t>Az</w:t>
+      </w:r>
+      <w:proofErr w:type="spellEnd"/>
+      <w:r>
+        <w:rPr>
+          <w:rFonts w:ascii="Times New Roman" w:hAnsi="Times New Roman" w:cs="Times New Roman"/>
+          <w:sz w:val="28"/>
+          <w:szCs w:val="28"/>
+          <w:lang w:val="hu-HU"/>
+        </w:rPr>
+        <w:t xml:space="preserve"> </w:t>
       </w:r>
       <w:proofErr w:type="spellStart"/>
       <w:r>
@@ -8008,16 +8008,7 @@
           <w:szCs w:val="28"/>
           <w:lang w:val="hu-HU"/>
         </w:rPr>
-        <w:t xml:space="preserve"> </w:t>
-      </w:r>
-      <w:r>
-        <w:rPr>
-          <w:rFonts w:ascii="Times New Roman" w:hAnsi="Times New Roman" w:cs="Times New Roman"/>
-          <w:sz w:val="28"/>
-          <w:szCs w:val="28"/>
-          <w:lang w:val="hu-HU"/>
-        </w:rPr>
-        <w:t xml:space="preserve">a </w:t>
+        <w:t xml:space="preserve"> a </w:t>
       </w:r>
       <w:proofErr w:type="spellStart"/>
       <w:r>
@@ -8037,25 +8028,7 @@
           <w:szCs w:val="28"/>
           <w:lang w:val="hu-HU"/>
         </w:rPr>
-        <w:t xml:space="preserve"> (ami </w:t>
-      </w:r>
-      <w:r>
-        <w:rPr>
-          <w:rFonts w:ascii="Times New Roman" w:hAnsi="Times New Roman" w:cs="Times New Roman"/>
-          <w:sz w:val="28"/>
-          <w:szCs w:val="28"/>
-          <w:lang w:val="hu-HU"/>
-        </w:rPr>
-        <w:t>szintén</w:t>
-      </w:r>
-      <w:r>
-        <w:rPr>
-          <w:rFonts w:ascii="Times New Roman" w:hAnsi="Times New Roman" w:cs="Times New Roman"/>
-          <w:sz w:val="28"/>
-          <w:szCs w:val="28"/>
-          <w:lang w:val="hu-HU"/>
-        </w:rPr>
-        <w:t xml:space="preserve"> idegen kulcs, ez van összekötve a </w:t>
+        <w:t xml:space="preserve"> (ami szintén idegen kulcs, ez van összekötve a </w:t>
       </w:r>
       <w:proofErr w:type="spellStart"/>
       <w:r>
@@ -8286,16 +8259,7 @@
           <w:szCs w:val="28"/>
           <w:lang w:val="hu-HU"/>
         </w:rPr>
-        <w:t xml:space="preserve"> ami az üzenet címe, </w:t>
-      </w:r>
-      <w:r>
-        <w:rPr>
-          <w:rFonts w:ascii="Times New Roman" w:hAnsi="Times New Roman" w:cs="Times New Roman"/>
-          <w:sz w:val="28"/>
-          <w:szCs w:val="28"/>
-          <w:lang w:val="hu-HU"/>
-        </w:rPr>
-        <w:t xml:space="preserve">a </w:t>
+        <w:t xml:space="preserve"> ami az üzenet címe, a </w:t>
       </w:r>
       <w:proofErr w:type="spellStart"/>
       <w:r>
@@ -8355,16 +8319,7 @@
           <w:szCs w:val="28"/>
           <w:lang w:val="hu-HU"/>
         </w:rPr>
-        <w:t>)</w:t>
-      </w:r>
-      <w:r>
-        <w:rPr>
-          <w:rFonts w:ascii="Times New Roman" w:hAnsi="Times New Roman" w:cs="Times New Roman"/>
-          <w:sz w:val="28"/>
-          <w:szCs w:val="28"/>
-          <w:lang w:val="hu-HU"/>
-        </w:rPr>
-        <w:t xml:space="preserve"> az a felhasználó, aki kapta az üzenetet és a </w:t>
+        <w:t xml:space="preserve">) az a felhasználó, aki kapta az üzenetet és a </w:t>
       </w:r>
       <w:proofErr w:type="spellStart"/>
       <w:r>
@@ -8445,6 +8400,723 @@
           <w:lang w:val="hu-HU"/>
         </w:rPr>
         <w:t xml:space="preserve">táblában tároljuk a </w:t>
+      </w:r>
+      <w:r>
+        <w:rPr>
+          <w:rFonts w:ascii="Times New Roman" w:hAnsi="Times New Roman" w:cs="Times New Roman"/>
+          <w:sz w:val="28"/>
+          <w:szCs w:val="28"/>
+          <w:lang w:val="hu-HU"/>
+        </w:rPr>
+        <w:t xml:space="preserve">rangok adatait, </w:t>
+      </w:r>
+      <w:r>
+        <w:rPr>
+          <w:rFonts w:ascii="Times New Roman" w:hAnsi="Times New Roman" w:cs="Times New Roman"/>
+          <w:sz w:val="28"/>
+          <w:szCs w:val="28"/>
+          <w:lang w:val="hu-HU"/>
+        </w:rPr>
+        <w:t xml:space="preserve">az </w:t>
+      </w:r>
+      <w:proofErr w:type="spellStart"/>
+      <w:r>
+        <w:rPr>
+          <w:rFonts w:ascii="Times New Roman" w:hAnsi="Times New Roman" w:cs="Times New Roman"/>
+          <w:sz w:val="28"/>
+          <w:szCs w:val="28"/>
+          <w:lang w:val="hu-HU"/>
+        </w:rPr>
+        <w:t>id</w:t>
+      </w:r>
+      <w:proofErr w:type="spellEnd"/>
+      <w:r>
+        <w:rPr>
+          <w:rFonts w:ascii="Times New Roman" w:hAnsi="Times New Roman" w:cs="Times New Roman"/>
+          <w:sz w:val="28"/>
+          <w:szCs w:val="28"/>
+          <w:lang w:val="hu-HU"/>
+        </w:rPr>
+        <w:t>-ját (ami az elsődleges kulcs</w:t>
+      </w:r>
+      <w:r>
+        <w:rPr>
+          <w:rFonts w:ascii="Times New Roman" w:hAnsi="Times New Roman" w:cs="Times New Roman"/>
+          <w:sz w:val="28"/>
+          <w:szCs w:val="28"/>
+          <w:lang w:val="hu-HU"/>
+        </w:rPr>
+        <w:t xml:space="preserve">, </w:t>
+      </w:r>
+      <w:r>
+        <w:rPr>
+          <w:rFonts w:ascii="Times New Roman" w:hAnsi="Times New Roman" w:cs="Times New Roman"/>
+          <w:sz w:val="28"/>
+          <w:szCs w:val="28"/>
+          <w:lang w:val="hu-HU"/>
+        </w:rPr>
+        <w:t xml:space="preserve">ez van összekötve a </w:t>
+      </w:r>
+      <w:proofErr w:type="spellStart"/>
+      <w:r>
+        <w:rPr>
+          <w:rFonts w:ascii="Times New Roman" w:hAnsi="Times New Roman" w:cs="Times New Roman"/>
+          <w:sz w:val="28"/>
+          <w:szCs w:val="28"/>
+          <w:lang w:val="hu-HU"/>
+        </w:rPr>
+        <w:t>user</w:t>
+      </w:r>
+      <w:proofErr w:type="spellEnd"/>
+      <w:r>
+        <w:rPr>
+          <w:rFonts w:ascii="Times New Roman" w:hAnsi="Times New Roman" w:cs="Times New Roman"/>
+          <w:sz w:val="28"/>
+          <w:szCs w:val="28"/>
+          <w:lang w:val="hu-HU"/>
+        </w:rPr>
+        <w:t xml:space="preserve"> tábla </w:t>
+      </w:r>
+      <w:proofErr w:type="spellStart"/>
+      <w:r>
+        <w:rPr>
+          <w:rFonts w:ascii="Times New Roman" w:hAnsi="Times New Roman" w:cs="Times New Roman"/>
+          <w:sz w:val="28"/>
+          <w:szCs w:val="28"/>
+          <w:lang w:val="hu-HU"/>
+        </w:rPr>
+        <w:t>rank</w:t>
+      </w:r>
+      <w:r>
+        <w:rPr>
+          <w:rFonts w:ascii="Times New Roman" w:hAnsi="Times New Roman" w:cs="Times New Roman"/>
+          <w:sz w:val="28"/>
+          <w:szCs w:val="28"/>
+          <w:lang w:val="hu-HU"/>
+        </w:rPr>
+        <w:t>id-jával</w:t>
+      </w:r>
+      <w:proofErr w:type="spellEnd"/>
+      <w:r>
+        <w:rPr>
+          <w:rFonts w:ascii="Times New Roman" w:hAnsi="Times New Roman" w:cs="Times New Roman"/>
+          <w:sz w:val="28"/>
+          <w:szCs w:val="28"/>
+          <w:lang w:val="hu-HU"/>
+        </w:rPr>
+        <w:t>),</w:t>
+      </w:r>
+      <w:r>
+        <w:rPr>
+          <w:rFonts w:ascii="Times New Roman" w:hAnsi="Times New Roman" w:cs="Times New Roman"/>
+          <w:sz w:val="28"/>
+          <w:szCs w:val="28"/>
+          <w:lang w:val="hu-HU"/>
+        </w:rPr>
+        <w:t xml:space="preserve"> a rang nevét, a rang minimum és maximum pontszáma és a </w:t>
+      </w:r>
+      <w:proofErr w:type="spellStart"/>
+      <w:r>
+        <w:rPr>
+          <w:rFonts w:ascii="Times New Roman" w:hAnsi="Times New Roman" w:cs="Times New Roman"/>
+          <w:sz w:val="28"/>
+          <w:szCs w:val="28"/>
+          <w:lang w:val="hu-HU"/>
+        </w:rPr>
+        <w:t>description</w:t>
+      </w:r>
+      <w:proofErr w:type="spellEnd"/>
+      <w:r>
+        <w:rPr>
+          <w:rFonts w:ascii="Times New Roman" w:hAnsi="Times New Roman" w:cs="Times New Roman"/>
+          <w:sz w:val="28"/>
+          <w:szCs w:val="28"/>
+          <w:lang w:val="hu-HU"/>
+        </w:rPr>
+        <w:t xml:space="preserve"> ami a rang leírása.</w:t>
+      </w:r>
+    </w:p>
+    <w:p>
+      <w:pPr>
+        <w:spacing w:after="100" w:afterAutospacing="1" w:line="360" w:lineRule="auto"/>
+        <w:jc w:val="both"/>
+        <w:rPr>
+          <w:rFonts w:ascii="Times New Roman" w:hAnsi="Times New Roman" w:cs="Times New Roman"/>
+          <w:sz w:val="28"/>
+          <w:szCs w:val="28"/>
+          <w:lang w:val="hu-HU"/>
+        </w:rPr>
+      </w:pPr>
+      <w:r>
+        <w:rPr>
+          <w:rFonts w:ascii="Times New Roman" w:hAnsi="Times New Roman" w:cs="Times New Roman"/>
+          <w:sz w:val="28"/>
+          <w:szCs w:val="28"/>
+          <w:lang w:val="hu-HU"/>
+        </w:rPr>
+        <w:tab/>
+        <w:t xml:space="preserve">A </w:t>
+      </w:r>
+      <w:proofErr w:type="spellStart"/>
+      <w:r>
+        <w:rPr>
+          <w:rFonts w:ascii="Times New Roman" w:hAnsi="Times New Roman" w:cs="Times New Roman"/>
+          <w:b/>
+          <w:sz w:val="28"/>
+          <w:szCs w:val="28"/>
+          <w:lang w:val="hu-HU"/>
+        </w:rPr>
+        <w:t>permissions</w:t>
+      </w:r>
+      <w:proofErr w:type="spellEnd"/>
+      <w:r>
+        <w:rPr>
+          <w:rFonts w:ascii="Times New Roman" w:hAnsi="Times New Roman" w:cs="Times New Roman"/>
+          <w:b/>
+          <w:sz w:val="28"/>
+          <w:szCs w:val="28"/>
+          <w:lang w:val="hu-HU"/>
+        </w:rPr>
+        <w:t xml:space="preserve"> </w:t>
+      </w:r>
+      <w:r>
+        <w:rPr>
+          <w:rFonts w:ascii="Times New Roman" w:hAnsi="Times New Roman" w:cs="Times New Roman"/>
+          <w:sz w:val="28"/>
+          <w:szCs w:val="28"/>
+          <w:lang w:val="hu-HU"/>
+        </w:rPr>
+        <w:t xml:space="preserve">táblában tároljuk a </w:t>
+      </w:r>
+      <w:proofErr w:type="spellStart"/>
+      <w:r>
+        <w:rPr>
+          <w:rFonts w:ascii="Times New Roman" w:hAnsi="Times New Roman" w:cs="Times New Roman"/>
+          <w:sz w:val="28"/>
+          <w:szCs w:val="28"/>
+          <w:lang w:val="hu-HU"/>
+        </w:rPr>
+        <w:t>role</w:t>
+      </w:r>
+      <w:proofErr w:type="spellEnd"/>
+      <w:r>
+        <w:rPr>
+          <w:rFonts w:ascii="Times New Roman" w:hAnsi="Times New Roman" w:cs="Times New Roman"/>
+          <w:sz w:val="28"/>
+          <w:szCs w:val="28"/>
+          <w:lang w:val="hu-HU"/>
+        </w:rPr>
+        <w:t xml:space="preserve">-ok </w:t>
+      </w:r>
+      <w:proofErr w:type="spellStart"/>
+      <w:r>
+        <w:rPr>
+          <w:rFonts w:ascii="Times New Roman" w:hAnsi="Times New Roman" w:cs="Times New Roman"/>
+          <w:sz w:val="28"/>
+          <w:szCs w:val="28"/>
+          <w:lang w:val="hu-HU"/>
+        </w:rPr>
+        <w:t>id</w:t>
+      </w:r>
+      <w:proofErr w:type="spellEnd"/>
+      <w:r>
+        <w:rPr>
+          <w:rFonts w:ascii="Times New Roman" w:hAnsi="Times New Roman" w:cs="Times New Roman"/>
+          <w:sz w:val="28"/>
+          <w:szCs w:val="28"/>
+          <w:lang w:val="hu-HU"/>
+        </w:rPr>
+        <w:t xml:space="preserve">-ját </w:t>
+      </w:r>
+      <w:r>
+        <w:rPr>
+          <w:rFonts w:ascii="Times New Roman" w:hAnsi="Times New Roman" w:cs="Times New Roman"/>
+          <w:sz w:val="28"/>
+          <w:szCs w:val="28"/>
+          <w:lang w:val="hu-HU"/>
+        </w:rPr>
+        <w:t xml:space="preserve">(ami az elsődleges kulcs, ez van összekötve a </w:t>
+      </w:r>
+      <w:proofErr w:type="spellStart"/>
+      <w:r>
+        <w:rPr>
+          <w:rFonts w:ascii="Times New Roman" w:hAnsi="Times New Roman" w:cs="Times New Roman"/>
+          <w:sz w:val="28"/>
+          <w:szCs w:val="28"/>
+          <w:lang w:val="hu-HU"/>
+        </w:rPr>
+        <w:t>user</w:t>
+      </w:r>
+      <w:proofErr w:type="spellEnd"/>
+      <w:r>
+        <w:rPr>
+          <w:rFonts w:ascii="Times New Roman" w:hAnsi="Times New Roman" w:cs="Times New Roman"/>
+          <w:sz w:val="28"/>
+          <w:szCs w:val="28"/>
+          <w:lang w:val="hu-HU"/>
+        </w:rPr>
+        <w:t xml:space="preserve"> tábla </w:t>
+      </w:r>
+      <w:proofErr w:type="spellStart"/>
+      <w:r>
+        <w:rPr>
+          <w:rFonts w:ascii="Times New Roman" w:hAnsi="Times New Roman" w:cs="Times New Roman"/>
+          <w:sz w:val="28"/>
+          <w:szCs w:val="28"/>
+          <w:lang w:val="hu-HU"/>
+        </w:rPr>
+        <w:t>permission</w:t>
+      </w:r>
+      <w:r>
+        <w:rPr>
+          <w:rFonts w:ascii="Times New Roman" w:hAnsi="Times New Roman" w:cs="Times New Roman"/>
+          <w:sz w:val="28"/>
+          <w:szCs w:val="28"/>
+          <w:lang w:val="hu-HU"/>
+        </w:rPr>
+        <w:t>id-jával</w:t>
+      </w:r>
+      <w:proofErr w:type="spellEnd"/>
+      <w:r>
+        <w:rPr>
+          <w:rFonts w:ascii="Times New Roman" w:hAnsi="Times New Roman" w:cs="Times New Roman"/>
+          <w:sz w:val="28"/>
+          <w:szCs w:val="28"/>
+          <w:lang w:val="hu-HU"/>
+        </w:rPr>
+        <w:t>)</w:t>
+      </w:r>
+      <w:r>
+        <w:rPr>
+          <w:rFonts w:ascii="Times New Roman" w:hAnsi="Times New Roman" w:cs="Times New Roman"/>
+          <w:sz w:val="28"/>
+          <w:szCs w:val="28"/>
+          <w:lang w:val="hu-HU"/>
+        </w:rPr>
+        <w:t xml:space="preserve"> és a </w:t>
+      </w:r>
+      <w:proofErr w:type="spellStart"/>
+      <w:r>
+        <w:rPr>
+          <w:rFonts w:ascii="Times New Roman" w:hAnsi="Times New Roman" w:cs="Times New Roman"/>
+          <w:sz w:val="28"/>
+          <w:szCs w:val="28"/>
+          <w:lang w:val="hu-HU"/>
+        </w:rPr>
+        <w:t>role</w:t>
+      </w:r>
+      <w:proofErr w:type="spellEnd"/>
+      <w:r>
+        <w:rPr>
+          <w:rFonts w:ascii="Times New Roman" w:hAnsi="Times New Roman" w:cs="Times New Roman"/>
+          <w:sz w:val="28"/>
+          <w:szCs w:val="28"/>
+          <w:lang w:val="hu-HU"/>
+        </w:rPr>
+        <w:t xml:space="preserve"> nevét.</w:t>
+      </w:r>
+    </w:p>
+    <w:p>
+      <w:pPr>
+        <w:spacing w:after="100" w:afterAutospacing="1" w:line="360" w:lineRule="auto"/>
+        <w:jc w:val="both"/>
+        <w:rPr>
+          <w:rFonts w:ascii="Times New Roman" w:hAnsi="Times New Roman" w:cs="Times New Roman"/>
+          <w:sz w:val="28"/>
+          <w:szCs w:val="28"/>
+          <w:lang w:val="hu-HU"/>
+        </w:rPr>
+      </w:pPr>
+      <w:r>
+        <w:rPr>
+          <w:rFonts w:ascii="Times New Roman" w:hAnsi="Times New Roman" w:cs="Times New Roman"/>
+          <w:sz w:val="28"/>
+          <w:szCs w:val="28"/>
+          <w:lang w:val="hu-HU"/>
+        </w:rPr>
+        <w:tab/>
+        <w:t xml:space="preserve">A </w:t>
+      </w:r>
+      <w:proofErr w:type="spellStart"/>
+      <w:r>
+        <w:rPr>
+          <w:rFonts w:ascii="Times New Roman" w:hAnsi="Times New Roman" w:cs="Times New Roman"/>
+          <w:b/>
+          <w:sz w:val="28"/>
+          <w:szCs w:val="28"/>
+          <w:lang w:val="hu-HU"/>
+        </w:rPr>
+        <w:t>user_token</w:t>
+      </w:r>
+      <w:proofErr w:type="spellEnd"/>
+      <w:r>
+        <w:rPr>
+          <w:rFonts w:ascii="Times New Roman" w:hAnsi="Times New Roman" w:cs="Times New Roman"/>
+          <w:sz w:val="28"/>
+          <w:szCs w:val="28"/>
+          <w:lang w:val="hu-HU"/>
+        </w:rPr>
+        <w:t xml:space="preserve"> táblában tároljuk a </w:t>
+      </w:r>
+      <w:proofErr w:type="spellStart"/>
+      <w:r>
+        <w:rPr>
+          <w:rFonts w:ascii="Times New Roman" w:hAnsi="Times New Roman" w:cs="Times New Roman"/>
+          <w:sz w:val="28"/>
+          <w:szCs w:val="28"/>
+          <w:lang w:val="hu-HU"/>
+        </w:rPr>
+        <w:t>tokennek</w:t>
+      </w:r>
+      <w:proofErr w:type="spellEnd"/>
+      <w:r>
+        <w:rPr>
+          <w:rFonts w:ascii="Times New Roman" w:hAnsi="Times New Roman" w:cs="Times New Roman"/>
+          <w:sz w:val="28"/>
+          <w:szCs w:val="28"/>
+          <w:lang w:val="hu-HU"/>
+        </w:rPr>
+        <w:t xml:space="preserve"> </w:t>
+      </w:r>
+      <w:proofErr w:type="spellStart"/>
+      <w:r>
+        <w:rPr>
+          <w:rFonts w:ascii="Times New Roman" w:hAnsi="Times New Roman" w:cs="Times New Roman"/>
+          <w:sz w:val="28"/>
+          <w:szCs w:val="28"/>
+          <w:lang w:val="hu-HU"/>
+        </w:rPr>
+        <w:t>id</w:t>
+      </w:r>
+      <w:proofErr w:type="spellEnd"/>
+      <w:r>
+        <w:rPr>
+          <w:rFonts w:ascii="Times New Roman" w:hAnsi="Times New Roman" w:cs="Times New Roman"/>
+          <w:sz w:val="28"/>
+          <w:szCs w:val="28"/>
+          <w:lang w:val="hu-HU"/>
+        </w:rPr>
+        <w:t>-ját (ami az elsődleges kulcs)</w:t>
+      </w:r>
+      <w:r>
+        <w:rPr>
+          <w:rFonts w:ascii="Times New Roman" w:hAnsi="Times New Roman" w:cs="Times New Roman"/>
+          <w:sz w:val="28"/>
+          <w:szCs w:val="28"/>
+          <w:lang w:val="hu-HU"/>
+        </w:rPr>
+        <w:t xml:space="preserve">, </w:t>
+      </w:r>
+      <w:r>
+        <w:rPr>
+          <w:rFonts w:ascii="Times New Roman" w:hAnsi="Times New Roman" w:cs="Times New Roman"/>
+          <w:sz w:val="28"/>
+          <w:szCs w:val="28"/>
+          <w:lang w:val="hu-HU"/>
+        </w:rPr>
+        <w:t xml:space="preserve">a </w:t>
+      </w:r>
+      <w:proofErr w:type="spellStart"/>
+      <w:r>
+        <w:rPr>
+          <w:rFonts w:ascii="Times New Roman" w:hAnsi="Times New Roman" w:cs="Times New Roman"/>
+          <w:sz w:val="28"/>
+          <w:szCs w:val="28"/>
+          <w:lang w:val="hu-HU"/>
+        </w:rPr>
+        <w:t>userid</w:t>
+      </w:r>
+      <w:proofErr w:type="spellEnd"/>
+      <w:r>
+        <w:rPr>
+          <w:rFonts w:ascii="Times New Roman" w:hAnsi="Times New Roman" w:cs="Times New Roman"/>
+          <w:sz w:val="28"/>
+          <w:szCs w:val="28"/>
+          <w:lang w:val="hu-HU"/>
+        </w:rPr>
+        <w:t xml:space="preserve"> (ami szintén idegen kulcs, ez van összekötve a </w:t>
+      </w:r>
+      <w:proofErr w:type="spellStart"/>
+      <w:r>
+        <w:rPr>
+          <w:rFonts w:ascii="Times New Roman" w:hAnsi="Times New Roman" w:cs="Times New Roman"/>
+          <w:sz w:val="28"/>
+          <w:szCs w:val="28"/>
+          <w:lang w:val="hu-HU"/>
+        </w:rPr>
+        <w:t>user</w:t>
+      </w:r>
+      <w:proofErr w:type="spellEnd"/>
+      <w:r>
+        <w:rPr>
+          <w:rFonts w:ascii="Times New Roman" w:hAnsi="Times New Roman" w:cs="Times New Roman"/>
+          <w:sz w:val="28"/>
+          <w:szCs w:val="28"/>
+          <w:lang w:val="hu-HU"/>
+        </w:rPr>
+        <w:t xml:space="preserve"> tábla </w:t>
+      </w:r>
+      <w:proofErr w:type="spellStart"/>
+      <w:r>
+        <w:rPr>
+          <w:rFonts w:ascii="Times New Roman" w:hAnsi="Times New Roman" w:cs="Times New Roman"/>
+          <w:sz w:val="28"/>
+          <w:szCs w:val="28"/>
+          <w:lang w:val="hu-HU"/>
+        </w:rPr>
+        <w:t>id-jával</w:t>
+      </w:r>
+      <w:proofErr w:type="spellEnd"/>
+      <w:r>
+        <w:rPr>
+          <w:rFonts w:ascii="Times New Roman" w:hAnsi="Times New Roman" w:cs="Times New Roman"/>
+          <w:sz w:val="28"/>
+          <w:szCs w:val="28"/>
+          <w:lang w:val="hu-HU"/>
+        </w:rPr>
+        <w:t>)</w:t>
+      </w:r>
+      <w:r>
+        <w:rPr>
+          <w:rFonts w:ascii="Times New Roman" w:hAnsi="Times New Roman" w:cs="Times New Roman"/>
+          <w:sz w:val="28"/>
+          <w:szCs w:val="28"/>
+          <w:lang w:val="hu-HU"/>
+        </w:rPr>
+        <w:t xml:space="preserve"> az a felhasználó, akié a </w:t>
+      </w:r>
+      <w:proofErr w:type="spellStart"/>
+      <w:r>
+        <w:rPr>
+          <w:rFonts w:ascii="Times New Roman" w:hAnsi="Times New Roman" w:cs="Times New Roman"/>
+          <w:sz w:val="28"/>
+          <w:szCs w:val="28"/>
+          <w:lang w:val="hu-HU"/>
+        </w:rPr>
+        <w:t>token</w:t>
+      </w:r>
+      <w:proofErr w:type="spellEnd"/>
+      <w:r>
+        <w:rPr>
+          <w:rFonts w:ascii="Times New Roman" w:hAnsi="Times New Roman" w:cs="Times New Roman"/>
+          <w:sz w:val="28"/>
+          <w:szCs w:val="28"/>
+          <w:lang w:val="hu-HU"/>
+        </w:rPr>
+        <w:t xml:space="preserve">, maga </w:t>
+      </w:r>
+      <w:proofErr w:type="spellStart"/>
+      <w:r>
+        <w:rPr>
+          <w:rFonts w:ascii="Times New Roman" w:hAnsi="Times New Roman" w:cs="Times New Roman"/>
+          <w:sz w:val="28"/>
+          <w:szCs w:val="28"/>
+          <w:lang w:val="hu-HU"/>
+        </w:rPr>
+        <w:t>token</w:t>
+      </w:r>
+      <w:proofErr w:type="spellEnd"/>
+      <w:r>
+        <w:rPr>
+          <w:rFonts w:ascii="Times New Roman" w:hAnsi="Times New Roman" w:cs="Times New Roman"/>
+          <w:sz w:val="28"/>
+          <w:szCs w:val="28"/>
+          <w:lang w:val="hu-HU"/>
+        </w:rPr>
+        <w:t xml:space="preserve"> és a </w:t>
+      </w:r>
+      <w:proofErr w:type="spellStart"/>
+      <w:r>
+        <w:rPr>
+          <w:rFonts w:ascii="Times New Roman" w:hAnsi="Times New Roman" w:cs="Times New Roman"/>
+          <w:sz w:val="28"/>
+          <w:szCs w:val="28"/>
+          <w:lang w:val="hu-HU"/>
+        </w:rPr>
+        <w:t>token</w:t>
+      </w:r>
+      <w:proofErr w:type="spellEnd"/>
+      <w:r>
+        <w:rPr>
+          <w:rFonts w:ascii="Times New Roman" w:hAnsi="Times New Roman" w:cs="Times New Roman"/>
+          <w:sz w:val="28"/>
+          <w:szCs w:val="28"/>
+          <w:lang w:val="hu-HU"/>
+        </w:rPr>
+        <w:t xml:space="preserve"> lejárati dátuma.</w:t>
+      </w:r>
+    </w:p>
+    <w:p>
+      <w:pPr>
+        <w:spacing w:after="100" w:afterAutospacing="1" w:line="360" w:lineRule="auto"/>
+        <w:jc w:val="both"/>
+        <w:rPr>
+          <w:rFonts w:ascii="Times New Roman" w:hAnsi="Times New Roman" w:cs="Times New Roman"/>
+          <w:sz w:val="28"/>
+          <w:szCs w:val="28"/>
+          <w:lang w:val="hu-HU"/>
+        </w:rPr>
+      </w:pPr>
+      <w:r>
+        <w:rPr>
+          <w:rFonts w:ascii="Times New Roman" w:hAnsi="Times New Roman" w:cs="Times New Roman"/>
+          <w:sz w:val="28"/>
+          <w:szCs w:val="28"/>
+          <w:lang w:val="hu-HU"/>
+        </w:rPr>
+        <w:tab/>
+        <w:t xml:space="preserve">A </w:t>
+      </w:r>
+      <w:proofErr w:type="spellStart"/>
+      <w:r>
+        <w:rPr>
+          <w:rFonts w:ascii="Times New Roman" w:hAnsi="Times New Roman" w:cs="Times New Roman"/>
+          <w:b/>
+          <w:sz w:val="28"/>
+          <w:szCs w:val="28"/>
+          <w:lang w:val="hu-HU"/>
+        </w:rPr>
+        <w:t>user_suspicious</w:t>
+      </w:r>
+      <w:proofErr w:type="spellEnd"/>
+      <w:r>
+        <w:rPr>
+          <w:rFonts w:ascii="Times New Roman" w:hAnsi="Times New Roman" w:cs="Times New Roman"/>
+          <w:b/>
+          <w:sz w:val="28"/>
+          <w:szCs w:val="28"/>
+          <w:lang w:val="hu-HU"/>
+        </w:rPr>
+        <w:t xml:space="preserve"> </w:t>
+      </w:r>
+      <w:r>
+        <w:rPr>
+          <w:rFonts w:ascii="Times New Roman" w:hAnsi="Times New Roman" w:cs="Times New Roman"/>
+          <w:sz w:val="28"/>
+          <w:szCs w:val="28"/>
+          <w:lang w:val="hu-HU"/>
+        </w:rPr>
+        <w:t xml:space="preserve">táblában tároljuk a </w:t>
+      </w:r>
+      <w:proofErr w:type="spellStart"/>
+      <w:r>
+        <w:rPr>
+          <w:rFonts w:ascii="Times New Roman" w:hAnsi="Times New Roman" w:cs="Times New Roman"/>
+          <w:sz w:val="28"/>
+          <w:szCs w:val="28"/>
+          <w:lang w:val="hu-HU"/>
+        </w:rPr>
+        <w:t>gyanus</w:t>
+      </w:r>
+      <w:proofErr w:type="spellEnd"/>
+      <w:r>
+        <w:rPr>
+          <w:rFonts w:ascii="Times New Roman" w:hAnsi="Times New Roman" w:cs="Times New Roman"/>
+          <w:sz w:val="28"/>
+          <w:szCs w:val="28"/>
+          <w:lang w:val="hu-HU"/>
+        </w:rPr>
+        <w:t xml:space="preserve"> felhasználók</w:t>
+      </w:r>
+      <w:r>
+        <w:rPr>
+          <w:rFonts w:ascii="Times New Roman" w:hAnsi="Times New Roman" w:cs="Times New Roman"/>
+          <w:sz w:val="28"/>
+          <w:szCs w:val="28"/>
+          <w:lang w:val="hu-HU"/>
+        </w:rPr>
+        <w:t xml:space="preserve"> </w:t>
+      </w:r>
+      <w:proofErr w:type="spellStart"/>
+      <w:r>
+        <w:rPr>
+          <w:rFonts w:ascii="Times New Roman" w:hAnsi="Times New Roman" w:cs="Times New Roman"/>
+          <w:sz w:val="28"/>
+          <w:szCs w:val="28"/>
+          <w:lang w:val="hu-HU"/>
+        </w:rPr>
+        <w:t>userid</w:t>
+      </w:r>
+      <w:proofErr w:type="spellEnd"/>
+      <w:r>
+        <w:rPr>
+          <w:rFonts w:ascii="Times New Roman" w:hAnsi="Times New Roman" w:cs="Times New Roman"/>
+          <w:sz w:val="28"/>
+          <w:szCs w:val="28"/>
+          <w:lang w:val="hu-HU"/>
+        </w:rPr>
+        <w:t>-ját (</w:t>
+      </w:r>
+      <w:r>
+        <w:rPr>
+          <w:rFonts w:ascii="Times New Roman" w:hAnsi="Times New Roman" w:cs="Times New Roman"/>
+          <w:sz w:val="28"/>
+          <w:szCs w:val="28"/>
+          <w:lang w:val="hu-HU"/>
+        </w:rPr>
+        <w:t xml:space="preserve">ami az elsődleges kulcs, ez van összekötve a </w:t>
+      </w:r>
+      <w:proofErr w:type="spellStart"/>
+      <w:r>
+        <w:rPr>
+          <w:rFonts w:ascii="Times New Roman" w:hAnsi="Times New Roman" w:cs="Times New Roman"/>
+          <w:sz w:val="28"/>
+          <w:szCs w:val="28"/>
+          <w:lang w:val="hu-HU"/>
+        </w:rPr>
+        <w:t>user</w:t>
+      </w:r>
+      <w:proofErr w:type="spellEnd"/>
+      <w:r>
+        <w:rPr>
+          <w:rFonts w:ascii="Times New Roman" w:hAnsi="Times New Roman" w:cs="Times New Roman"/>
+          <w:sz w:val="28"/>
+          <w:szCs w:val="28"/>
+          <w:lang w:val="hu-HU"/>
+        </w:rPr>
+        <w:t xml:space="preserve"> tábla </w:t>
+      </w:r>
+      <w:proofErr w:type="spellStart"/>
+      <w:r>
+        <w:rPr>
+          <w:rFonts w:ascii="Times New Roman" w:hAnsi="Times New Roman" w:cs="Times New Roman"/>
+          <w:sz w:val="28"/>
+          <w:szCs w:val="28"/>
+          <w:lang w:val="hu-HU"/>
+        </w:rPr>
+        <w:t>id-jával</w:t>
+      </w:r>
+      <w:proofErr w:type="spellEnd"/>
+      <w:r>
+        <w:rPr>
+          <w:rFonts w:ascii="Times New Roman" w:hAnsi="Times New Roman" w:cs="Times New Roman"/>
+          <w:sz w:val="28"/>
+          <w:szCs w:val="28"/>
+          <w:lang w:val="hu-HU"/>
+        </w:rPr>
+        <w:t>).</w:t>
+      </w:r>
+    </w:p>
+    <w:p>
+      <w:pPr>
+        <w:spacing w:after="100" w:afterAutospacing="1" w:line="360" w:lineRule="auto"/>
+        <w:jc w:val="both"/>
+        <w:rPr>
+          <w:rFonts w:ascii="Times New Roman" w:hAnsi="Times New Roman" w:cs="Times New Roman"/>
+          <w:sz w:val="28"/>
+          <w:szCs w:val="28"/>
+          <w:lang w:val="hu-HU"/>
+        </w:rPr>
+      </w:pPr>
+      <w:r>
+        <w:rPr>
+          <w:rFonts w:ascii="Times New Roman" w:hAnsi="Times New Roman" w:cs="Times New Roman"/>
+          <w:sz w:val="28"/>
+          <w:szCs w:val="28"/>
+          <w:lang w:val="hu-HU"/>
+        </w:rPr>
+        <w:lastRenderedPageBreak/>
+        <w:tab/>
       </w:r>
       <w:bookmarkStart w:id="21" w:name="_GoBack"/>
       <w:bookmarkEnd w:id="21"/>
@@ -9783,7 +10455,7 @@
 </file>
 
 <file path=customXml/itemProps1.xml><?xml version="1.0" encoding="utf-8"?>
-<ds:datastoreItem xmlns:ds="http://schemas.openxmlformats.org/officeDocument/2006/customXml" ds:itemID="{1AD1725E-7B4E-45CC-9D85-290FAE0301C0}">
+<ds:datastoreItem xmlns:ds="http://schemas.openxmlformats.org/officeDocument/2006/customXml" ds:itemID="{0D29B7BD-679A-489C-BDA5-17C82438675E}">
   <ds:schemaRefs>
     <ds:schemaRef ds:uri="http://schemas.openxmlformats.org/officeDocument/2006/bibliography"/>
   </ds:schemaRefs>

</xml_diff>

<commit_message>
AlertMessages fixed, suspicious user recieve email when reported, and also aler message
</commit_message>
<xml_diff>
--- a/Záródolgozat.docx
+++ b/Záródolgozat.docx
@@ -22,6 +22,7 @@
         <w:rPr>
           <w:rFonts w:asciiTheme="minorHAnsi" w:hAnsiTheme="minorHAnsi" w:cstheme="minorHAnsi"/>
           <w:b/>
+          <w:noProof/>
           <w:color w:val="000000"/>
           <w:sz w:val="24"/>
           <w:szCs w:val="24"/>
@@ -91,6 +92,7 @@
         <w:rPr>
           <w:rFonts w:asciiTheme="minorHAnsi" w:hAnsiTheme="minorHAnsi" w:cstheme="minorHAnsi"/>
           <w:b/>
+          <w:noProof/>
           <w:color w:val="000000"/>
           <w:sz w:val="24"/>
           <w:szCs w:val="24"/>
@@ -4257,6 +4259,7 @@
       <w:r>
         <w:rPr>
           <w:rFonts w:ascii="Times New Roman" w:hAnsi="Times New Roman" w:cs="Times New Roman"/>
+          <w:noProof/>
           <w:sz w:val="28"/>
           <w:szCs w:val="28"/>
         </w:rPr>
@@ -4445,6 +4448,9 @@
     <w:p/>
     <w:p>
       <w:r>
+        <w:rPr>
+          <w:noProof/>
+        </w:rPr>
         <mc:AlternateContent>
           <mc:Choice Requires="wps">
             <w:drawing>
@@ -5081,6 +5087,9 @@
     </w:p>
     <w:p>
       <w:r>
+        <w:rPr>
+          <w:noProof/>
+        </w:rPr>
         <w:drawing>
           <wp:anchor distT="0" distB="0" distL="114300" distR="114300" simplePos="0" relativeHeight="251661312" behindDoc="0" locked="0" layoutInCell="1" allowOverlap="1" wp14:anchorId="27B42871" wp14:editId="537F3DD7">
             <wp:simplePos x="0" y="0"/>
@@ -5161,6 +5170,9 @@
     <w:p/>
     <w:p>
       <w:r>
+        <w:rPr>
+          <w:noProof/>
+        </w:rPr>
         <mc:AlternateContent>
           <mc:Choice Requires="wps">
             <w:drawing>
@@ -5976,15 +5988,7 @@
           <w:sz w:val="28"/>
           <w:szCs w:val="28"/>
         </w:rPr>
-        <w:t xml:space="preserve">, </w:t>
-      </w:r>
-      <w:r>
-        <w:rPr>
-          <w:rFonts w:ascii="Times New Roman" w:hAnsi="Times New Roman" w:cs="Times New Roman"/>
-          <w:sz w:val="28"/>
-          <w:szCs w:val="28"/>
-        </w:rPr>
-        <w:t>ez van összekötve a user tábla id-jával</w:t>
+        <w:t>, ez van összekötve a user tábla id-jával</w:t>
       </w:r>
       <w:r>
         <w:rPr>
@@ -6038,71 +6042,7 @@
           <w:sz w:val="28"/>
           <w:szCs w:val="28"/>
         </w:rPr>
-        <w:t xml:space="preserve"> táblában tároljuk </w:t>
-      </w:r>
-      <w:r>
-        <w:rPr>
-          <w:rFonts w:ascii="Times New Roman" w:hAnsi="Times New Roman" w:cs="Times New Roman"/>
-          <w:sz w:val="28"/>
-          <w:szCs w:val="28"/>
-        </w:rPr>
-        <w:t xml:space="preserve">a userid-t (ami egy idegen kulcs, ez van összekötve a user tábla id-jával) az a felhasználó, aki </w:t>
-      </w:r>
-      <w:r>
-        <w:rPr>
-          <w:rFonts w:ascii="Times New Roman" w:hAnsi="Times New Roman" w:cs="Times New Roman"/>
-          <w:sz w:val="28"/>
-          <w:szCs w:val="28"/>
-        </w:rPr>
-        <w:t>disl</w:t>
-      </w:r>
-      <w:r>
-        <w:rPr>
-          <w:rFonts w:ascii="Times New Roman" w:hAnsi="Times New Roman" w:cs="Times New Roman"/>
-          <w:sz w:val="28"/>
-          <w:szCs w:val="28"/>
-        </w:rPr>
-        <w:t>ikeolt</w:t>
-      </w:r>
-      <w:r>
-        <w:rPr>
-          <w:rFonts w:ascii="Times New Roman" w:hAnsi="Times New Roman" w:cs="Times New Roman"/>
-          <w:sz w:val="28"/>
-          <w:szCs w:val="28"/>
-        </w:rPr>
-        <w:t xml:space="preserve"> </w:t>
-      </w:r>
-      <w:r>
-        <w:rPr>
-          <w:rFonts w:ascii="Times New Roman" w:hAnsi="Times New Roman" w:cs="Times New Roman"/>
-          <w:sz w:val="28"/>
-          <w:szCs w:val="28"/>
-        </w:rPr>
-        <w:t xml:space="preserve">és a postid-t (ami szintén egy idegen kulcs, ez van összekötve a user_post tábla id-jával) az a post, ami </w:t>
-      </w:r>
-      <w:r>
-        <w:rPr>
-          <w:rFonts w:ascii="Times New Roman" w:hAnsi="Times New Roman" w:cs="Times New Roman"/>
-          <w:sz w:val="28"/>
-          <w:szCs w:val="28"/>
-        </w:rPr>
-        <w:t>dis</w:t>
-      </w:r>
-      <w:r>
-        <w:rPr>
-          <w:rFonts w:ascii="Times New Roman" w:hAnsi="Times New Roman" w:cs="Times New Roman"/>
-          <w:sz w:val="28"/>
-          <w:szCs w:val="28"/>
-        </w:rPr>
-        <w:t>likeolva lett</w:t>
-      </w:r>
-      <w:r>
-        <w:rPr>
-          <w:rFonts w:ascii="Times New Roman" w:hAnsi="Times New Roman" w:cs="Times New Roman"/>
-          <w:sz w:val="28"/>
-          <w:szCs w:val="28"/>
-        </w:rPr>
-        <w:t>.</w:t>
+        <w:t xml:space="preserve"> táblában tároljuk a userid-t (ami egy idegen kulcs, ez van összekötve a user tábla id-jával) az a felhasználó, aki dislikeolt és a postid-t (ami szintén egy idegen kulcs, ez van összekötve a user_post tábla id-jával) az a post, ami dislikeolva lett.</w:t>
       </w:r>
     </w:p>
     <w:p>
@@ -6140,39 +6080,7 @@
           <w:sz w:val="28"/>
           <w:szCs w:val="28"/>
         </w:rPr>
-        <w:t xml:space="preserve"> táblában tároljuk </w:t>
-      </w:r>
-      <w:r>
-        <w:rPr>
-          <w:rFonts w:ascii="Times New Roman" w:hAnsi="Times New Roman" w:cs="Times New Roman"/>
-          <w:sz w:val="28"/>
-          <w:szCs w:val="28"/>
-        </w:rPr>
-        <w:t xml:space="preserve">a userid-t (ami egy idegen kulcs, ez van összekötve a user tábla id-jával) az a felhasználó, aki </w:t>
-      </w:r>
-      <w:r>
-        <w:rPr>
-          <w:rFonts w:ascii="Times New Roman" w:hAnsi="Times New Roman" w:cs="Times New Roman"/>
-          <w:sz w:val="28"/>
-          <w:szCs w:val="28"/>
-        </w:rPr>
-        <w:t xml:space="preserve">már </w:t>
-      </w:r>
-      <w:r>
-        <w:rPr>
-          <w:rFonts w:ascii="Times New Roman" w:hAnsi="Times New Roman" w:cs="Times New Roman"/>
-          <w:sz w:val="28"/>
-          <w:szCs w:val="28"/>
-        </w:rPr>
-        <w:t>likeolt</w:t>
-      </w:r>
-      <w:r>
-        <w:rPr>
-          <w:rFonts w:ascii="Times New Roman" w:hAnsi="Times New Roman" w:cs="Times New Roman"/>
-          <w:sz w:val="28"/>
-          <w:szCs w:val="28"/>
-        </w:rPr>
-        <w:t xml:space="preserve">, kapott pontot és hogyha újra likeolja ugyanazt a postot akkor már nem kap </w:t>
+        <w:t xml:space="preserve"> táblában tároljuk a userid-t (ami egy idegen kulcs, ez van összekötve a user tábla id-jával) az a felhasználó, aki már likeolt, kapott pontot és hogyha újra likeolja ugyanazt a postot akkor már nem kap </w:t>
       </w:r>
       <w:r>
         <w:rPr>
@@ -6296,6 +6204,133 @@
     </w:p>
     <w:p>
       <w:pPr>
+        <w:keepNext/>
+        <w:spacing w:after="100" w:afterAutospacing="1" w:line="360" w:lineRule="auto"/>
+        <w:jc w:val="both"/>
+      </w:pPr>
+      <w:r>
+        <w:rPr>
+          <w:noProof/>
+        </w:rPr>
+        <w:drawing>
+          <wp:inline distT="0" distB="0" distL="0" distR="0" wp14:anchorId="5195C2CA" wp14:editId="1BC3DC28">
+            <wp:extent cx="5760720" cy="2881630"/>
+            <wp:effectExtent l="0" t="0" r="0" b="0"/>
+            <wp:docPr id="1224398685" name="Picture 1" descr="A screenshot of a computer screen&#10;&#10;Description automatically generated"/>
+            <wp:cNvGraphicFramePr>
+              <a:graphicFrameLocks xmlns:a="http://schemas.openxmlformats.org/drawingml/2006/main" noChangeAspect="1"/>
+            </wp:cNvGraphicFramePr>
+            <a:graphic xmlns:a="http://schemas.openxmlformats.org/drawingml/2006/main">
+              <a:graphicData uri="http://schemas.openxmlformats.org/drawingml/2006/picture">
+                <pic:pic xmlns:pic="http://schemas.openxmlformats.org/drawingml/2006/picture">
+                  <pic:nvPicPr>
+                    <pic:cNvPr id="1224398685" name="Picture 1" descr="A screenshot of a computer screen&#10;&#10;Description automatically generated"/>
+                    <pic:cNvPicPr>
+                      <a:picLocks noChangeAspect="1" noChangeArrowheads="1"/>
+                    </pic:cNvPicPr>
+                  </pic:nvPicPr>
+                  <pic:blipFill>
+                    <a:blip r:embed="rId13" cstate="print">
+                      <a:extLst>
+                        <a:ext uri="{28A0092B-C50C-407E-A947-70E740481C1C}">
+                          <a14:useLocalDpi xmlns:a14="http://schemas.microsoft.com/office/drawing/2010/main" val="0"/>
+                        </a:ext>
+                      </a:extLst>
+                    </a:blip>
+                    <a:srcRect/>
+                    <a:stretch>
+                      <a:fillRect/>
+                    </a:stretch>
+                  </pic:blipFill>
+                  <pic:spPr bwMode="auto">
+                    <a:xfrm>
+                      <a:off x="0" y="0"/>
+                      <a:ext cx="5760720" cy="2881630"/>
+                    </a:xfrm>
+                    <a:prstGeom prst="rect">
+                      <a:avLst/>
+                    </a:prstGeom>
+                    <a:noFill/>
+                    <a:ln>
+                      <a:noFill/>
+                    </a:ln>
+                  </pic:spPr>
+                </pic:pic>
+              </a:graphicData>
+            </a:graphic>
+          </wp:inline>
+        </w:drawing>
+      </w:r>
+    </w:p>
+    <w:p>
+      <w:pPr>
+        <w:pStyle w:val="Caption"/>
+        <w:jc w:val="center"/>
+        <w:rPr>
+          <w:rFonts w:ascii="Times New Roman" w:hAnsi="Times New Roman" w:cs="Times New Roman"/>
+          <w:color w:val="auto"/>
+          <w:sz w:val="28"/>
+          <w:szCs w:val="28"/>
+        </w:rPr>
+      </w:pPr>
+      <w:r>
+        <w:rPr>
+          <w:rFonts w:ascii="Times New Roman" w:hAnsi="Times New Roman" w:cs="Times New Roman"/>
+          <w:color w:val="auto"/>
+          <w:sz w:val="28"/>
+          <w:szCs w:val="28"/>
+        </w:rPr>
+        <w:fldChar w:fldCharType="begin"/>
+      </w:r>
+      <w:r>
+        <w:rPr>
+          <w:rFonts w:ascii="Times New Roman" w:hAnsi="Times New Roman" w:cs="Times New Roman"/>
+          <w:color w:val="auto"/>
+          <w:sz w:val="28"/>
+          <w:szCs w:val="28"/>
+        </w:rPr>
+        <w:instrText xml:space="preserve"> SEQ ábra \* ARABIC </w:instrText>
+      </w:r>
+      <w:r>
+        <w:rPr>
+          <w:rFonts w:ascii="Times New Roman" w:hAnsi="Times New Roman" w:cs="Times New Roman"/>
+          <w:color w:val="auto"/>
+          <w:sz w:val="28"/>
+          <w:szCs w:val="28"/>
+        </w:rPr>
+        <w:fldChar w:fldCharType="separate"/>
+      </w:r>
+      <w:r>
+        <w:rPr>
+          <w:rFonts w:ascii="Times New Roman" w:hAnsi="Times New Roman" w:cs="Times New Roman"/>
+          <w:noProof/>
+          <w:color w:val="auto"/>
+          <w:sz w:val="28"/>
+          <w:szCs w:val="28"/>
+        </w:rPr>
+        <w:t>3</w:t>
+      </w:r>
+      <w:r>
+        <w:rPr>
+          <w:rFonts w:ascii="Times New Roman" w:hAnsi="Times New Roman" w:cs="Times New Roman"/>
+          <w:color w:val="auto"/>
+          <w:sz w:val="28"/>
+          <w:szCs w:val="28"/>
+        </w:rPr>
+        <w:fldChar w:fldCharType="end"/>
+      </w:r>
+      <w:r>
+        <w:rPr>
+          <w:rFonts w:ascii="Times New Roman" w:hAnsi="Times New Roman" w:cs="Times New Roman"/>
+          <w:color w:val="auto"/>
+          <w:sz w:val="28"/>
+          <w:szCs w:val="28"/>
+        </w:rPr>
+        <w:t>. ábra - A Főoldal</w:t>
+      </w:r>
+    </w:p>
+    <w:p>
+      <w:pPr>
         <w:pStyle w:val="Heading2"/>
         <w:rPr>
           <w:rFonts w:ascii="Times New Roman" w:hAnsi="Times New Roman" w:cs="Times New Roman"/>
@@ -6316,9 +6351,162 @@
           <w:sz w:val="32"/>
           <w:szCs w:val="32"/>
         </w:rPr>
-        <w:t>Regisztráció</w:t>
-      </w:r>
-      <w:r>
+        <w:t>Regisztráció:</w:t>
+      </w:r>
+      <w:bookmarkEnd w:id="23"/>
+    </w:p>
+    <w:p/>
+    <w:p>
+      <w:pPr>
+        <w:spacing w:after="100" w:afterAutospacing="1" w:line="360" w:lineRule="auto"/>
+        <w:ind w:firstLine="709"/>
+        <w:jc w:val="both"/>
+        <w:rPr>
+          <w:rFonts w:ascii="Times New Roman" w:hAnsi="Times New Roman" w:cs="Times New Roman"/>
+          <w:sz w:val="28"/>
+          <w:szCs w:val="28"/>
+        </w:rPr>
+      </w:pPr>
+      <w:r>
+        <w:rPr>
+          <w:rFonts w:ascii="Times New Roman" w:hAnsi="Times New Roman" w:cs="Times New Roman"/>
+          <w:sz w:val="28"/>
+          <w:szCs w:val="28"/>
+        </w:rPr>
+        <w:t>A regisztrációnál meg kell adjunk egy Felhasználó nevet, egy email címet és egy jelszót. A jelszónak tartalmaznia kell kis és nagy betűket, legalább egy darab számot, egy speciális karaktert és legalább 8 karakter hosszúságúnak kell lennie. Regisztrálás után az email címre érkezik egy hitelesítő link amit meg kell nyitni ami átirányít egy oldalra ahol egy gomb nyomással hitelesíthetjük a fiókot. Ez után már bejelentkezhetünk.</w:t>
+      </w:r>
+    </w:p>
+    <w:p>
+      <w:pPr>
+        <w:keepNext/>
+        <w:spacing w:after="100" w:afterAutospacing="1" w:line="360" w:lineRule="auto"/>
+        <w:jc w:val="both"/>
+      </w:pPr>
+      <w:r>
+        <w:rPr>
+          <w:noProof/>
+        </w:rPr>
+        <w:lastRenderedPageBreak/>
+        <w:drawing>
+          <wp:inline distT="0" distB="0" distL="0" distR="0" wp14:anchorId="4FCA5CF3" wp14:editId="3104AF3F">
+            <wp:extent cx="5760720" cy="2870835"/>
+            <wp:effectExtent l="0" t="0" r="0" b="5715"/>
+            <wp:docPr id="436407478" name="Picture 2" descr="A blue and green background with a black rectangle&#10;&#10;Description automatically generated"/>
+            <wp:cNvGraphicFramePr>
+              <a:graphicFrameLocks xmlns:a="http://schemas.openxmlformats.org/drawingml/2006/main" noChangeAspect="1"/>
+            </wp:cNvGraphicFramePr>
+            <a:graphic xmlns:a="http://schemas.openxmlformats.org/drawingml/2006/main">
+              <a:graphicData uri="http://schemas.openxmlformats.org/drawingml/2006/picture">
+                <pic:pic xmlns:pic="http://schemas.openxmlformats.org/drawingml/2006/picture">
+                  <pic:nvPicPr>
+                    <pic:cNvPr id="436407478" name="Picture 2" descr="A blue and green background with a black rectangle&#10;&#10;Description automatically generated"/>
+                    <pic:cNvPicPr>
+                      <a:picLocks noChangeAspect="1" noChangeArrowheads="1"/>
+                    </pic:cNvPicPr>
+                  </pic:nvPicPr>
+                  <pic:blipFill>
+                    <a:blip r:embed="rId14" cstate="print">
+                      <a:extLst>
+                        <a:ext uri="{28A0092B-C50C-407E-A947-70E740481C1C}">
+                          <a14:useLocalDpi xmlns:a14="http://schemas.microsoft.com/office/drawing/2010/main" val="0"/>
+                        </a:ext>
+                      </a:extLst>
+                    </a:blip>
+                    <a:srcRect/>
+                    <a:stretch>
+                      <a:fillRect/>
+                    </a:stretch>
+                  </pic:blipFill>
+                  <pic:spPr bwMode="auto">
+                    <a:xfrm>
+                      <a:off x="0" y="0"/>
+                      <a:ext cx="5760720" cy="2870835"/>
+                    </a:xfrm>
+                    <a:prstGeom prst="rect">
+                      <a:avLst/>
+                    </a:prstGeom>
+                    <a:noFill/>
+                    <a:ln>
+                      <a:noFill/>
+                    </a:ln>
+                  </pic:spPr>
+                </pic:pic>
+              </a:graphicData>
+            </a:graphic>
+          </wp:inline>
+        </w:drawing>
+      </w:r>
+    </w:p>
+    <w:p>
+      <w:pPr>
+        <w:pStyle w:val="Caption"/>
+        <w:jc w:val="center"/>
+        <w:rPr>
+          <w:rFonts w:ascii="Times New Roman" w:hAnsi="Times New Roman" w:cs="Times New Roman"/>
+          <w:color w:val="auto"/>
+          <w:sz w:val="28"/>
+          <w:szCs w:val="28"/>
+        </w:rPr>
+      </w:pPr>
+      <w:r>
+        <w:rPr>
+          <w:rFonts w:ascii="Times New Roman" w:hAnsi="Times New Roman" w:cs="Times New Roman"/>
+          <w:color w:val="auto"/>
+          <w:sz w:val="28"/>
+          <w:szCs w:val="28"/>
+        </w:rPr>
+        <w:fldChar w:fldCharType="begin"/>
+      </w:r>
+      <w:r>
+        <w:rPr>
+          <w:rFonts w:ascii="Times New Roman" w:hAnsi="Times New Roman" w:cs="Times New Roman"/>
+          <w:color w:val="auto"/>
+          <w:sz w:val="28"/>
+          <w:szCs w:val="28"/>
+        </w:rPr>
+        <w:instrText xml:space="preserve"> SEQ ábra \* ARABIC </w:instrText>
+      </w:r>
+      <w:r>
+        <w:rPr>
+          <w:rFonts w:ascii="Times New Roman" w:hAnsi="Times New Roman" w:cs="Times New Roman"/>
+          <w:color w:val="auto"/>
+          <w:sz w:val="28"/>
+          <w:szCs w:val="28"/>
+        </w:rPr>
+        <w:fldChar w:fldCharType="separate"/>
+      </w:r>
+      <w:r>
+        <w:rPr>
+          <w:rFonts w:ascii="Times New Roman" w:hAnsi="Times New Roman" w:cs="Times New Roman"/>
+          <w:noProof/>
+          <w:color w:val="auto"/>
+          <w:sz w:val="28"/>
+          <w:szCs w:val="28"/>
+        </w:rPr>
+        <w:t>4</w:t>
+      </w:r>
+      <w:r>
+        <w:rPr>
+          <w:rFonts w:ascii="Times New Roman" w:hAnsi="Times New Roman" w:cs="Times New Roman"/>
+          <w:color w:val="auto"/>
+          <w:sz w:val="28"/>
+          <w:szCs w:val="28"/>
+        </w:rPr>
+        <w:fldChar w:fldCharType="end"/>
+      </w:r>
+      <w:r>
+        <w:rPr>
+          <w:rFonts w:ascii="Times New Roman" w:hAnsi="Times New Roman" w:cs="Times New Roman"/>
+          <w:color w:val="auto"/>
+          <w:sz w:val="28"/>
+          <w:szCs w:val="28"/>
+        </w:rPr>
+        <w:t>. ábra - A Regisztráció oldala</w:t>
+      </w:r>
+    </w:p>
+    <w:p>
+      <w:pPr>
+        <w:pStyle w:val="Heading2"/>
         <w:rPr>
           <w:rFonts w:ascii="Times New Roman" w:hAnsi="Times New Roman" w:cs="Times New Roman"/>
           <w:b/>
@@ -6327,34 +6515,9 @@
           <w:sz w:val="32"/>
           <w:szCs w:val="32"/>
         </w:rPr>
-        <w:t>:</w:t>
-      </w:r>
-      <w:bookmarkEnd w:id="23"/>
-    </w:p>
-    <w:p/>
-    <w:p>
-      <w:pPr>
-        <w:spacing w:after="100" w:afterAutospacing="1" w:line="360" w:lineRule="auto"/>
-        <w:ind w:firstLine="709"/>
-        <w:jc w:val="both"/>
-        <w:rPr>
-          <w:rFonts w:ascii="Times New Roman" w:hAnsi="Times New Roman" w:cs="Times New Roman"/>
-          <w:sz w:val="28"/>
-          <w:szCs w:val="28"/>
-        </w:rPr>
-      </w:pPr>
-      <w:r>
-        <w:rPr>
-          <w:rFonts w:ascii="Times New Roman" w:hAnsi="Times New Roman" w:cs="Times New Roman"/>
-          <w:sz w:val="28"/>
-          <w:szCs w:val="28"/>
-        </w:rPr>
-        <w:t>A regisztrációnál meg kell adjunk egy Felhasználó nevet, egy email címet és egy jelszót. A jelszónak tartalmaznia kell kis és nagy betűket, legalább egy darab számot, egy speciális karaktert és legalább 8 karakter hosszúságúnak kell lennie. Regisztrálás után az email címre érkezik egy hitelesítő link amit meg kell nyitni ami átirányít egy oldalra ahol egy gomb nyomással hitelesíthetjük a fiókot. Ez után már bejelentkezhetünk.</w:t>
-      </w:r>
-    </w:p>
-    <w:p>
-      <w:pPr>
-        <w:pStyle w:val="Heading2"/>
+      </w:pPr>
+      <w:bookmarkStart w:id="24" w:name="_Toc165274814"/>
+      <w:r>
         <w:rPr>
           <w:rFonts w:ascii="Times New Roman" w:hAnsi="Times New Roman" w:cs="Times New Roman"/>
           <w:b/>
@@ -6363,9 +6526,182 @@
           <w:sz w:val="32"/>
           <w:szCs w:val="32"/>
         </w:rPr>
-      </w:pPr>
-      <w:bookmarkStart w:id="24" w:name="_Toc165274814"/>
-      <w:r>
+        <w:t>Bejelentkezés:</w:t>
+      </w:r>
+      <w:bookmarkEnd w:id="24"/>
+    </w:p>
+    <w:p/>
+    <w:p>
+      <w:pPr>
+        <w:spacing w:after="100" w:afterAutospacing="1" w:line="360" w:lineRule="auto"/>
+        <w:ind w:firstLine="708"/>
+        <w:jc w:val="both"/>
+        <w:rPr>
+          <w:rFonts w:ascii="Times New Roman" w:hAnsi="Times New Roman" w:cs="Times New Roman"/>
+          <w:sz w:val="28"/>
+          <w:szCs w:val="28"/>
+        </w:rPr>
+      </w:pPr>
+      <w:r>
+        <w:rPr>
+          <w:rFonts w:ascii="Times New Roman" w:hAnsi="Times New Roman" w:cs="Times New Roman"/>
+          <w:sz w:val="28"/>
+          <w:szCs w:val="28"/>
+        </w:rPr>
+        <w:t>A bejelentkezésnél meg kell adjuk a felhasználó nevet és jelszavunkat. Amennyiben sikeres a bejelentkezés akkor átirányít a felhasználói főoldalra.</w:t>
+      </w:r>
+    </w:p>
+    <w:p>
+      <w:pPr>
+        <w:spacing w:after="100" w:afterAutospacing="1" w:line="360" w:lineRule="auto"/>
+        <w:ind w:firstLine="708"/>
+        <w:jc w:val="both"/>
+        <w:rPr>
+          <w:rFonts w:ascii="Times New Roman" w:hAnsi="Times New Roman" w:cs="Times New Roman"/>
+          <w:sz w:val="28"/>
+          <w:szCs w:val="28"/>
+        </w:rPr>
+      </w:pPr>
+      <w:r>
+        <w:rPr>
+          <w:rFonts w:ascii="Times New Roman" w:hAnsi="Times New Roman" w:cs="Times New Roman"/>
+          <w:sz w:val="28"/>
+          <w:szCs w:val="28"/>
+        </w:rPr>
+        <w:t>A „Forgot your password?” feliratra kattintva módosíthatjuk jelszavunkat ha elfelejtettük volna azt. A szövegre kattintás után meg kell adjuk az profilhoz tartozó email címet. Az oldal küld egy linket amire kattintva átirányít egy oldalra ahol megadhatjuk az új jelszavunkat.</w:t>
+      </w:r>
+    </w:p>
+    <w:p>
+      <w:pPr>
+        <w:keepNext/>
+        <w:spacing w:after="100" w:afterAutospacing="1" w:line="360" w:lineRule="auto"/>
+        <w:jc w:val="both"/>
+      </w:pPr>
+      <w:r>
+        <w:rPr>
+          <w:noProof/>
+        </w:rPr>
+        <w:lastRenderedPageBreak/>
+        <w:drawing>
+          <wp:inline distT="0" distB="0" distL="0" distR="0" wp14:anchorId="54E45502" wp14:editId="583CD6AE">
+            <wp:extent cx="5760720" cy="2877185"/>
+            <wp:effectExtent l="0" t="0" r="0" b="0"/>
+            <wp:docPr id="726625347" name="Picture 3" descr="A screen shot of a computer&#10;&#10;Description automatically generated"/>
+            <wp:cNvGraphicFramePr>
+              <a:graphicFrameLocks xmlns:a="http://schemas.openxmlformats.org/drawingml/2006/main" noChangeAspect="1"/>
+            </wp:cNvGraphicFramePr>
+            <a:graphic xmlns:a="http://schemas.openxmlformats.org/drawingml/2006/main">
+              <a:graphicData uri="http://schemas.openxmlformats.org/drawingml/2006/picture">
+                <pic:pic xmlns:pic="http://schemas.openxmlformats.org/drawingml/2006/picture">
+                  <pic:nvPicPr>
+                    <pic:cNvPr id="726625347" name="Picture 3" descr="A screen shot of a computer&#10;&#10;Description automatically generated"/>
+                    <pic:cNvPicPr>
+                      <a:picLocks noChangeAspect="1" noChangeArrowheads="1"/>
+                    </pic:cNvPicPr>
+                  </pic:nvPicPr>
+                  <pic:blipFill>
+                    <a:blip r:embed="rId15" cstate="print">
+                      <a:extLst>
+                        <a:ext uri="{28A0092B-C50C-407E-A947-70E740481C1C}">
+                          <a14:useLocalDpi xmlns:a14="http://schemas.microsoft.com/office/drawing/2010/main" val="0"/>
+                        </a:ext>
+                      </a:extLst>
+                    </a:blip>
+                    <a:srcRect/>
+                    <a:stretch>
+                      <a:fillRect/>
+                    </a:stretch>
+                  </pic:blipFill>
+                  <pic:spPr bwMode="auto">
+                    <a:xfrm>
+                      <a:off x="0" y="0"/>
+                      <a:ext cx="5760720" cy="2877185"/>
+                    </a:xfrm>
+                    <a:prstGeom prst="rect">
+                      <a:avLst/>
+                    </a:prstGeom>
+                    <a:noFill/>
+                    <a:ln>
+                      <a:noFill/>
+                    </a:ln>
+                  </pic:spPr>
+                </pic:pic>
+              </a:graphicData>
+            </a:graphic>
+          </wp:inline>
+        </w:drawing>
+      </w:r>
+    </w:p>
+    <w:p>
+      <w:pPr>
+        <w:pStyle w:val="Caption"/>
+        <w:jc w:val="center"/>
+        <w:rPr>
+          <w:rFonts w:ascii="Times New Roman" w:hAnsi="Times New Roman" w:cs="Times New Roman"/>
+          <w:color w:val="auto"/>
+          <w:sz w:val="28"/>
+          <w:szCs w:val="28"/>
+        </w:rPr>
+      </w:pPr>
+      <w:r>
+        <w:rPr>
+          <w:rFonts w:ascii="Times New Roman" w:hAnsi="Times New Roman" w:cs="Times New Roman"/>
+          <w:color w:val="auto"/>
+          <w:sz w:val="28"/>
+          <w:szCs w:val="28"/>
+        </w:rPr>
+        <w:fldChar w:fldCharType="begin"/>
+      </w:r>
+      <w:r>
+        <w:rPr>
+          <w:rFonts w:ascii="Times New Roman" w:hAnsi="Times New Roman" w:cs="Times New Roman"/>
+          <w:color w:val="auto"/>
+          <w:sz w:val="28"/>
+          <w:szCs w:val="28"/>
+        </w:rPr>
+        <w:instrText xml:space="preserve"> SEQ ábra \* ARABIC </w:instrText>
+      </w:r>
+      <w:r>
+        <w:rPr>
+          <w:rFonts w:ascii="Times New Roman" w:hAnsi="Times New Roman" w:cs="Times New Roman"/>
+          <w:color w:val="auto"/>
+          <w:sz w:val="28"/>
+          <w:szCs w:val="28"/>
+        </w:rPr>
+        <w:fldChar w:fldCharType="separate"/>
+      </w:r>
+      <w:r>
+        <w:rPr>
+          <w:rFonts w:ascii="Times New Roman" w:hAnsi="Times New Roman" w:cs="Times New Roman"/>
+          <w:noProof/>
+          <w:color w:val="auto"/>
+          <w:sz w:val="28"/>
+          <w:szCs w:val="28"/>
+        </w:rPr>
+        <w:t>5</w:t>
+      </w:r>
+      <w:r>
+        <w:rPr>
+          <w:rFonts w:ascii="Times New Roman" w:hAnsi="Times New Roman" w:cs="Times New Roman"/>
+          <w:color w:val="auto"/>
+          <w:sz w:val="28"/>
+          <w:szCs w:val="28"/>
+        </w:rPr>
+        <w:fldChar w:fldCharType="end"/>
+      </w:r>
+      <w:r>
+        <w:rPr>
+          <w:rFonts w:ascii="Times New Roman" w:hAnsi="Times New Roman" w:cs="Times New Roman"/>
+          <w:color w:val="auto"/>
+          <w:sz w:val="28"/>
+          <w:szCs w:val="28"/>
+        </w:rPr>
+        <w:t>. ábra - A Bejelentkezés oldala</w:t>
+      </w:r>
+    </w:p>
+    <w:p>
+      <w:pPr>
+        <w:pStyle w:val="Heading2"/>
         <w:rPr>
           <w:rFonts w:ascii="Times New Roman" w:hAnsi="Times New Roman" w:cs="Times New Roman"/>
           <w:b/>
@@ -6374,8 +6710,8 @@
           <w:sz w:val="32"/>
           <w:szCs w:val="32"/>
         </w:rPr>
-        <w:t>Bejelentkezés</w:t>
-      </w:r>
+      </w:pPr>
+      <w:bookmarkStart w:id="25" w:name="_Toc165274815"/>
       <w:r>
         <w:rPr>
           <w:rFonts w:ascii="Times New Roman" w:hAnsi="Times New Roman" w:cs="Times New Roman"/>
@@ -6385,9 +6721,9 @@
           <w:sz w:val="32"/>
           <w:szCs w:val="32"/>
         </w:rPr>
-        <w:t>:</w:t>
-      </w:r>
-      <w:bookmarkEnd w:id="24"/>
+        <w:t>Felhasználói oldal:</w:t>
+      </w:r>
+      <w:bookmarkEnd w:id="25"/>
     </w:p>
     <w:p/>
     <w:p>
@@ -6407,7 +6743,55 @@
           <w:sz w:val="28"/>
           <w:szCs w:val="28"/>
         </w:rPr>
-        <w:t>A bejelentkezésnél meg kell adjuk a felhasználó nevet és jelszavunkat. Amennyiben sikeres a bejelentkezés akkor átirányít a felhasználói főoldalra.</w:t>
+        <w:t>Ez az oldal fogad bejelentkezés után. Itt érjük el az összes posztot és itt tudjuk azokat lik</w:t>
+      </w:r>
+      <w:r>
+        <w:rPr>
+          <w:rFonts w:ascii="Times New Roman" w:hAnsi="Times New Roman" w:cs="Times New Roman"/>
+          <w:sz w:val="28"/>
+          <w:szCs w:val="28"/>
+        </w:rPr>
+        <w:t>e</w:t>
+      </w:r>
+      <w:r>
+        <w:rPr>
+          <w:rFonts w:ascii="Times New Roman" w:hAnsi="Times New Roman" w:cs="Times New Roman"/>
+          <w:sz w:val="28"/>
+          <w:szCs w:val="28"/>
+        </w:rPr>
+        <w:t>olni vagy dislik</w:t>
+      </w:r>
+      <w:r>
+        <w:rPr>
+          <w:rFonts w:ascii="Times New Roman" w:hAnsi="Times New Roman" w:cs="Times New Roman"/>
+          <w:sz w:val="28"/>
+          <w:szCs w:val="28"/>
+        </w:rPr>
+        <w:t>e</w:t>
+      </w:r>
+      <w:r>
+        <w:rPr>
+          <w:rFonts w:ascii="Times New Roman" w:hAnsi="Times New Roman" w:cs="Times New Roman"/>
+          <w:sz w:val="28"/>
+          <w:szCs w:val="28"/>
+        </w:rPr>
+        <w:t>olni, ha postnál egy gomb</w:t>
+      </w:r>
+      <w:r>
+        <w:rPr>
+          <w:rFonts w:ascii="Times New Roman" w:hAnsi="Times New Roman" w:cs="Times New Roman"/>
+          <w:sz w:val="28"/>
+          <w:szCs w:val="28"/>
+        </w:rPr>
+        <w:t>b</w:t>
+      </w:r>
+      <w:r>
+        <w:rPr>
+          <w:rFonts w:ascii="Times New Roman" w:hAnsi="Times New Roman" w:cs="Times New Roman"/>
+          <w:sz w:val="28"/>
+          <w:szCs w:val="28"/>
+        </w:rPr>
+        <w:t>al meg tudjuk jeleníteni a kommenteket és itt mi is tudunk írni azt. Ha a post szövegére kattintunk akkor át irányít egy oldalra ahol csak azt a postot láthatjuk. Ha a post feltöltőjének vagy az eggyik kommentelőnek a nevére kattintunk akkor pedig a profilját tudjuk megtekinteni.</w:t>
       </w:r>
     </w:p>
     <w:p>
@@ -6427,7 +6811,48 @@
           <w:sz w:val="28"/>
           <w:szCs w:val="28"/>
         </w:rPr>
-        <w:t>A „Forgot your password?” feliratra kattintva módosíthatjuk jelszavunkat ha elfelejtettük volna azt. A szövegre kattintás után meg kell adjuk az profilhoz tartozó email címet. Az oldal küld egy linket amire kattintva átirányít egy oldalra ahol megadhatjuk az új jelszavunkat.</w:t>
+        <w:t xml:space="preserve">A postok felett található az új post feltöltése aminél meg kell adni egy címet és egy szöveget. </w:t>
+      </w:r>
+    </w:p>
+    <w:p>
+      <w:pPr>
+        <w:spacing w:after="100" w:afterAutospacing="1" w:line="360" w:lineRule="auto"/>
+        <w:ind w:firstLine="708"/>
+        <w:jc w:val="both"/>
+        <w:rPr>
+          <w:rFonts w:ascii="Times New Roman" w:hAnsi="Times New Roman" w:cs="Times New Roman"/>
+          <w:sz w:val="28"/>
+          <w:szCs w:val="28"/>
+        </w:rPr>
+      </w:pPr>
+      <w:r>
+        <w:rPr>
+          <w:rFonts w:ascii="Times New Roman" w:hAnsi="Times New Roman" w:cs="Times New Roman"/>
+          <w:sz w:val="28"/>
+          <w:szCs w:val="28"/>
+        </w:rPr>
+        <w:t>A navigációs panelen érjük el a keresőt amiben felhasználót és postot is kereshetünk, Ha csak szimplán beleírunk akkor a post címét keresi, ha egy @ jelet írunk a szó elé akkor pedig a felhasználó nevét keresi. Ha @ jellel beírunk egy felhasználó nevet és utánna szóközzel elválasztva el kezdünk egy post címet írni akkor az attól a felhasználótól származó posztokba keresi a címet.</w:t>
+      </w:r>
+    </w:p>
+    <w:p>
+      <w:pPr>
+        <w:spacing w:after="100" w:afterAutospacing="1" w:line="360" w:lineRule="auto"/>
+        <w:ind w:firstLine="708"/>
+        <w:jc w:val="both"/>
+        <w:rPr>
+          <w:rFonts w:ascii="Times New Roman" w:hAnsi="Times New Roman" w:cs="Times New Roman"/>
+          <w:sz w:val="28"/>
+          <w:szCs w:val="28"/>
+        </w:rPr>
+      </w:pPr>
+      <w:r>
+        <w:rPr>
+          <w:rFonts w:ascii="Times New Roman" w:hAnsi="Times New Roman" w:cs="Times New Roman"/>
+          <w:sz w:val="28"/>
+          <w:szCs w:val="28"/>
+        </w:rPr>
+        <w:lastRenderedPageBreak/>
+        <w:t>A Navigációs panelen érjük el egy gomb segítségével a további lehetőségeket. Itt tudjuk az oldal szinét átváltani világosról sötétre vagy fordítva. A „Details” gombal pedig a profilunk adataihoz navigál.</w:t>
       </w:r>
     </w:p>
     <w:p>
@@ -6442,7 +6867,7 @@
           <w:szCs w:val="32"/>
         </w:rPr>
       </w:pPr>
-      <w:bookmarkStart w:id="25" w:name="_Toc165274815"/>
+      <w:bookmarkStart w:id="26" w:name="_Toc165274816"/>
       <w:r>
         <w:rPr>
           <w:rFonts w:ascii="Times New Roman" w:hAnsi="Times New Roman" w:cs="Times New Roman"/>
@@ -6452,9 +6877,34 @@
           <w:sz w:val="32"/>
           <w:szCs w:val="32"/>
         </w:rPr>
-        <w:t>Felhasználói oldal</w:t>
-      </w:r>
-      <w:r>
+        <w:t>Publikus profil oldal:</w:t>
+      </w:r>
+      <w:bookmarkEnd w:id="26"/>
+    </w:p>
+    <w:p/>
+    <w:p>
+      <w:pPr>
+        <w:spacing w:after="100" w:afterAutospacing="1" w:line="360" w:lineRule="auto"/>
+        <w:ind w:firstLine="708"/>
+        <w:jc w:val="both"/>
+        <w:rPr>
+          <w:rFonts w:ascii="Times New Roman" w:hAnsi="Times New Roman" w:cs="Times New Roman"/>
+          <w:sz w:val="28"/>
+          <w:szCs w:val="28"/>
+        </w:rPr>
+      </w:pPr>
+      <w:r>
+        <w:rPr>
+          <w:rFonts w:ascii="Times New Roman" w:hAnsi="Times New Roman" w:cs="Times New Roman"/>
+          <w:sz w:val="28"/>
+          <w:szCs w:val="28"/>
+        </w:rPr>
+        <w:t>Ez az oldal akkor jelenik meg ha egy felhasználó nevére kattintunk a postnál vagy kommentnél. Itt jelennek meg azok az adatok amik publikusak mint a felhasználó név, rang, pontszám, profil létrehozásának a dátuma, és az utolsó bejelentkezés ideje. A felhasználó postjait is láthatjuk itt.</w:t>
+      </w:r>
+    </w:p>
+    <w:p>
+      <w:pPr>
+        <w:pStyle w:val="Heading2"/>
         <w:rPr>
           <w:rFonts w:ascii="Times New Roman" w:hAnsi="Times New Roman" w:cs="Times New Roman"/>
           <w:b/>
@@ -6463,103 +6913,9 @@
           <w:sz w:val="32"/>
           <w:szCs w:val="32"/>
         </w:rPr>
-        <w:t>:</w:t>
-      </w:r>
-      <w:bookmarkEnd w:id="25"/>
-    </w:p>
-    <w:p/>
-    <w:p>
-      <w:pPr>
-        <w:spacing w:after="100" w:afterAutospacing="1" w:line="360" w:lineRule="auto"/>
-        <w:ind w:firstLine="708"/>
-        <w:jc w:val="both"/>
-        <w:rPr>
-          <w:rFonts w:ascii="Times New Roman" w:hAnsi="Times New Roman" w:cs="Times New Roman"/>
-          <w:sz w:val="28"/>
-          <w:szCs w:val="28"/>
-        </w:rPr>
-      </w:pPr>
-      <w:r>
-        <w:rPr>
-          <w:rFonts w:ascii="Times New Roman" w:hAnsi="Times New Roman" w:cs="Times New Roman"/>
-          <w:sz w:val="28"/>
-          <w:szCs w:val="28"/>
-        </w:rPr>
-        <w:t xml:space="preserve">Ez az oldal fogad bejelentkezés után. Itt érjük el az összes posztot és itt tudjuk azokat likolni vagy dislikolni, ha postnál egy gombal meg tudjuk jeleníteni a kommenteket és itt mi is tudunk írni azt. Ha a post szövegére kattintunk akkor </w:t>
-      </w:r>
-      <w:r>
-        <w:rPr>
-          <w:rFonts w:ascii="Times New Roman" w:hAnsi="Times New Roman" w:cs="Times New Roman"/>
-          <w:sz w:val="28"/>
-          <w:szCs w:val="28"/>
-        </w:rPr>
-        <w:lastRenderedPageBreak/>
-        <w:t>át irányít egy oldalra ahol csak azt a postot láthatjuk. Ha a post feltöltőjének vagy az eggyik kommentelőnek a nevére kattintunk akkor pedig a profilját tudjuk megtekinteni.</w:t>
-      </w:r>
-    </w:p>
-    <w:p>
-      <w:pPr>
-        <w:spacing w:after="100" w:afterAutospacing="1" w:line="360" w:lineRule="auto"/>
-        <w:ind w:firstLine="708"/>
-        <w:jc w:val="both"/>
-        <w:rPr>
-          <w:rFonts w:ascii="Times New Roman" w:hAnsi="Times New Roman" w:cs="Times New Roman"/>
-          <w:sz w:val="28"/>
-          <w:szCs w:val="28"/>
-        </w:rPr>
-      </w:pPr>
-      <w:r>
-        <w:rPr>
-          <w:rFonts w:ascii="Times New Roman" w:hAnsi="Times New Roman" w:cs="Times New Roman"/>
-          <w:sz w:val="28"/>
-          <w:szCs w:val="28"/>
-        </w:rPr>
-        <w:t xml:space="preserve">A postok felett található az új post feltöltése aminél meg kell adni egy címet és egy szöveget. </w:t>
-      </w:r>
-    </w:p>
-    <w:p>
-      <w:pPr>
-        <w:spacing w:after="100" w:afterAutospacing="1" w:line="360" w:lineRule="auto"/>
-        <w:ind w:firstLine="708"/>
-        <w:jc w:val="both"/>
-        <w:rPr>
-          <w:rFonts w:ascii="Times New Roman" w:hAnsi="Times New Roman" w:cs="Times New Roman"/>
-          <w:sz w:val="28"/>
-          <w:szCs w:val="28"/>
-        </w:rPr>
-      </w:pPr>
-      <w:r>
-        <w:rPr>
-          <w:rFonts w:ascii="Times New Roman" w:hAnsi="Times New Roman" w:cs="Times New Roman"/>
-          <w:sz w:val="28"/>
-          <w:szCs w:val="28"/>
-        </w:rPr>
-        <w:t>A navigációs panelen érjük el a keresőt amiben felhasználót és postot is kereshetünk, Ha csak szimplán beleírunk akkor a post címét keresi, ha egy @ jelet írunk a szó elé akkor pedig a felhasználó nevét keresi. Ha @ jellel beírunk egy felhasználó nevet és utánna szóközzel elválasztva el kezdünk egy post címet írni akkor az attól a felhasználótól származó posztokba keresi a címet.</w:t>
-      </w:r>
-    </w:p>
-    <w:p>
-      <w:pPr>
-        <w:spacing w:after="100" w:afterAutospacing="1" w:line="360" w:lineRule="auto"/>
-        <w:ind w:firstLine="708"/>
-        <w:jc w:val="both"/>
-        <w:rPr>
-          <w:rFonts w:ascii="Times New Roman" w:hAnsi="Times New Roman" w:cs="Times New Roman"/>
-          <w:sz w:val="28"/>
-          <w:szCs w:val="28"/>
-        </w:rPr>
-      </w:pPr>
-      <w:r>
-        <w:rPr>
-          <w:rFonts w:ascii="Times New Roman" w:hAnsi="Times New Roman" w:cs="Times New Roman"/>
-          <w:sz w:val="28"/>
-          <w:szCs w:val="28"/>
-        </w:rPr>
-        <w:t>A Navigációs panelen érjük el egy gomb segítségével a további lehetőségeket. Itt tudjuk az oldal szinét átváltani világosról sötétre vagy fordítva. A „Details” gombal pedig a profilunk adataihoz navigál.</w:t>
-      </w:r>
-    </w:p>
-    <w:p>
-      <w:pPr>
-        <w:pStyle w:val="Heading2"/>
+      </w:pPr>
+      <w:bookmarkStart w:id="27" w:name="_Toc165274817"/>
+      <w:r>
         <w:rPr>
           <w:rFonts w:ascii="Times New Roman" w:hAnsi="Times New Roman" w:cs="Times New Roman"/>
           <w:b/>
@@ -6568,9 +6924,62 @@
           <w:sz w:val="32"/>
           <w:szCs w:val="32"/>
         </w:rPr>
-      </w:pPr>
-      <w:bookmarkStart w:id="26" w:name="_Toc165274816"/>
-      <w:r>
+        <w:t>Post oldal:</w:t>
+      </w:r>
+      <w:bookmarkEnd w:id="27"/>
+    </w:p>
+    <w:p/>
+    <w:p>
+      <w:pPr>
+        <w:spacing w:after="100" w:afterAutospacing="1" w:line="360" w:lineRule="auto"/>
+        <w:ind w:firstLine="708"/>
+        <w:jc w:val="both"/>
+        <w:rPr>
+          <w:rFonts w:ascii="Times New Roman" w:hAnsi="Times New Roman" w:cs="Times New Roman"/>
+          <w:sz w:val="28"/>
+          <w:szCs w:val="28"/>
+        </w:rPr>
+      </w:pPr>
+      <w:r>
+        <w:rPr>
+          <w:rFonts w:ascii="Times New Roman" w:hAnsi="Times New Roman" w:cs="Times New Roman"/>
+          <w:sz w:val="28"/>
+          <w:szCs w:val="28"/>
+        </w:rPr>
+        <w:t>Ez az oldal akkor jelenik meg ha egy post szövegére kattin</w:t>
+      </w:r>
+      <w:r>
+        <w:rPr>
+          <w:rFonts w:ascii="Times New Roman" w:hAnsi="Times New Roman" w:cs="Times New Roman"/>
+          <w:sz w:val="28"/>
+          <w:szCs w:val="28"/>
+        </w:rPr>
+        <w:t>t</w:t>
+      </w:r>
+      <w:r>
+        <w:rPr>
+          <w:rFonts w:ascii="Times New Roman" w:hAnsi="Times New Roman" w:cs="Times New Roman"/>
+          <w:sz w:val="28"/>
+          <w:szCs w:val="28"/>
+        </w:rPr>
+        <w:t>unk. Itt azt az egy postot jeleníti meg az oldal a hozzászólásokkal. Ennek az oldalnak az url -ét kimásolva megoszthatunk egy posttot.</w:t>
+      </w:r>
+    </w:p>
+    <w:p>
+      <w:pPr>
+        <w:spacing w:after="100" w:afterAutospacing="1" w:line="360" w:lineRule="auto"/>
+        <w:ind w:firstLine="708"/>
+        <w:jc w:val="both"/>
+        <w:rPr>
+          <w:rFonts w:ascii="Times New Roman" w:hAnsi="Times New Roman" w:cs="Times New Roman"/>
+          <w:sz w:val="28"/>
+          <w:szCs w:val="28"/>
+        </w:rPr>
+      </w:pPr>
+    </w:p>
+    <w:p>
+      <w:pPr>
+        <w:pStyle w:val="Heading2"/>
         <w:rPr>
           <w:rFonts w:ascii="Times New Roman" w:hAnsi="Times New Roman" w:cs="Times New Roman"/>
           <w:b/>
@@ -6579,8 +6988,8 @@
           <w:sz w:val="32"/>
           <w:szCs w:val="32"/>
         </w:rPr>
-        <w:t>Publikus profil oldal</w:t>
-      </w:r>
+      </w:pPr>
+      <w:bookmarkStart w:id="28" w:name="_Toc165274818"/>
       <w:r>
         <w:rPr>
           <w:rFonts w:ascii="Times New Roman" w:hAnsi="Times New Roman" w:cs="Times New Roman"/>
@@ -6590,9 +6999,9 @@
           <w:sz w:val="32"/>
           <w:szCs w:val="32"/>
         </w:rPr>
-        <w:t>:</w:t>
-      </w:r>
-      <w:bookmarkEnd w:id="26"/>
+        <w:t>Profil oldal:</w:t>
+      </w:r>
+      <w:bookmarkEnd w:id="28"/>
     </w:p>
     <w:p/>
     <w:p>
@@ -6612,47 +7021,57 @@
           <w:sz w:val="28"/>
           <w:szCs w:val="28"/>
         </w:rPr>
-        <w:t>Ez az oldal akkor jelenik meg ha egy felhasználó nevére kattintunk a postnál vagy kommentnél. Itt jelennek meg azok az adatok amik publikusak mint a felhasználó név, rang, pontszám, profil létrehozásának a dátuma, és az utolsó bejelentkezés ideje. A felhasználó postjait is láthatjuk itt.</w:t>
-      </w:r>
-    </w:p>
-    <w:p>
-      <w:pPr>
-        <w:pStyle w:val="Heading2"/>
-        <w:rPr>
-          <w:rFonts w:ascii="Times New Roman" w:hAnsi="Times New Roman" w:cs="Times New Roman"/>
-          <w:b/>
-          <w:bCs/>
-          <w:color w:val="538135" w:themeColor="accent6" w:themeShade="BF"/>
-          <w:sz w:val="32"/>
-          <w:szCs w:val="32"/>
-        </w:rPr>
-      </w:pPr>
-      <w:bookmarkStart w:id="27" w:name="_Toc165274817"/>
-      <w:r>
-        <w:rPr>
-          <w:rFonts w:ascii="Times New Roman" w:hAnsi="Times New Roman" w:cs="Times New Roman"/>
-          <w:b/>
-          <w:bCs/>
-          <w:color w:val="538135" w:themeColor="accent6" w:themeShade="BF"/>
-          <w:sz w:val="32"/>
-          <w:szCs w:val="32"/>
-        </w:rPr>
-        <w:t>Post oldal</w:t>
-      </w:r>
-      <w:r>
-        <w:rPr>
-          <w:rFonts w:ascii="Times New Roman" w:hAnsi="Times New Roman" w:cs="Times New Roman"/>
-          <w:b/>
-          <w:bCs/>
-          <w:color w:val="538135" w:themeColor="accent6" w:themeShade="BF"/>
-          <w:sz w:val="32"/>
-          <w:szCs w:val="32"/>
-        </w:rPr>
-        <w:t>:</w:t>
-      </w:r>
-      <w:bookmarkEnd w:id="27"/>
-    </w:p>
-    <w:p/>
+        <w:t>A navigációs panelen a „Profile” gom</w:t>
+      </w:r>
+      <w:r>
+        <w:rPr>
+          <w:rFonts w:ascii="Times New Roman" w:hAnsi="Times New Roman" w:cs="Times New Roman"/>
+          <w:sz w:val="28"/>
+          <w:szCs w:val="28"/>
+        </w:rPr>
+        <w:t>b</w:t>
+      </w:r>
+      <w:r>
+        <w:rPr>
+          <w:rFonts w:ascii="Times New Roman" w:hAnsi="Times New Roman" w:cs="Times New Roman"/>
+          <w:sz w:val="28"/>
+          <w:szCs w:val="28"/>
+        </w:rPr>
+        <w:t>nál a „Details” fülre kattintva ér</w:t>
+      </w:r>
+      <w:r>
+        <w:rPr>
+          <w:rFonts w:ascii="Times New Roman" w:hAnsi="Times New Roman" w:cs="Times New Roman"/>
+          <w:sz w:val="28"/>
+          <w:szCs w:val="28"/>
+        </w:rPr>
+        <w:t>j</w:t>
+      </w:r>
+      <w:r>
+        <w:rPr>
+          <w:rFonts w:ascii="Times New Roman" w:hAnsi="Times New Roman" w:cs="Times New Roman"/>
+          <w:sz w:val="28"/>
+          <w:szCs w:val="28"/>
+        </w:rPr>
+        <w:t>ük el ezt az oldalt. Itt érjük el a személyes adatainkat, mint példá</w:t>
+      </w:r>
+      <w:r>
+        <w:rPr>
+          <w:rFonts w:ascii="Times New Roman" w:hAnsi="Times New Roman" w:cs="Times New Roman"/>
+          <w:sz w:val="28"/>
+          <w:szCs w:val="28"/>
+        </w:rPr>
+        <w:t>u</w:t>
+      </w:r>
+      <w:r>
+        <w:rPr>
+          <w:rFonts w:ascii="Times New Roman" w:hAnsi="Times New Roman" w:cs="Times New Roman"/>
+          <w:sz w:val="28"/>
+          <w:szCs w:val="28"/>
+        </w:rPr>
+        <w:t>l az email címünket. A jelszavunkat itt változtathatjuk meg a régi jelszó megadásával. A felhasználó nevünket és email címünket is megváltoztathatjuk itt.</w:t>
+      </w:r>
+    </w:p>
     <w:p>
       <w:pPr>
         <w:spacing w:after="100" w:afterAutospacing="1" w:line="360" w:lineRule="auto"/>
@@ -6670,134 +7089,11 @@
           <w:sz w:val="28"/>
           <w:szCs w:val="28"/>
         </w:rPr>
-        <w:t>Ez az oldal akkor jelenik meg ha egy post szövegére kattinunk. Itt azt az egy postot jeleníti meg az oldal a hozzászólásokkal. Ennek az oldalnak az url -ét kimásolva megoszthatunk egy posttot.</w:t>
-      </w:r>
-    </w:p>
-    <w:p>
-      <w:pPr>
-        <w:spacing w:after="100" w:afterAutospacing="1" w:line="360" w:lineRule="auto"/>
-        <w:ind w:firstLine="708"/>
-        <w:jc w:val="both"/>
-        <w:rPr>
-          <w:rFonts w:ascii="Times New Roman" w:hAnsi="Times New Roman" w:cs="Times New Roman"/>
-          <w:sz w:val="28"/>
-          <w:szCs w:val="28"/>
-        </w:rPr>
-      </w:pPr>
-    </w:p>
-    <w:p>
-      <w:pPr>
-        <w:pStyle w:val="Heading2"/>
-        <w:rPr>
-          <w:rFonts w:ascii="Times New Roman" w:hAnsi="Times New Roman" w:cs="Times New Roman"/>
-          <w:b/>
-          <w:bCs/>
-          <w:color w:val="538135" w:themeColor="accent6" w:themeShade="BF"/>
-          <w:sz w:val="32"/>
-          <w:szCs w:val="32"/>
-        </w:rPr>
-      </w:pPr>
-      <w:bookmarkStart w:id="28" w:name="_Toc165274818"/>
-      <w:r>
-        <w:rPr>
-          <w:rFonts w:ascii="Times New Roman" w:hAnsi="Times New Roman" w:cs="Times New Roman"/>
-          <w:b/>
-          <w:bCs/>
-          <w:color w:val="538135" w:themeColor="accent6" w:themeShade="BF"/>
-          <w:sz w:val="32"/>
-          <w:szCs w:val="32"/>
-        </w:rPr>
-        <w:lastRenderedPageBreak/>
-        <w:t>Profil oldal</w:t>
-      </w:r>
-      <w:r>
-        <w:rPr>
-          <w:rFonts w:ascii="Times New Roman" w:hAnsi="Times New Roman" w:cs="Times New Roman"/>
-          <w:b/>
-          <w:bCs/>
-          <w:color w:val="538135" w:themeColor="accent6" w:themeShade="BF"/>
-          <w:sz w:val="32"/>
-          <w:szCs w:val="32"/>
-        </w:rPr>
-        <w:t>:</w:t>
-      </w:r>
-      <w:bookmarkEnd w:id="28"/>
-    </w:p>
-    <w:p/>
-    <w:p>
-      <w:pPr>
-        <w:spacing w:after="100" w:afterAutospacing="1" w:line="360" w:lineRule="auto"/>
-        <w:ind w:firstLine="708"/>
-        <w:jc w:val="both"/>
-        <w:rPr>
-          <w:rFonts w:ascii="Times New Roman" w:hAnsi="Times New Roman" w:cs="Times New Roman"/>
-          <w:sz w:val="28"/>
-          <w:szCs w:val="28"/>
-        </w:rPr>
-      </w:pPr>
-      <w:r>
-        <w:rPr>
-          <w:rFonts w:ascii="Times New Roman" w:hAnsi="Times New Roman" w:cs="Times New Roman"/>
-          <w:sz w:val="28"/>
-          <w:szCs w:val="28"/>
-        </w:rPr>
-        <w:t>A navigációs panelen a „Profile” gom</w:t>
-      </w:r>
-      <w:r>
-        <w:rPr>
-          <w:rFonts w:ascii="Times New Roman" w:hAnsi="Times New Roman" w:cs="Times New Roman"/>
-          <w:sz w:val="28"/>
-          <w:szCs w:val="28"/>
-        </w:rPr>
-        <w:t>b</w:t>
-      </w:r>
-      <w:r>
-        <w:rPr>
-          <w:rFonts w:ascii="Times New Roman" w:hAnsi="Times New Roman" w:cs="Times New Roman"/>
-          <w:sz w:val="28"/>
-          <w:szCs w:val="28"/>
-        </w:rPr>
-        <w:t>nál a „Details” fülre kattintva ér</w:t>
-      </w:r>
-      <w:r>
-        <w:rPr>
-          <w:rFonts w:ascii="Times New Roman" w:hAnsi="Times New Roman" w:cs="Times New Roman"/>
-          <w:sz w:val="28"/>
-          <w:szCs w:val="28"/>
-        </w:rPr>
-        <w:t>j</w:t>
-      </w:r>
-      <w:r>
-        <w:rPr>
-          <w:rFonts w:ascii="Times New Roman" w:hAnsi="Times New Roman" w:cs="Times New Roman"/>
-          <w:sz w:val="28"/>
-          <w:szCs w:val="28"/>
-        </w:rPr>
-        <w:t>ük el ezt az oldalt. Itt érjük el a személyes adatainkat, mint példáúl az email címünket. A jelszavunkat itt változtathatjuk meg a régi jelszó megadásával. A felhasználó nevünket és email címünket is megváltoztathatjuk itt.</w:t>
-      </w:r>
-    </w:p>
-    <w:p>
-      <w:pPr>
-        <w:spacing w:after="100" w:afterAutospacing="1" w:line="360" w:lineRule="auto"/>
-        <w:ind w:firstLine="708"/>
-        <w:jc w:val="both"/>
-        <w:rPr>
-          <w:rFonts w:ascii="Times New Roman" w:hAnsi="Times New Roman" w:cs="Times New Roman"/>
-          <w:sz w:val="28"/>
-          <w:szCs w:val="28"/>
-        </w:rPr>
-      </w:pPr>
-      <w:r>
-        <w:rPr>
-          <w:rFonts w:ascii="Times New Roman" w:hAnsi="Times New Roman" w:cs="Times New Roman"/>
-          <w:sz w:val="28"/>
-          <w:szCs w:val="28"/>
-        </w:rPr>
         <w:t>A saját postjainkat és kommenteket is láthatjuk, amiket törölhetünk és módosíthatunk is innen.</w:t>
       </w:r>
     </w:p>
     <w:sectPr>
-      <w:footerReference w:type="default" r:id="rId13"/>
+      <w:footerReference w:type="default" r:id="rId16"/>
       <w:type w:val="continuous"/>
       <w:pgSz w:w="11906" w:h="16838"/>
       <w:pgMar w:top="1417" w:right="1417" w:bottom="1417" w:left="1417" w:header="708" w:footer="708" w:gutter="0"/>

</xml_diff>

<commit_message>
Add delete alertmessage endpoint
</commit_message>
<xml_diff>
--- a/Záródolgozat.docx
+++ b/Záródolgozat.docx
@@ -6583,9 +6583,9 @@
         </w:rPr>
         <w:lastRenderedPageBreak/>
         <w:drawing>
-          <wp:inline distT="0" distB="0" distL="0" distR="0" wp14:anchorId="54E45502" wp14:editId="583CD6AE">
-            <wp:extent cx="5760720" cy="2877185"/>
-            <wp:effectExtent l="0" t="0" r="0" b="0"/>
+          <wp:inline distT="0" distB="0" distL="0" distR="0" wp14:anchorId="54E45502" wp14:editId="700FFD96">
+            <wp:extent cx="5463540" cy="2728759"/>
+            <wp:effectExtent l="0" t="0" r="3810" b="0"/>
             <wp:docPr id="726625347" name="Picture 3" descr="A screen shot of a computer&#10;&#10;Description automatically generated"/>
             <wp:cNvGraphicFramePr>
               <a:graphicFrameLocks xmlns:a="http://schemas.openxmlformats.org/drawingml/2006/main" noChangeAspect="1"/>
@@ -6615,7 +6615,7 @@
                   <pic:spPr bwMode="auto">
                     <a:xfrm>
                       <a:off x="0" y="0"/>
-                      <a:ext cx="5760720" cy="2877185"/>
+                      <a:ext cx="5471892" cy="2732930"/>
                     </a:xfrm>
                     <a:prstGeom prst="rect">
                       <a:avLst/>

</xml_diff>

<commit_message>
AddComment endpoint fixed, add alertmessage a post user
</commit_message>
<xml_diff>
--- a/Záródolgozat.docx
+++ b/Záródolgozat.docx
@@ -6583,8 +6583,8 @@
         </w:rPr>
         <w:lastRenderedPageBreak/>
         <w:drawing>
-          <wp:inline distT="0" distB="0" distL="0" distR="0" wp14:anchorId="54E45502" wp14:editId="700FFD96">
-            <wp:extent cx="5463540" cy="2728759"/>
+          <wp:inline distT="0" distB="0" distL="0" distR="0" wp14:anchorId="54E45502" wp14:editId="7670DAFC">
+            <wp:extent cx="5760720" cy="2877185"/>
             <wp:effectExtent l="0" t="0" r="3810" b="0"/>
             <wp:docPr id="726625347" name="Picture 3" descr="A screen shot of a computer&#10;&#10;Description automatically generated"/>
             <wp:cNvGraphicFramePr>
@@ -6615,7 +6615,7 @@
                   <pic:spPr bwMode="auto">
                     <a:xfrm>
                       <a:off x="0" y="0"/>
-                      <a:ext cx="5471892" cy="2732930"/>
+                      <a:ext cx="5760720" cy="2877185"/>
                     </a:xfrm>
                     <a:prstGeom prst="rect">
                       <a:avLst/>

</xml_diff>

<commit_message>
Fixed Suspicious user endpoints
</commit_message>
<xml_diff>
--- a/Záródolgozat.docx
+++ b/Záródolgozat.docx
@@ -1,6 +1,6 @@
 
 <file path=word/document.xml><?xml version="1.0" encoding="utf-8"?>
-<w:document xmlns:wpc="http://schemas.microsoft.com/office/word/2010/wordprocessingCanvas" xmlns:cx="http://schemas.microsoft.com/office/drawing/2014/chartex" xmlns:cx1="http://schemas.microsoft.com/office/drawing/2015/9/8/chartex" xmlns:cx2="http://schemas.microsoft.com/office/drawing/2015/10/21/chartex" xmlns:cx3="http://schemas.microsoft.com/office/drawing/2016/5/9/chartex" xmlns:cx4="http://schemas.microsoft.com/office/drawing/2016/5/10/chartex" xmlns:cx5="http://schemas.microsoft.com/office/drawing/2016/5/11/chartex" xmlns:cx6="http://schemas.microsoft.com/office/drawing/2016/5/12/chartex" xmlns:cx7="http://schemas.microsoft.com/office/drawing/2016/5/13/chartex" xmlns:cx8="http://schemas.microsoft.com/office/drawing/2016/5/14/chartex" xmlns:mc="http://schemas.openxmlformats.org/markup-compatibility/2006" xmlns:aink="http://schemas.microsoft.com/office/drawing/2016/ink" xmlns:am3d="http://schemas.microsoft.com/office/drawing/2017/model3d" xmlns:o="urn:schemas-microsoft-com:office:office" xmlns:r="http://schemas.openxmlformats.org/officeDocument/2006/relationships" xmlns:m="http://schemas.openxmlformats.org/officeDocument/2006/math" xmlns:v="urn:schemas-microsoft-com:vml" xmlns:wp14="http://schemas.microsoft.com/office/word/2010/wordprocessingDrawing" xmlns:wp="http://schemas.openxmlformats.org/drawingml/2006/wordprocessingDrawing" xmlns:w10="urn:schemas-microsoft-com:office:word" xmlns:w="http://schemas.openxmlformats.org/wordprocessingml/2006/main" xmlns:w14="http://schemas.microsoft.com/office/word/2010/wordml" xmlns:w15="http://schemas.microsoft.com/office/word/2012/wordml" xmlns:w16cid="http://schemas.microsoft.com/office/word/2016/wordml/cid" xmlns:w16se="http://schemas.microsoft.com/office/word/2015/wordml/symex" xmlns:wpg="http://schemas.microsoft.com/office/word/2010/wordprocessingGroup" xmlns:wpi="http://schemas.microsoft.com/office/word/2010/wordprocessingInk" xmlns:wne="http://schemas.microsoft.com/office/word/2006/wordml" xmlns:wps="http://schemas.microsoft.com/office/word/2010/wordprocessingShape" mc:Ignorable="w14 w15 w16se w16cid wp14">
+<w:document xmlns:wpc="http://schemas.microsoft.com/office/word/2010/wordprocessingCanvas" xmlns:cx="http://schemas.microsoft.com/office/drawing/2014/chartex" xmlns:cx1="http://schemas.microsoft.com/office/drawing/2015/9/8/chartex" xmlns:cx2="http://schemas.microsoft.com/office/drawing/2015/10/21/chartex" xmlns:cx3="http://schemas.microsoft.com/office/drawing/2016/5/9/chartex" xmlns:cx4="http://schemas.microsoft.com/office/drawing/2016/5/10/chartex" xmlns:cx5="http://schemas.microsoft.com/office/drawing/2016/5/11/chartex" xmlns:cx6="http://schemas.microsoft.com/office/drawing/2016/5/12/chartex" xmlns:cx7="http://schemas.microsoft.com/office/drawing/2016/5/13/chartex" xmlns:cx8="http://schemas.microsoft.com/office/drawing/2016/5/14/chartex" xmlns:mc="http://schemas.openxmlformats.org/markup-compatibility/2006" xmlns:aink="http://schemas.microsoft.com/office/drawing/2016/ink" xmlns:am3d="http://schemas.microsoft.com/office/drawing/2017/model3d" xmlns:o="urn:schemas-microsoft-com:office:office" xmlns:oel="http://schemas.microsoft.com/office/2019/extlst" xmlns:r="http://schemas.openxmlformats.org/officeDocument/2006/relationships" xmlns:m="http://schemas.openxmlformats.org/officeDocument/2006/math" xmlns:v="urn:schemas-microsoft-com:vml" xmlns:wp14="http://schemas.microsoft.com/office/word/2010/wordprocessingDrawing" xmlns:wp="http://schemas.openxmlformats.org/drawingml/2006/wordprocessingDrawing" xmlns:w10="urn:schemas-microsoft-com:office:word" xmlns:w="http://schemas.openxmlformats.org/wordprocessingml/2006/main" xmlns:w14="http://schemas.microsoft.com/office/word/2010/wordml" xmlns:w15="http://schemas.microsoft.com/office/word/2012/wordml" xmlns:w16cex="http://schemas.microsoft.com/office/word/2018/wordml/cex" xmlns:w16cid="http://schemas.microsoft.com/office/word/2016/wordml/cid" xmlns:w16="http://schemas.microsoft.com/office/word/2018/wordml" xmlns:w16du="http://schemas.microsoft.com/office/word/2023/wordml/word16du" xmlns:w16sdtdh="http://schemas.microsoft.com/office/word/2020/wordml/sdtdatahash" xmlns:w16se="http://schemas.microsoft.com/office/word/2015/wordml/symex" xmlns:wpg="http://schemas.microsoft.com/office/word/2010/wordprocessingGroup" xmlns:wpi="http://schemas.microsoft.com/office/word/2010/wordprocessingInk" xmlns:wne="http://schemas.microsoft.com/office/word/2006/wordml" xmlns:wps="http://schemas.microsoft.com/office/word/2010/wordprocessingShape" mc:Ignorable="w14 w15 w16se w16cid w16 w16cex w16sdtdh w16du wp14">
   <w:body>
     <w:p>
       <w:pPr>
@@ -649,7 +649,7 @@
     </w:p>
     <w:p>
       <w:pPr>
-        <w:pStyle w:val="Cm"/>
+        <w:pStyle w:val="Title"/>
         <w:rPr>
           <w:rFonts w:asciiTheme="minorHAnsi" w:hAnsiTheme="minorHAnsi" w:cstheme="minorHAnsi"/>
         </w:rPr>
@@ -667,7 +667,7 @@
     </w:p>
     <w:p>
       <w:pPr>
-        <w:pStyle w:val="Cm"/>
+        <w:pStyle w:val="Title"/>
         <w:spacing w:before="2640"/>
         <w:rPr>
           <w:rFonts w:ascii="Times New Roman" w:hAnsi="Times New Roman" w:cs="Times New Roman"/>
@@ -853,17 +853,15 @@
       <w:sdtContent>
         <w:p>
           <w:pPr>
-            <w:pStyle w:val="Tartalomjegyzkcmsora"/>
+            <w:pStyle w:val="TOCHeading"/>
           </w:pPr>
           <w:r>
             <w:t>Tartalom</w:t>
           </w:r>
-          <w:bookmarkStart w:id="0" w:name="_GoBack"/>
-          <w:bookmarkEnd w:id="0"/>
         </w:p>
         <w:p>
           <w:pPr>
-            <w:pStyle w:val="TJ1"/>
+            <w:pStyle w:val="TOC1"/>
             <w:tabs>
               <w:tab w:val="right" w:leader="dot" w:pos="9062"/>
             </w:tabs>
@@ -885,7 +883,7 @@
           <w:hyperlink w:anchor="_Toc165304918" w:history="1">
             <w:r>
               <w:rPr>
-                <w:rStyle w:val="Hiperhivatkozs"/>
+                <w:rStyle w:val="Hyperlink"/>
                 <w:rFonts w:ascii="Times New Roman" w:hAnsi="Times New Roman" w:cs="Times New Roman"/>
                 <w:b/>
                 <w:noProof/>
@@ -944,7 +942,7 @@
         </w:p>
         <w:p>
           <w:pPr>
-            <w:pStyle w:val="TJ1"/>
+            <w:pStyle w:val="TOC1"/>
             <w:tabs>
               <w:tab w:val="right" w:leader="dot" w:pos="9062"/>
             </w:tabs>
@@ -957,7 +955,7 @@
           <w:hyperlink w:anchor="_Toc165304919" w:history="1">
             <w:r>
               <w:rPr>
-                <w:rStyle w:val="Hiperhivatkozs"/>
+                <w:rStyle w:val="Hyperlink"/>
                 <w:rFonts w:ascii="Times New Roman" w:hAnsi="Times New Roman" w:cs="Times New Roman"/>
                 <w:b/>
                 <w:noProof/>
@@ -1016,7 +1014,7 @@
         </w:p>
         <w:p>
           <w:pPr>
-            <w:pStyle w:val="TJ2"/>
+            <w:pStyle w:val="TOC2"/>
             <w:tabs>
               <w:tab w:val="right" w:leader="dot" w:pos="9062"/>
             </w:tabs>
@@ -1028,7 +1026,7 @@
           <w:hyperlink w:anchor="_Toc165304920" w:history="1">
             <w:r>
               <w:rPr>
-                <w:rStyle w:val="Hiperhivatkozs"/>
+                <w:rStyle w:val="Hyperlink"/>
                 <w:rFonts w:ascii="Times New Roman" w:hAnsi="Times New Roman"/>
                 <w:b/>
                 <w:noProof/>
@@ -1087,7 +1085,7 @@
         </w:p>
         <w:p>
           <w:pPr>
-            <w:pStyle w:val="TJ3"/>
+            <w:pStyle w:val="TOC3"/>
             <w:tabs>
               <w:tab w:val="right" w:leader="dot" w:pos="9062"/>
             </w:tabs>
@@ -1099,7 +1097,7 @@
           <w:hyperlink w:anchor="_Toc165304921" w:history="1">
             <w:r>
               <w:rPr>
-                <w:rStyle w:val="Hiperhivatkozs"/>
+                <w:rStyle w:val="Hyperlink"/>
                 <w:rFonts w:ascii="Times New Roman" w:hAnsi="Times New Roman"/>
                 <w:b/>
                 <w:noProof/>
@@ -1158,7 +1156,7 @@
         </w:p>
         <w:p>
           <w:pPr>
-            <w:pStyle w:val="TJ3"/>
+            <w:pStyle w:val="TOC3"/>
             <w:tabs>
               <w:tab w:val="right" w:leader="dot" w:pos="9062"/>
             </w:tabs>
@@ -1170,7 +1168,7 @@
           <w:hyperlink w:anchor="_Toc165304922" w:history="1">
             <w:r>
               <w:rPr>
-                <w:rStyle w:val="Hiperhivatkozs"/>
+                <w:rStyle w:val="Hyperlink"/>
                 <w:rFonts w:ascii="Times New Roman" w:hAnsi="Times New Roman"/>
                 <w:b/>
                 <w:noProof/>
@@ -1229,7 +1227,7 @@
         </w:p>
         <w:p>
           <w:pPr>
-            <w:pStyle w:val="TJ3"/>
+            <w:pStyle w:val="TOC3"/>
             <w:tabs>
               <w:tab w:val="right" w:leader="dot" w:pos="9062"/>
             </w:tabs>
@@ -1241,7 +1239,7 @@
           <w:hyperlink w:anchor="_Toc165304923" w:history="1">
             <w:r>
               <w:rPr>
-                <w:rStyle w:val="Hiperhivatkozs"/>
+                <w:rStyle w:val="Hyperlink"/>
                 <w:rFonts w:ascii="Times New Roman" w:hAnsi="Times New Roman"/>
                 <w:b/>
                 <w:noProof/>
@@ -1300,7 +1298,7 @@
         </w:p>
         <w:p>
           <w:pPr>
-            <w:pStyle w:val="TJ3"/>
+            <w:pStyle w:val="TOC3"/>
             <w:tabs>
               <w:tab w:val="right" w:leader="dot" w:pos="9062"/>
             </w:tabs>
@@ -1312,7 +1310,7 @@
           <w:hyperlink w:anchor="_Toc165304924" w:history="1">
             <w:r>
               <w:rPr>
-                <w:rStyle w:val="Hiperhivatkozs"/>
+                <w:rStyle w:val="Hyperlink"/>
                 <w:rFonts w:ascii="Times New Roman" w:hAnsi="Times New Roman"/>
                 <w:b/>
                 <w:noProof/>
@@ -1371,7 +1369,7 @@
         </w:p>
         <w:p>
           <w:pPr>
-            <w:pStyle w:val="TJ2"/>
+            <w:pStyle w:val="TOC2"/>
             <w:tabs>
               <w:tab w:val="right" w:leader="dot" w:pos="9062"/>
             </w:tabs>
@@ -1383,7 +1381,7 @@
           <w:hyperlink w:anchor="_Toc165304925" w:history="1">
             <w:r>
               <w:rPr>
-                <w:rStyle w:val="Hiperhivatkozs"/>
+                <w:rStyle w:val="Hyperlink"/>
                 <w:rFonts w:ascii="Times New Roman" w:hAnsi="Times New Roman"/>
                 <w:b/>
                 <w:noProof/>
@@ -1442,7 +1440,7 @@
         </w:p>
         <w:p>
           <w:pPr>
-            <w:pStyle w:val="TJ3"/>
+            <w:pStyle w:val="TOC3"/>
             <w:tabs>
               <w:tab w:val="right" w:leader="dot" w:pos="9062"/>
             </w:tabs>
@@ -1454,7 +1452,7 @@
           <w:hyperlink w:anchor="_Toc165304926" w:history="1">
             <w:r>
               <w:rPr>
-                <w:rStyle w:val="Hiperhivatkozs"/>
+                <w:rStyle w:val="Hyperlink"/>
                 <w:rFonts w:ascii="Times New Roman" w:hAnsi="Times New Roman"/>
                 <w:b/>
                 <w:noProof/>
@@ -1513,7 +1511,7 @@
         </w:p>
         <w:p>
           <w:pPr>
-            <w:pStyle w:val="TJ3"/>
+            <w:pStyle w:val="TOC3"/>
             <w:tabs>
               <w:tab w:val="right" w:leader="dot" w:pos="9062"/>
             </w:tabs>
@@ -1525,7 +1523,7 @@
           <w:hyperlink w:anchor="_Toc165304927" w:history="1">
             <w:r>
               <w:rPr>
-                <w:rStyle w:val="Hiperhivatkozs"/>
+                <w:rStyle w:val="Hyperlink"/>
                 <w:rFonts w:ascii="Times New Roman" w:hAnsi="Times New Roman"/>
                 <w:b/>
                 <w:noProof/>
@@ -1584,7 +1582,7 @@
         </w:p>
         <w:p>
           <w:pPr>
-            <w:pStyle w:val="TJ3"/>
+            <w:pStyle w:val="TOC3"/>
             <w:tabs>
               <w:tab w:val="right" w:leader="dot" w:pos="9062"/>
             </w:tabs>
@@ -1596,7 +1594,7 @@
           <w:hyperlink w:anchor="_Toc165304928" w:history="1">
             <w:r>
               <w:rPr>
-                <w:rStyle w:val="Hiperhivatkozs"/>
+                <w:rStyle w:val="Hyperlink"/>
                 <w:rFonts w:ascii="Times New Roman" w:hAnsi="Times New Roman"/>
                 <w:b/>
                 <w:noProof/>
@@ -1655,7 +1653,7 @@
         </w:p>
         <w:p>
           <w:pPr>
-            <w:pStyle w:val="TJ3"/>
+            <w:pStyle w:val="TOC3"/>
             <w:tabs>
               <w:tab w:val="right" w:leader="dot" w:pos="9062"/>
             </w:tabs>
@@ -1667,7 +1665,7 @@
           <w:hyperlink w:anchor="_Toc165304929" w:history="1">
             <w:r>
               <w:rPr>
-                <w:rStyle w:val="Hiperhivatkozs"/>
+                <w:rStyle w:val="Hyperlink"/>
                 <w:rFonts w:ascii="Times New Roman" w:hAnsi="Times New Roman"/>
                 <w:b/>
                 <w:noProof/>
@@ -1726,7 +1724,7 @@
         </w:p>
         <w:p>
           <w:pPr>
-            <w:pStyle w:val="TJ3"/>
+            <w:pStyle w:val="TOC3"/>
             <w:tabs>
               <w:tab w:val="right" w:leader="dot" w:pos="9062"/>
             </w:tabs>
@@ -1738,7 +1736,7 @@
           <w:hyperlink w:anchor="_Toc165304930" w:history="1">
             <w:r>
               <w:rPr>
-                <w:rStyle w:val="Hiperhivatkozs"/>
+                <w:rStyle w:val="Hyperlink"/>
                 <w:rFonts w:ascii="Times New Roman" w:hAnsi="Times New Roman"/>
                 <w:b/>
                 <w:bCs/>
@@ -1798,7 +1796,7 @@
         </w:p>
         <w:p>
           <w:pPr>
-            <w:pStyle w:val="TJ1"/>
+            <w:pStyle w:val="TOC1"/>
             <w:tabs>
               <w:tab w:val="right" w:leader="dot" w:pos="9062"/>
             </w:tabs>
@@ -1811,7 +1809,7 @@
           <w:hyperlink w:anchor="_Toc165304931" w:history="1">
             <w:r>
               <w:rPr>
-                <w:rStyle w:val="Hiperhivatkozs"/>
+                <w:rStyle w:val="Hyperlink"/>
                 <w:rFonts w:ascii="Times New Roman" w:hAnsi="Times New Roman" w:cs="Times New Roman"/>
                 <w:b/>
                 <w:noProof/>
@@ -1870,7 +1868,7 @@
         </w:p>
         <w:p>
           <w:pPr>
-            <w:pStyle w:val="TJ2"/>
+            <w:pStyle w:val="TOC2"/>
             <w:tabs>
               <w:tab w:val="right" w:leader="dot" w:pos="9062"/>
             </w:tabs>
@@ -1882,7 +1880,7 @@
           <w:hyperlink w:anchor="_Toc165304932" w:history="1">
             <w:r>
               <w:rPr>
-                <w:rStyle w:val="Hiperhivatkozs"/>
+                <w:rStyle w:val="Hyperlink"/>
                 <w:rFonts w:ascii="Times New Roman" w:hAnsi="Times New Roman"/>
                 <w:b/>
                 <w:noProof/>
@@ -1941,7 +1939,7 @@
         </w:p>
         <w:p>
           <w:pPr>
-            <w:pStyle w:val="TJ2"/>
+            <w:pStyle w:val="TOC2"/>
             <w:tabs>
               <w:tab w:val="right" w:leader="dot" w:pos="9062"/>
             </w:tabs>
@@ -1953,7 +1951,7 @@
           <w:hyperlink w:anchor="_Toc165304933" w:history="1">
             <w:r>
               <w:rPr>
-                <w:rStyle w:val="Hiperhivatkozs"/>
+                <w:rStyle w:val="Hyperlink"/>
                 <w:rFonts w:ascii="Times New Roman" w:hAnsi="Times New Roman"/>
                 <w:b/>
                 <w:noProof/>
@@ -2012,7 +2010,7 @@
         </w:p>
         <w:p>
           <w:pPr>
-            <w:pStyle w:val="TJ1"/>
+            <w:pStyle w:val="TOC1"/>
             <w:tabs>
               <w:tab w:val="right" w:leader="dot" w:pos="9062"/>
             </w:tabs>
@@ -2025,7 +2023,7 @@
           <w:hyperlink w:anchor="_Toc165304934" w:history="1">
             <w:r>
               <w:rPr>
-                <w:rStyle w:val="Hiperhivatkozs"/>
+                <w:rStyle w:val="Hyperlink"/>
                 <w:rFonts w:ascii="Times New Roman" w:hAnsi="Times New Roman" w:cs="Times New Roman"/>
                 <w:b/>
                 <w:noProof/>
@@ -2084,7 +2082,7 @@
         </w:p>
         <w:p>
           <w:pPr>
-            <w:pStyle w:val="TJ2"/>
+            <w:pStyle w:val="TOC2"/>
             <w:tabs>
               <w:tab w:val="right" w:leader="dot" w:pos="9062"/>
             </w:tabs>
@@ -2096,7 +2094,7 @@
           <w:hyperlink w:anchor="_Toc165304935" w:history="1">
             <w:r>
               <w:rPr>
-                <w:rStyle w:val="Hiperhivatkozs"/>
+                <w:rStyle w:val="Hyperlink"/>
                 <w:rFonts w:ascii="Times New Roman" w:hAnsi="Times New Roman"/>
                 <w:b/>
                 <w:noProof/>
@@ -2155,7 +2153,7 @@
         </w:p>
         <w:p>
           <w:pPr>
-            <w:pStyle w:val="TJ2"/>
+            <w:pStyle w:val="TOC2"/>
             <w:tabs>
               <w:tab w:val="right" w:leader="dot" w:pos="9062"/>
             </w:tabs>
@@ -2167,7 +2165,7 @@
           <w:hyperlink w:anchor="_Toc165304936" w:history="1">
             <w:r>
               <w:rPr>
-                <w:rStyle w:val="Hiperhivatkozs"/>
+                <w:rStyle w:val="Hyperlink"/>
                 <w:rFonts w:ascii="Times New Roman" w:hAnsi="Times New Roman"/>
                 <w:b/>
                 <w:noProof/>
@@ -2226,7 +2224,7 @@
         </w:p>
         <w:p>
           <w:pPr>
-            <w:pStyle w:val="TJ2"/>
+            <w:pStyle w:val="TOC2"/>
             <w:tabs>
               <w:tab w:val="right" w:leader="dot" w:pos="9062"/>
             </w:tabs>
@@ -2238,7 +2236,7 @@
           <w:hyperlink w:anchor="_Toc165304937" w:history="1">
             <w:r>
               <w:rPr>
-                <w:rStyle w:val="Hiperhivatkozs"/>
+                <w:rStyle w:val="Hyperlink"/>
                 <w:rFonts w:ascii="Times New Roman" w:hAnsi="Times New Roman"/>
                 <w:b/>
                 <w:noProof/>
@@ -2297,7 +2295,7 @@
         </w:p>
         <w:p>
           <w:pPr>
-            <w:pStyle w:val="TJ1"/>
+            <w:pStyle w:val="TOC1"/>
             <w:tabs>
               <w:tab w:val="right" w:leader="dot" w:pos="9062"/>
             </w:tabs>
@@ -2310,7 +2308,7 @@
           <w:hyperlink w:anchor="_Toc165304938" w:history="1">
             <w:r>
               <w:rPr>
-                <w:rStyle w:val="Hiperhivatkozs"/>
+                <w:rStyle w:val="Hyperlink"/>
                 <w:rFonts w:ascii="Times New Roman" w:hAnsi="Times New Roman" w:cs="Times New Roman"/>
                 <w:b/>
                 <w:noProof/>
@@ -2369,7 +2367,7 @@
         </w:p>
         <w:p>
           <w:pPr>
-            <w:pStyle w:val="TJ1"/>
+            <w:pStyle w:val="TOC1"/>
             <w:tabs>
               <w:tab w:val="right" w:leader="dot" w:pos="9062"/>
             </w:tabs>
@@ -2382,7 +2380,7 @@
           <w:hyperlink w:anchor="_Toc165304939" w:history="1">
             <w:r>
               <w:rPr>
-                <w:rStyle w:val="Hiperhivatkozs"/>
+                <w:rStyle w:val="Hyperlink"/>
                 <w:rFonts w:ascii="Times New Roman" w:hAnsi="Times New Roman" w:cs="Times New Roman"/>
                 <w:b/>
                 <w:bCs/>
@@ -2442,7 +2440,7 @@
         </w:p>
         <w:p>
           <w:pPr>
-            <w:pStyle w:val="TJ2"/>
+            <w:pStyle w:val="TOC2"/>
             <w:tabs>
               <w:tab w:val="right" w:leader="dot" w:pos="9062"/>
             </w:tabs>
@@ -2454,7 +2452,7 @@
           <w:hyperlink w:anchor="_Toc165304940" w:history="1">
             <w:r>
               <w:rPr>
-                <w:rStyle w:val="Hiperhivatkozs"/>
+                <w:rStyle w:val="Hyperlink"/>
                 <w:rFonts w:ascii="Times New Roman" w:hAnsi="Times New Roman"/>
                 <w:b/>
                 <w:bCs/>
@@ -2514,7 +2512,7 @@
         </w:p>
         <w:p>
           <w:pPr>
-            <w:pStyle w:val="TJ2"/>
+            <w:pStyle w:val="TOC2"/>
             <w:tabs>
               <w:tab w:val="right" w:leader="dot" w:pos="9062"/>
             </w:tabs>
@@ -2526,7 +2524,7 @@
           <w:hyperlink w:anchor="_Toc165304941" w:history="1">
             <w:r>
               <w:rPr>
-                <w:rStyle w:val="Hiperhivatkozs"/>
+                <w:rStyle w:val="Hyperlink"/>
                 <w:rFonts w:ascii="Times New Roman" w:hAnsi="Times New Roman"/>
                 <w:b/>
                 <w:bCs/>
@@ -2586,7 +2584,7 @@
         </w:p>
         <w:p>
           <w:pPr>
-            <w:pStyle w:val="TJ2"/>
+            <w:pStyle w:val="TOC2"/>
             <w:tabs>
               <w:tab w:val="right" w:leader="dot" w:pos="9062"/>
             </w:tabs>
@@ -2598,7 +2596,7 @@
           <w:hyperlink w:anchor="_Toc165304942" w:history="1">
             <w:r>
               <w:rPr>
-                <w:rStyle w:val="Hiperhivatkozs"/>
+                <w:rStyle w:val="Hyperlink"/>
                 <w:rFonts w:ascii="Times New Roman" w:hAnsi="Times New Roman"/>
                 <w:b/>
                 <w:bCs/>
@@ -2658,7 +2656,7 @@
         </w:p>
         <w:p>
           <w:pPr>
-            <w:pStyle w:val="TJ2"/>
+            <w:pStyle w:val="TOC2"/>
             <w:tabs>
               <w:tab w:val="right" w:leader="dot" w:pos="9062"/>
             </w:tabs>
@@ -2670,7 +2668,7 @@
           <w:hyperlink w:anchor="_Toc165304943" w:history="1">
             <w:r>
               <w:rPr>
-                <w:rStyle w:val="Hiperhivatkozs"/>
+                <w:rStyle w:val="Hyperlink"/>
                 <w:rFonts w:ascii="Times New Roman" w:hAnsi="Times New Roman"/>
                 <w:b/>
                 <w:bCs/>
@@ -2730,7 +2728,7 @@
         </w:p>
         <w:p>
           <w:pPr>
-            <w:pStyle w:val="TJ2"/>
+            <w:pStyle w:val="TOC2"/>
             <w:tabs>
               <w:tab w:val="right" w:leader="dot" w:pos="9062"/>
             </w:tabs>
@@ -2742,7 +2740,7 @@
           <w:hyperlink w:anchor="_Toc165304944" w:history="1">
             <w:r>
               <w:rPr>
-                <w:rStyle w:val="Hiperhivatkozs"/>
+                <w:rStyle w:val="Hyperlink"/>
                 <w:rFonts w:ascii="Times New Roman" w:hAnsi="Times New Roman"/>
                 <w:b/>
                 <w:bCs/>
@@ -2802,7 +2800,7 @@
         </w:p>
         <w:p>
           <w:pPr>
-            <w:pStyle w:val="TJ2"/>
+            <w:pStyle w:val="TOC2"/>
             <w:tabs>
               <w:tab w:val="right" w:leader="dot" w:pos="9062"/>
             </w:tabs>
@@ -2814,7 +2812,7 @@
           <w:hyperlink w:anchor="_Toc165304945" w:history="1">
             <w:r>
               <w:rPr>
-                <w:rStyle w:val="Hiperhivatkozs"/>
+                <w:rStyle w:val="Hyperlink"/>
                 <w:rFonts w:ascii="Times New Roman" w:hAnsi="Times New Roman"/>
                 <w:b/>
                 <w:bCs/>
@@ -2928,7 +2926,7 @@
     </w:p>
     <w:p>
       <w:pPr>
-        <w:pStyle w:val="Cmsor1"/>
+        <w:pStyle w:val="Heading1"/>
         <w:jc w:val="center"/>
         <w:rPr>
           <w:rFonts w:ascii="Times New Roman" w:hAnsi="Times New Roman" w:cs="Times New Roman"/>
@@ -2939,7 +2937,7 @@
           <w:u w:val="single"/>
         </w:rPr>
       </w:pPr>
-      <w:bookmarkStart w:id="1" w:name="_Toc165304918"/>
+      <w:bookmarkStart w:id="0" w:name="_Toc165304918"/>
       <w:r>
         <w:rPr>
           <w:rFonts w:ascii="Times New Roman" w:hAnsi="Times New Roman" w:cs="Times New Roman"/>
@@ -2952,7 +2950,7 @@
         <w:lastRenderedPageBreak/>
         <w:t>A PROJEKTRŐL</w:t>
       </w:r>
-      <w:bookmarkEnd w:id="1"/>
+      <w:bookmarkEnd w:id="0"/>
     </w:p>
     <w:p>
       <w:pPr>
@@ -3070,7 +3068,7 @@
                         <w:txbxContent>
                           <w:p>
                             <w:pPr>
-                              <w:pStyle w:val="Kpalrs"/>
+                              <w:pStyle w:val="Caption"/>
                               <w:jc w:val="center"/>
                               <w:rPr>
                                 <w:rFonts w:ascii="Times New Roman" w:hAnsi="Times New Roman" w:cs="Times New Roman"/>
@@ -3423,7 +3421,7 @@
           <w:sz w:val="28"/>
           <w:szCs w:val="28"/>
         </w:rPr>
-        <w:t xml:space="preserve"> és részletes betekintést engedjünk a projekt fejlesztésében.</w:t>
+        <w:t xml:space="preserve"> és részletes betekintést engedjünk a projekt fejlesztésébe.</w:t>
       </w:r>
     </w:p>
     <w:p>
@@ -3445,7 +3443,7 @@
     </w:p>
     <w:p>
       <w:pPr>
-        <w:pStyle w:val="Cmsor1"/>
+        <w:pStyle w:val="Heading1"/>
         <w:jc w:val="center"/>
         <w:rPr>
           <w:rFonts w:ascii="Times New Roman" w:hAnsi="Times New Roman" w:cs="Times New Roman"/>
@@ -3456,7 +3454,7 @@
           <w:u w:val="single"/>
         </w:rPr>
       </w:pPr>
-      <w:bookmarkStart w:id="2" w:name="_Toc165304919"/>
+      <w:bookmarkStart w:id="1" w:name="_Toc165304919"/>
       <w:r>
         <w:rPr>
           <w:rFonts w:ascii="Times New Roman" w:hAnsi="Times New Roman" w:cs="Times New Roman"/>
@@ -3469,12 +3467,12 @@
         <w:lastRenderedPageBreak/>
         <w:t>FELHASZNÁLT TECHNOLÓGIÁK ÉS PROGRAMOZÁSI NYELVEK</w:t>
       </w:r>
-      <w:bookmarkEnd w:id="2"/>
+      <w:bookmarkEnd w:id="1"/>
     </w:p>
     <w:p/>
     <w:p>
       <w:pPr>
-        <w:pStyle w:val="Cmsor2"/>
+        <w:pStyle w:val="Heading2"/>
         <w:jc w:val="center"/>
         <w:rPr>
           <w:rFonts w:ascii="Times New Roman" w:hAnsi="Times New Roman" w:cs="Times New Roman"/>
@@ -3484,7 +3482,7 @@
           <w:szCs w:val="40"/>
         </w:rPr>
       </w:pPr>
-      <w:bookmarkStart w:id="3" w:name="_Toc165304920"/>
+      <w:bookmarkStart w:id="2" w:name="_Toc165304920"/>
       <w:r>
         <w:rPr>
           <w:rFonts w:ascii="Times New Roman" w:hAnsi="Times New Roman" w:cs="Times New Roman"/>
@@ -3495,12 +3493,12 @@
         </w:rPr>
         <w:t>FRONTEND</w:t>
       </w:r>
-      <w:bookmarkEnd w:id="3"/>
+      <w:bookmarkEnd w:id="2"/>
     </w:p>
     <w:p/>
     <w:p>
       <w:pPr>
-        <w:pStyle w:val="Cmsor3"/>
+        <w:pStyle w:val="Heading3"/>
         <w:rPr>
           <w:rFonts w:ascii="Times New Roman" w:hAnsi="Times New Roman" w:cs="Times New Roman"/>
           <w:b/>
@@ -3509,7 +3507,7 @@
           <w:szCs w:val="32"/>
         </w:rPr>
       </w:pPr>
-      <w:bookmarkStart w:id="4" w:name="_Toc165304921"/>
+      <w:bookmarkStart w:id="3" w:name="_Toc165304921"/>
       <w:r>
         <w:rPr>
           <w:rFonts w:ascii="Times New Roman" w:hAnsi="Times New Roman" w:cs="Times New Roman"/>
@@ -3520,7 +3518,7 @@
         </w:rPr>
         <w:t>HTML:</w:t>
       </w:r>
-      <w:bookmarkEnd w:id="4"/>
+      <w:bookmarkEnd w:id="3"/>
     </w:p>
     <w:p/>
     <w:p>
@@ -3594,7 +3592,7 @@
     <w:p/>
     <w:p>
       <w:pPr>
-        <w:pStyle w:val="Cmsor3"/>
+        <w:pStyle w:val="Heading3"/>
         <w:rPr>
           <w:rFonts w:ascii="Times New Roman" w:hAnsi="Times New Roman" w:cs="Times New Roman"/>
           <w:b/>
@@ -3603,7 +3601,7 @@
           <w:szCs w:val="32"/>
         </w:rPr>
       </w:pPr>
-      <w:bookmarkStart w:id="5" w:name="_Toc165304922"/>
+      <w:bookmarkStart w:id="4" w:name="_Toc165304922"/>
       <w:r>
         <w:rPr>
           <w:rFonts w:ascii="Times New Roman" w:hAnsi="Times New Roman" w:cs="Times New Roman"/>
@@ -3614,7 +3612,7 @@
         </w:rPr>
         <w:t>CSS:</w:t>
       </w:r>
-      <w:bookmarkEnd w:id="5"/>
+      <w:bookmarkEnd w:id="4"/>
     </w:p>
     <w:p/>
     <w:p>
@@ -3639,7 +3637,7 @@
     </w:p>
     <w:p>
       <w:pPr>
-        <w:pStyle w:val="Cmsor3"/>
+        <w:pStyle w:val="Heading3"/>
         <w:rPr>
           <w:rFonts w:ascii="Times New Roman" w:hAnsi="Times New Roman" w:cs="Times New Roman"/>
           <w:b/>
@@ -3648,7 +3646,7 @@
           <w:szCs w:val="32"/>
         </w:rPr>
       </w:pPr>
-      <w:bookmarkStart w:id="6" w:name="_Toc165304923"/>
+      <w:bookmarkStart w:id="5" w:name="_Toc165304923"/>
       <w:r>
         <w:rPr>
           <w:rFonts w:ascii="Times New Roman" w:hAnsi="Times New Roman" w:cs="Times New Roman"/>
@@ -3660,7 +3658,7 @@
         <w:lastRenderedPageBreak/>
         <w:t>React:</w:t>
       </w:r>
-      <w:bookmarkEnd w:id="6"/>
+      <w:bookmarkEnd w:id="5"/>
     </w:p>
     <w:p/>
     <w:p>
@@ -3734,7 +3732,7 @@
     <w:p/>
     <w:p>
       <w:pPr>
-        <w:pStyle w:val="Cmsor3"/>
+        <w:pStyle w:val="Heading3"/>
         <w:rPr>
           <w:rFonts w:ascii="Times New Roman" w:hAnsi="Times New Roman" w:cs="Times New Roman"/>
           <w:b/>
@@ -3743,7 +3741,7 @@
           <w:szCs w:val="32"/>
         </w:rPr>
       </w:pPr>
-      <w:bookmarkStart w:id="7" w:name="_Toc165304924"/>
+      <w:bookmarkStart w:id="6" w:name="_Toc165304924"/>
       <w:r>
         <w:rPr>
           <w:rFonts w:ascii="Times New Roman" w:hAnsi="Times New Roman" w:cs="Times New Roman"/>
@@ -3754,7 +3752,7 @@
         </w:rPr>
         <w:t>Bootstrap:</w:t>
       </w:r>
-      <w:bookmarkEnd w:id="7"/>
+      <w:bookmarkEnd w:id="6"/>
     </w:p>
     <w:p/>
     <w:p>
@@ -3856,7 +3854,7 @@
     <w:p/>
     <w:p>
       <w:pPr>
-        <w:pStyle w:val="Cmsor2"/>
+        <w:pStyle w:val="Heading2"/>
         <w:jc w:val="center"/>
         <w:rPr>
           <w:rFonts w:ascii="Times New Roman" w:hAnsi="Times New Roman" w:cs="Times New Roman"/>
@@ -3866,7 +3864,7 @@
           <w:szCs w:val="40"/>
         </w:rPr>
       </w:pPr>
-      <w:bookmarkStart w:id="8" w:name="_Toc165304925"/>
+      <w:bookmarkStart w:id="7" w:name="_Toc165304925"/>
       <w:r>
         <w:rPr>
           <w:rFonts w:ascii="Times New Roman" w:hAnsi="Times New Roman" w:cs="Times New Roman"/>
@@ -3877,12 +3875,12 @@
         </w:rPr>
         <w:t>BACKEND</w:t>
       </w:r>
-      <w:bookmarkEnd w:id="8"/>
+      <w:bookmarkEnd w:id="7"/>
     </w:p>
     <w:p/>
     <w:p>
       <w:pPr>
-        <w:pStyle w:val="Cmsor3"/>
+        <w:pStyle w:val="Heading3"/>
         <w:rPr>
           <w:rFonts w:ascii="Times New Roman" w:hAnsi="Times New Roman" w:cs="Times New Roman"/>
           <w:b/>
@@ -3891,7 +3889,7 @@
           <w:szCs w:val="32"/>
         </w:rPr>
       </w:pPr>
-      <w:bookmarkStart w:id="9" w:name="_Toc165304926"/>
+      <w:bookmarkStart w:id="8" w:name="_Toc165304926"/>
       <w:r>
         <w:rPr>
           <w:rFonts w:ascii="Times New Roman" w:hAnsi="Times New Roman" w:cs="Times New Roman"/>
@@ -3902,7 +3900,7 @@
         </w:rPr>
         <w:t>Asp.NET Core 8.0 Web API:</w:t>
       </w:r>
-      <w:bookmarkEnd w:id="9"/>
+      <w:bookmarkEnd w:id="8"/>
     </w:p>
     <w:p>
       <w:r>
@@ -3922,7 +3920,7 @@
       <w:r>
         <w:tab/>
       </w:r>
-      <w:bookmarkStart w:id="10" w:name="_Hlk165304364"/>
+      <w:bookmarkStart w:id="9" w:name="_Hlk165304364"/>
       <w:r>
         <w:rPr>
           <w:rFonts w:ascii="Times New Roman" w:hAnsi="Times New Roman" w:cs="Times New Roman"/>
@@ -3939,7 +3937,7 @@
         </w:rPr>
         <w:t xml:space="preserve"> mobil alkalmazások vagy weboldalak számára.</w:t>
       </w:r>
-      <w:bookmarkEnd w:id="10"/>
+      <w:bookmarkEnd w:id="9"/>
     </w:p>
     <w:p>
       <w:pPr>
@@ -4028,7 +4026,7 @@
     </w:p>
     <w:p>
       <w:pPr>
-        <w:pStyle w:val="Cmsor3"/>
+        <w:pStyle w:val="Heading3"/>
         <w:rPr>
           <w:rFonts w:ascii="Times New Roman" w:hAnsi="Times New Roman" w:cs="Times New Roman"/>
           <w:b/>
@@ -4037,7 +4035,7 @@
           <w:szCs w:val="32"/>
         </w:rPr>
       </w:pPr>
-      <w:bookmarkStart w:id="11" w:name="_Toc165304927"/>
+      <w:bookmarkStart w:id="10" w:name="_Toc165304927"/>
       <w:r>
         <w:rPr>
           <w:rFonts w:ascii="Times New Roman" w:hAnsi="Times New Roman" w:cs="Times New Roman"/>
@@ -4049,7 +4047,7 @@
         <w:lastRenderedPageBreak/>
         <w:t>Entity Framework Core:</w:t>
       </w:r>
-      <w:bookmarkEnd w:id="11"/>
+      <w:bookmarkEnd w:id="10"/>
     </w:p>
     <w:p/>
     <w:p>
@@ -4130,7 +4128,7 @@
     </w:p>
     <w:p>
       <w:pPr>
-        <w:pStyle w:val="Cmsor3"/>
+        <w:pStyle w:val="Heading3"/>
         <w:rPr>
           <w:rFonts w:ascii="Times New Roman" w:hAnsi="Times New Roman" w:cs="Times New Roman"/>
           <w:b/>
@@ -4139,7 +4137,7 @@
           <w:szCs w:val="32"/>
         </w:rPr>
       </w:pPr>
-      <w:bookmarkStart w:id="12" w:name="_Toc165304928"/>
+      <w:bookmarkStart w:id="11" w:name="_Toc165304928"/>
       <w:r>
         <w:rPr>
           <w:rFonts w:ascii="Times New Roman" w:hAnsi="Times New Roman" w:cs="Times New Roman"/>
@@ -4150,7 +4148,7 @@
         </w:rPr>
         <w:t>XAMPP:</w:t>
       </w:r>
-      <w:bookmarkEnd w:id="12"/>
+      <w:bookmarkEnd w:id="11"/>
     </w:p>
     <w:p/>
     <w:p>
@@ -4187,7 +4185,7 @@
     </w:p>
     <w:p>
       <w:pPr>
-        <w:pStyle w:val="Cmsor3"/>
+        <w:pStyle w:val="Heading3"/>
         <w:rPr>
           <w:rFonts w:ascii="Times New Roman" w:hAnsi="Times New Roman" w:cs="Times New Roman"/>
           <w:b/>
@@ -4196,7 +4194,7 @@
           <w:szCs w:val="32"/>
         </w:rPr>
       </w:pPr>
-      <w:bookmarkStart w:id="13" w:name="_Toc165304929"/>
+      <w:bookmarkStart w:id="12" w:name="_Toc165304929"/>
       <w:r>
         <w:rPr>
           <w:rFonts w:ascii="Times New Roman" w:hAnsi="Times New Roman" w:cs="Times New Roman"/>
@@ -4217,7 +4215,7 @@
         </w:rPr>
         <w:t>:</w:t>
       </w:r>
-      <w:bookmarkEnd w:id="13"/>
+      <w:bookmarkEnd w:id="12"/>
     </w:p>
     <w:p/>
     <w:p>
@@ -4278,7 +4276,7 @@
     </w:p>
     <w:p>
       <w:pPr>
-        <w:pStyle w:val="Cmsor3"/>
+        <w:pStyle w:val="Heading3"/>
         <w:rPr>
           <w:rFonts w:ascii="Times New Roman" w:hAnsi="Times New Roman" w:cs="Times New Roman"/>
           <w:b/>
@@ -4288,7 +4286,7 @@
           <w:szCs w:val="32"/>
         </w:rPr>
       </w:pPr>
-      <w:bookmarkStart w:id="14" w:name="_Toc165304930"/>
+      <w:bookmarkStart w:id="13" w:name="_Toc165304930"/>
       <w:r>
         <w:rPr>
           <w:rFonts w:ascii="Times New Roman" w:hAnsi="Times New Roman" w:cs="Times New Roman"/>
@@ -4300,7 +4298,7 @@
         </w:rPr>
         <w:t>JWT Token:</w:t>
       </w:r>
-      <w:bookmarkEnd w:id="14"/>
+      <w:bookmarkEnd w:id="13"/>
     </w:p>
     <w:p/>
     <w:p>
@@ -4576,7 +4574,7 @@
                         <w:txbxContent>
                           <w:p>
                             <w:pPr>
-                              <w:pStyle w:val="Kpalrs"/>
+                              <w:pStyle w:val="Caption"/>
                               <w:jc w:val="center"/>
                               <w:rPr>
                                 <w:rFonts w:ascii="Times New Roman" w:hAnsi="Times New Roman" w:cs="Times New Roman"/>
@@ -4738,7 +4736,7 @@
     <w:p/>
     <w:p>
       <w:pPr>
-        <w:pStyle w:val="Cmsor1"/>
+        <w:pStyle w:val="Heading1"/>
         <w:jc w:val="center"/>
         <w:rPr>
           <w:rFonts w:ascii="Times New Roman" w:hAnsi="Times New Roman" w:cs="Times New Roman"/>
@@ -4748,7 +4746,7 @@
           <w:u w:val="single"/>
         </w:rPr>
       </w:pPr>
-      <w:bookmarkStart w:id="15" w:name="_Toc165304931"/>
+      <w:bookmarkStart w:id="14" w:name="_Toc165304931"/>
       <w:r>
         <w:rPr>
           <w:rFonts w:ascii="Times New Roman" w:hAnsi="Times New Roman" w:cs="Times New Roman"/>
@@ -4761,12 +4759,12 @@
         <w:lastRenderedPageBreak/>
         <w:t>FELHASZNÁLT PROGRAMOK</w:t>
       </w:r>
-      <w:bookmarkEnd w:id="15"/>
+      <w:bookmarkEnd w:id="14"/>
     </w:p>
     <w:p/>
     <w:p>
       <w:pPr>
-        <w:pStyle w:val="Cmsor2"/>
+        <w:pStyle w:val="Heading2"/>
         <w:rPr>
           <w:rFonts w:ascii="Times New Roman" w:hAnsi="Times New Roman" w:cs="Times New Roman"/>
           <w:b/>
@@ -4775,7 +4773,7 @@
           <w:szCs w:val="32"/>
         </w:rPr>
       </w:pPr>
-      <w:bookmarkStart w:id="16" w:name="_Toc165304932"/>
+      <w:bookmarkStart w:id="15" w:name="_Toc165304932"/>
       <w:r>
         <w:rPr>
           <w:rFonts w:ascii="Times New Roman" w:hAnsi="Times New Roman" w:cs="Times New Roman"/>
@@ -4786,7 +4784,7 @@
         </w:rPr>
         <w:t>Visual Studio 2022:</w:t>
       </w:r>
-      <w:bookmarkEnd w:id="16"/>
+      <w:bookmarkEnd w:id="15"/>
     </w:p>
     <w:p/>
     <w:p>
@@ -4866,7 +4864,7 @@
     </w:p>
     <w:p>
       <w:pPr>
-        <w:pStyle w:val="Cmsor2"/>
+        <w:pStyle w:val="Heading2"/>
         <w:rPr>
           <w:rFonts w:ascii="Times New Roman" w:hAnsi="Times New Roman" w:cs="Times New Roman"/>
           <w:b/>
@@ -4875,7 +4873,7 @@
           <w:szCs w:val="32"/>
         </w:rPr>
       </w:pPr>
-      <w:bookmarkStart w:id="17" w:name="_Toc165304933"/>
+      <w:bookmarkStart w:id="16" w:name="_Toc165304933"/>
       <w:r>
         <w:rPr>
           <w:rFonts w:ascii="Times New Roman" w:hAnsi="Times New Roman" w:cs="Times New Roman"/>
@@ -4886,7 +4884,7 @@
         </w:rPr>
         <w:t>Visual Studio Code:</w:t>
       </w:r>
-      <w:bookmarkEnd w:id="17"/>
+      <w:bookmarkEnd w:id="16"/>
     </w:p>
     <w:p/>
     <w:p>
@@ -4949,7 +4947,7 @@
     </w:p>
     <w:p>
       <w:pPr>
-        <w:pStyle w:val="Cmsor1"/>
+        <w:pStyle w:val="Heading1"/>
         <w:jc w:val="center"/>
         <w:rPr>
           <w:rFonts w:ascii="Times New Roman" w:hAnsi="Times New Roman" w:cs="Times New Roman"/>
@@ -4960,7 +4958,7 @@
           <w:u w:val="single"/>
         </w:rPr>
       </w:pPr>
-      <w:bookmarkStart w:id="18" w:name="_Toc165304934"/>
+      <w:bookmarkStart w:id="17" w:name="_Toc165304934"/>
       <w:r>
         <w:rPr>
           <w:rFonts w:ascii="Times New Roman" w:hAnsi="Times New Roman" w:cs="Times New Roman"/>
@@ -4973,12 +4971,12 @@
         <w:lastRenderedPageBreak/>
         <w:t>KOMMUNIKÁCIÓS FELÜLETEK</w:t>
       </w:r>
-      <w:bookmarkEnd w:id="18"/>
+      <w:bookmarkEnd w:id="17"/>
     </w:p>
     <w:p/>
     <w:p>
       <w:pPr>
-        <w:pStyle w:val="Cmsor2"/>
+        <w:pStyle w:val="Heading2"/>
         <w:rPr>
           <w:rFonts w:ascii="Times New Roman" w:hAnsi="Times New Roman" w:cs="Times New Roman"/>
           <w:b/>
@@ -4987,7 +4985,7 @@
           <w:szCs w:val="32"/>
         </w:rPr>
       </w:pPr>
-      <w:bookmarkStart w:id="19" w:name="_Toc165304935"/>
+      <w:bookmarkStart w:id="18" w:name="_Toc165304935"/>
       <w:r>
         <w:rPr>
           <w:rFonts w:ascii="Times New Roman" w:hAnsi="Times New Roman" w:cs="Times New Roman"/>
@@ -4998,7 +4996,7 @@
         </w:rPr>
         <w:t>Trello:</w:t>
       </w:r>
-      <w:bookmarkEnd w:id="19"/>
+      <w:bookmarkEnd w:id="18"/>
     </w:p>
     <w:p/>
     <w:p>
@@ -5023,7 +5021,7 @@
     </w:p>
     <w:p>
       <w:pPr>
-        <w:pStyle w:val="Cmsor2"/>
+        <w:pStyle w:val="Heading2"/>
         <w:rPr>
           <w:rFonts w:ascii="Times New Roman" w:hAnsi="Times New Roman" w:cs="Times New Roman"/>
           <w:b/>
@@ -5032,7 +5030,7 @@
           <w:szCs w:val="32"/>
         </w:rPr>
       </w:pPr>
-      <w:bookmarkStart w:id="20" w:name="_Toc165304936"/>
+      <w:bookmarkStart w:id="19" w:name="_Toc165304936"/>
       <w:r>
         <w:rPr>
           <w:rFonts w:ascii="Times New Roman" w:hAnsi="Times New Roman" w:cs="Times New Roman"/>
@@ -5043,7 +5041,7 @@
         </w:rPr>
         <w:t>Github:</w:t>
       </w:r>
-      <w:bookmarkEnd w:id="20"/>
+      <w:bookmarkEnd w:id="19"/>
     </w:p>
     <w:p/>
     <w:p>
@@ -5068,7 +5066,7 @@
     </w:p>
     <w:p>
       <w:pPr>
-        <w:pStyle w:val="Cmsor2"/>
+        <w:pStyle w:val="Heading2"/>
         <w:rPr>
           <w:rFonts w:ascii="Times New Roman" w:hAnsi="Times New Roman" w:cs="Times New Roman"/>
           <w:b/>
@@ -5077,7 +5075,7 @@
           <w:szCs w:val="32"/>
         </w:rPr>
       </w:pPr>
-      <w:bookmarkStart w:id="21" w:name="_Toc165304937"/>
+      <w:bookmarkStart w:id="20" w:name="_Toc165304937"/>
       <w:r>
         <w:rPr>
           <w:rFonts w:ascii="Times New Roman" w:hAnsi="Times New Roman" w:cs="Times New Roman"/>
@@ -5088,7 +5086,7 @@
         </w:rPr>
         <w:t>Discord:</w:t>
       </w:r>
-      <w:bookmarkEnd w:id="21"/>
+      <w:bookmarkEnd w:id="20"/>
     </w:p>
     <w:p/>
     <w:p>
@@ -5141,7 +5139,7 @@
     </w:p>
     <w:p>
       <w:pPr>
-        <w:pStyle w:val="Cmsor1"/>
+        <w:pStyle w:val="Heading1"/>
         <w:jc w:val="center"/>
         <w:rPr>
           <w:rFonts w:ascii="Times New Roman" w:hAnsi="Times New Roman" w:cs="Times New Roman"/>
@@ -5152,7 +5150,7 @@
           <w:u w:val="single"/>
         </w:rPr>
       </w:pPr>
-      <w:bookmarkStart w:id="22" w:name="_Toc165304938"/>
+      <w:bookmarkStart w:id="21" w:name="_Toc165304938"/>
       <w:r>
         <w:rPr>
           <w:rFonts w:ascii="Times New Roman" w:hAnsi="Times New Roman" w:cs="Times New Roman"/>
@@ -5165,7 +5163,7 @@
         <w:lastRenderedPageBreak/>
         <w:t>ADATBÁZIS SZERKEZET</w:t>
       </w:r>
-      <w:bookmarkEnd w:id="22"/>
+      <w:bookmarkEnd w:id="21"/>
     </w:p>
     <w:p/>
     <w:p>
@@ -5250,43 +5248,7 @@
           <w:sz w:val="28"/>
           <w:szCs w:val="28"/>
         </w:rPr>
-        <w:t>, a RegistrationDate-</w:t>
-      </w:r>
-      <w:proofErr w:type="gramStart"/>
-      <w:r>
-        <w:rPr>
-          <w:rFonts w:ascii="Times New Roman" w:hAnsi="Times New Roman" w:cs="Times New Roman"/>
-          <w:sz w:val="28"/>
-          <w:szCs w:val="28"/>
-        </w:rPr>
-        <w:t>t</w:t>
-      </w:r>
-      <w:proofErr w:type="gramEnd"/>
-      <w:r>
-        <w:rPr>
-          <w:rFonts w:ascii="Times New Roman" w:hAnsi="Times New Roman" w:cs="Times New Roman"/>
-          <w:sz w:val="28"/>
-          <w:szCs w:val="28"/>
-        </w:rPr>
-        <w:t xml:space="preserve"> ami a regisztráció dátuma, a point ami az adott felhasználó pontszáma, a permissionid (ami szintén egy idegen kulcs), a lastlogin ami a legutolsó bejelentkezés dátumával tér vissza, a profileimage a felhasználó profilképe és a validatedkey ami a profil </w:t>
-      </w:r>
-      <w:proofErr w:type="spellStart"/>
-      <w:r>
-        <w:rPr>
-          <w:rFonts w:ascii="Times New Roman" w:hAnsi="Times New Roman" w:cs="Times New Roman"/>
-          <w:sz w:val="28"/>
-          <w:szCs w:val="28"/>
-        </w:rPr>
-        <w:t>validásához</w:t>
-      </w:r>
-      <w:proofErr w:type="spellEnd"/>
-      <w:r>
-        <w:rPr>
-          <w:rFonts w:ascii="Times New Roman" w:hAnsi="Times New Roman" w:cs="Times New Roman"/>
-          <w:sz w:val="28"/>
-          <w:szCs w:val="28"/>
-        </w:rPr>
-        <w:t xml:space="preserve"> szükséges.</w:t>
+        <w:t>, a RegistrationDate-t ami a regisztráció dátuma, a point ami az adott felhasználó pontszáma, a permissionid (ami szintén egy idegen kulcs), a lastlogin ami a legutolsó bejelentkezés dátumával tér vissza, a profileimage a felhasználó profilképe és a validatedkey ami a profil validásához szükséges.</w:t>
       </w:r>
     </w:p>
     <w:p>
@@ -5937,7 +5899,7 @@
     </w:p>
     <w:p>
       <w:pPr>
-        <w:pStyle w:val="Cmsor1"/>
+        <w:pStyle w:val="Heading1"/>
         <w:jc w:val="center"/>
         <w:rPr>
           <w:rFonts w:ascii="Times New Roman" w:hAnsi="Times New Roman" w:cs="Times New Roman"/>
@@ -5949,7 +5911,7 @@
           <w:u w:val="single"/>
         </w:rPr>
       </w:pPr>
-      <w:bookmarkStart w:id="23" w:name="_Toc165304939"/>
+      <w:bookmarkStart w:id="22" w:name="_Toc165304939"/>
       <w:r>
         <w:rPr>
           <w:rFonts w:ascii="Times New Roman" w:hAnsi="Times New Roman" w:cs="Times New Roman"/>
@@ -5963,12 +5925,12 @@
         <w:lastRenderedPageBreak/>
         <w:t>WEBOLDAL BEMUTATÁSA</w:t>
       </w:r>
-      <w:bookmarkEnd w:id="23"/>
+      <w:bookmarkEnd w:id="22"/>
     </w:p>
     <w:p/>
     <w:p>
       <w:pPr>
-        <w:pStyle w:val="Cmsor2"/>
+        <w:pStyle w:val="Heading2"/>
         <w:rPr>
           <w:rFonts w:ascii="Times New Roman" w:hAnsi="Times New Roman" w:cs="Times New Roman"/>
           <w:b/>
@@ -5978,7 +5940,7 @@
           <w:szCs w:val="32"/>
         </w:rPr>
       </w:pPr>
-      <w:bookmarkStart w:id="24" w:name="_Toc165304940"/>
+      <w:bookmarkStart w:id="23" w:name="_Toc165304940"/>
       <w:r>
         <w:rPr>
           <w:rFonts w:ascii="Times New Roman" w:hAnsi="Times New Roman" w:cs="Times New Roman"/>
@@ -5990,7 +5952,7 @@
         </w:rPr>
         <w:t>Főoldal:</w:t>
       </w:r>
-      <w:bookmarkEnd w:id="24"/>
+      <w:bookmarkEnd w:id="23"/>
     </w:p>
     <w:p/>
     <w:p>
@@ -6022,7 +5984,7 @@
     </w:p>
     <w:p>
       <w:pPr>
-        <w:pStyle w:val="Cmsor2"/>
+        <w:pStyle w:val="Heading2"/>
         <w:rPr>
           <w:rFonts w:ascii="Times New Roman" w:hAnsi="Times New Roman" w:cs="Times New Roman"/>
           <w:b/>
@@ -6032,7 +5994,7 @@
           <w:szCs w:val="32"/>
         </w:rPr>
       </w:pPr>
-      <w:bookmarkStart w:id="25" w:name="_Toc165304941"/>
+      <w:bookmarkStart w:id="24" w:name="_Toc165304941"/>
       <w:r>
         <w:rPr>
           <w:rFonts w:ascii="Times New Roman" w:hAnsi="Times New Roman" w:cs="Times New Roman"/>
@@ -6044,7 +6006,7 @@
         </w:rPr>
         <w:t>Regisztráció:</w:t>
       </w:r>
-      <w:bookmarkEnd w:id="25"/>
+      <w:bookmarkEnd w:id="24"/>
     </w:p>
     <w:p/>
     <w:p>
@@ -6076,7 +6038,7 @@
     </w:p>
     <w:p>
       <w:pPr>
-        <w:pStyle w:val="Cmsor2"/>
+        <w:pStyle w:val="Heading2"/>
         <w:rPr>
           <w:rFonts w:ascii="Times New Roman" w:hAnsi="Times New Roman" w:cs="Times New Roman"/>
           <w:b/>
@@ -6086,7 +6048,7 @@
           <w:szCs w:val="32"/>
         </w:rPr>
       </w:pPr>
-      <w:bookmarkStart w:id="26" w:name="_Toc165304942"/>
+      <w:bookmarkStart w:id="25" w:name="_Toc165304942"/>
       <w:r>
         <w:rPr>
           <w:rFonts w:ascii="Times New Roman" w:hAnsi="Times New Roman" w:cs="Times New Roman"/>
@@ -6098,7 +6060,7 @@
         </w:rPr>
         <w:t>Bejelentkezés:</w:t>
       </w:r>
-      <w:bookmarkEnd w:id="26"/>
+      <w:bookmarkEnd w:id="25"/>
     </w:p>
     <w:p/>
     <w:p>
@@ -6154,25 +6116,7 @@
           <w:sz w:val="28"/>
           <w:szCs w:val="28"/>
         </w:rPr>
-        <w:t xml:space="preserve"> ahol megadhatjuk az új </w:t>
-      </w:r>
-      <w:proofErr w:type="spellStart"/>
-      <w:r>
-        <w:rPr>
-          <w:rFonts w:ascii="Times New Roman" w:hAnsi="Times New Roman" w:cs="Times New Roman"/>
-          <w:sz w:val="28"/>
-          <w:szCs w:val="28"/>
-        </w:rPr>
-        <w:t>jelszavunkat</w:t>
-      </w:r>
-      <w:proofErr w:type="spellEnd"/>
-      <w:r>
-        <w:rPr>
-          <w:rFonts w:ascii="Times New Roman" w:hAnsi="Times New Roman" w:cs="Times New Roman"/>
-          <w:sz w:val="28"/>
-          <w:szCs w:val="28"/>
-        </w:rPr>
-        <w:t>.</w:t>
+        <w:t xml:space="preserve"> ahol megadhatjuk az új jelszavunkat.</w:t>
       </w:r>
     </w:p>
     <w:p>
@@ -6343,7 +6287,7 @@
     </w:p>
     <w:p>
       <w:pPr>
-        <w:pStyle w:val="Cmsor2"/>
+        <w:pStyle w:val="Heading2"/>
         <w:rPr>
           <w:rFonts w:ascii="Times New Roman" w:hAnsi="Times New Roman" w:cs="Times New Roman"/>
           <w:b/>
@@ -6353,7 +6297,7 @@
           <w:szCs w:val="32"/>
         </w:rPr>
       </w:pPr>
-      <w:bookmarkStart w:id="27" w:name="_Toc165304943"/>
+      <w:bookmarkStart w:id="26" w:name="_Toc165304943"/>
       <w:r>
         <w:rPr>
           <w:rFonts w:ascii="Times New Roman" w:hAnsi="Times New Roman" w:cs="Times New Roman"/>
@@ -6365,7 +6309,7 @@
         </w:rPr>
         <w:t>Publikus profil oldal:</w:t>
       </w:r>
-      <w:bookmarkEnd w:id="27"/>
+      <w:bookmarkEnd w:id="26"/>
     </w:p>
     <w:p/>
     <w:p>
@@ -6402,7 +6346,7 @@
     </w:p>
     <w:p>
       <w:pPr>
-        <w:pStyle w:val="Cmsor2"/>
+        <w:pStyle w:val="Heading2"/>
         <w:rPr>
           <w:rFonts w:ascii="Times New Roman" w:hAnsi="Times New Roman" w:cs="Times New Roman"/>
           <w:b/>
@@ -6412,7 +6356,7 @@
           <w:szCs w:val="32"/>
         </w:rPr>
       </w:pPr>
-      <w:bookmarkStart w:id="28" w:name="_Toc165304944"/>
+      <w:bookmarkStart w:id="27" w:name="_Toc165304944"/>
       <w:r>
         <w:rPr>
           <w:rFonts w:ascii="Times New Roman" w:hAnsi="Times New Roman" w:cs="Times New Roman"/>
@@ -6425,7 +6369,7 @@
         <w:lastRenderedPageBreak/>
         <w:t>Post oldal:</w:t>
       </w:r>
-      <w:bookmarkEnd w:id="28"/>
+      <w:bookmarkEnd w:id="27"/>
     </w:p>
     <w:p/>
     <w:p>
@@ -6478,7 +6422,7 @@
     </w:p>
     <w:p>
       <w:pPr>
-        <w:pStyle w:val="Cmsor2"/>
+        <w:pStyle w:val="Heading2"/>
         <w:rPr>
           <w:rFonts w:ascii="Times New Roman" w:hAnsi="Times New Roman" w:cs="Times New Roman"/>
           <w:b/>
@@ -6488,7 +6432,7 @@
           <w:szCs w:val="32"/>
         </w:rPr>
       </w:pPr>
-      <w:bookmarkStart w:id="29" w:name="_Toc165304945"/>
+      <w:bookmarkStart w:id="28" w:name="_Toc165304945"/>
       <w:r>
         <w:rPr>
           <w:rFonts w:ascii="Times New Roman" w:hAnsi="Times New Roman" w:cs="Times New Roman"/>
@@ -6500,7 +6444,7 @@
         </w:rPr>
         <w:t>Profil oldal:</w:t>
       </w:r>
-      <w:bookmarkEnd w:id="29"/>
+      <w:bookmarkEnd w:id="28"/>
     </w:p>
     <w:p/>
     <w:p>
@@ -6605,7 +6549,7 @@
 </file>
 
 <file path=word/endnotes.xml><?xml version="1.0" encoding="utf-8"?>
-<w:endnotes xmlns:wpc="http://schemas.microsoft.com/office/word/2010/wordprocessingCanvas" xmlns:cx="http://schemas.microsoft.com/office/drawing/2014/chartex" xmlns:cx1="http://schemas.microsoft.com/office/drawing/2015/9/8/chartex" xmlns:cx2="http://schemas.microsoft.com/office/drawing/2015/10/21/chartex" xmlns:cx3="http://schemas.microsoft.com/office/drawing/2016/5/9/chartex" xmlns:cx4="http://schemas.microsoft.com/office/drawing/2016/5/10/chartex" xmlns:cx5="http://schemas.microsoft.com/office/drawing/2016/5/11/chartex" xmlns:cx6="http://schemas.microsoft.com/office/drawing/2016/5/12/chartex" xmlns:cx7="http://schemas.microsoft.com/office/drawing/2016/5/13/chartex" xmlns:cx8="http://schemas.microsoft.com/office/drawing/2016/5/14/chartex" xmlns:mc="http://schemas.openxmlformats.org/markup-compatibility/2006" xmlns:aink="http://schemas.microsoft.com/office/drawing/2016/ink" xmlns:am3d="http://schemas.microsoft.com/office/drawing/2017/model3d" xmlns:o="urn:schemas-microsoft-com:office:office" xmlns:r="http://schemas.openxmlformats.org/officeDocument/2006/relationships" xmlns:m="http://schemas.openxmlformats.org/officeDocument/2006/math" xmlns:v="urn:schemas-microsoft-com:vml" xmlns:wp14="http://schemas.microsoft.com/office/word/2010/wordprocessingDrawing" xmlns:wp="http://schemas.openxmlformats.org/drawingml/2006/wordprocessingDrawing" xmlns:w10="urn:schemas-microsoft-com:office:word" xmlns:w="http://schemas.openxmlformats.org/wordprocessingml/2006/main" xmlns:w14="http://schemas.microsoft.com/office/word/2010/wordml" xmlns:w15="http://schemas.microsoft.com/office/word/2012/wordml" xmlns:w16cid="http://schemas.microsoft.com/office/word/2016/wordml/cid" xmlns:w16se="http://schemas.microsoft.com/office/word/2015/wordml/symex" xmlns:wpg="http://schemas.microsoft.com/office/word/2010/wordprocessingGroup" xmlns:wpi="http://schemas.microsoft.com/office/word/2010/wordprocessingInk" xmlns:wne="http://schemas.microsoft.com/office/word/2006/wordml" xmlns:wps="http://schemas.microsoft.com/office/word/2010/wordprocessingShape" mc:Ignorable="w14 w15 w16se w16cid wp14">
+<w:endnotes xmlns:wpc="http://schemas.microsoft.com/office/word/2010/wordprocessingCanvas" xmlns:cx="http://schemas.microsoft.com/office/drawing/2014/chartex" xmlns:cx1="http://schemas.microsoft.com/office/drawing/2015/9/8/chartex" xmlns:cx2="http://schemas.microsoft.com/office/drawing/2015/10/21/chartex" xmlns:cx3="http://schemas.microsoft.com/office/drawing/2016/5/9/chartex" xmlns:cx4="http://schemas.microsoft.com/office/drawing/2016/5/10/chartex" xmlns:cx5="http://schemas.microsoft.com/office/drawing/2016/5/11/chartex" xmlns:cx6="http://schemas.microsoft.com/office/drawing/2016/5/12/chartex" xmlns:cx7="http://schemas.microsoft.com/office/drawing/2016/5/13/chartex" xmlns:cx8="http://schemas.microsoft.com/office/drawing/2016/5/14/chartex" xmlns:mc="http://schemas.openxmlformats.org/markup-compatibility/2006" xmlns:aink="http://schemas.microsoft.com/office/drawing/2016/ink" xmlns:am3d="http://schemas.microsoft.com/office/drawing/2017/model3d" xmlns:o="urn:schemas-microsoft-com:office:office" xmlns:oel="http://schemas.microsoft.com/office/2019/extlst" xmlns:r="http://schemas.openxmlformats.org/officeDocument/2006/relationships" xmlns:m="http://schemas.openxmlformats.org/officeDocument/2006/math" xmlns:v="urn:schemas-microsoft-com:vml" xmlns:wp14="http://schemas.microsoft.com/office/word/2010/wordprocessingDrawing" xmlns:wp="http://schemas.openxmlformats.org/drawingml/2006/wordprocessingDrawing" xmlns:w10="urn:schemas-microsoft-com:office:word" xmlns:w="http://schemas.openxmlformats.org/wordprocessingml/2006/main" xmlns:w14="http://schemas.microsoft.com/office/word/2010/wordml" xmlns:w15="http://schemas.microsoft.com/office/word/2012/wordml" xmlns:w16cex="http://schemas.microsoft.com/office/word/2018/wordml/cex" xmlns:w16cid="http://schemas.microsoft.com/office/word/2016/wordml/cid" xmlns:w16="http://schemas.microsoft.com/office/word/2018/wordml" xmlns:w16du="http://schemas.microsoft.com/office/word/2023/wordml/word16du" xmlns:w16sdtdh="http://schemas.microsoft.com/office/word/2020/wordml/sdtdatahash" xmlns:w16se="http://schemas.microsoft.com/office/word/2015/wordml/symex" xmlns:wpg="http://schemas.microsoft.com/office/word/2010/wordprocessingGroup" xmlns:wpi="http://schemas.microsoft.com/office/word/2010/wordprocessingInk" xmlns:wne="http://schemas.microsoft.com/office/word/2006/wordml" xmlns:wps="http://schemas.microsoft.com/office/word/2010/wordprocessingShape" mc:Ignorable="w14 w15 w16se w16cid w16 w16cex w16sdtdh w16du wp14">
   <w:endnote w:type="separator" w:id="-1">
     <w:p>
       <w:pPr>
@@ -6630,17 +6574,17 @@
 </file>
 
 <file path=word/footer1.xml><?xml version="1.0" encoding="utf-8"?>
-<w:ftr xmlns:wpc="http://schemas.microsoft.com/office/word/2010/wordprocessingCanvas" xmlns:cx="http://schemas.microsoft.com/office/drawing/2014/chartex" xmlns:cx1="http://schemas.microsoft.com/office/drawing/2015/9/8/chartex" xmlns:cx2="http://schemas.microsoft.com/office/drawing/2015/10/21/chartex" xmlns:cx3="http://schemas.microsoft.com/office/drawing/2016/5/9/chartex" xmlns:cx4="http://schemas.microsoft.com/office/drawing/2016/5/10/chartex" xmlns:cx5="http://schemas.microsoft.com/office/drawing/2016/5/11/chartex" xmlns:cx6="http://schemas.microsoft.com/office/drawing/2016/5/12/chartex" xmlns:cx7="http://schemas.microsoft.com/office/drawing/2016/5/13/chartex" xmlns:cx8="http://schemas.microsoft.com/office/drawing/2016/5/14/chartex" xmlns:mc="http://schemas.openxmlformats.org/markup-compatibility/2006" xmlns:aink="http://schemas.microsoft.com/office/drawing/2016/ink" xmlns:am3d="http://schemas.microsoft.com/office/drawing/2017/model3d" xmlns:o="urn:schemas-microsoft-com:office:office" xmlns:r="http://schemas.openxmlformats.org/officeDocument/2006/relationships" xmlns:m="http://schemas.openxmlformats.org/officeDocument/2006/math" xmlns:v="urn:schemas-microsoft-com:vml" xmlns:wp14="http://schemas.microsoft.com/office/word/2010/wordprocessingDrawing" xmlns:wp="http://schemas.openxmlformats.org/drawingml/2006/wordprocessingDrawing" xmlns:w10="urn:schemas-microsoft-com:office:word" xmlns:w="http://schemas.openxmlformats.org/wordprocessingml/2006/main" xmlns:w14="http://schemas.microsoft.com/office/word/2010/wordml" xmlns:w15="http://schemas.microsoft.com/office/word/2012/wordml" xmlns:w16cid="http://schemas.microsoft.com/office/word/2016/wordml/cid" xmlns:w16se="http://schemas.microsoft.com/office/word/2015/wordml/symex" xmlns:wpg="http://schemas.microsoft.com/office/word/2010/wordprocessingGroup" xmlns:wpi="http://schemas.microsoft.com/office/word/2010/wordprocessingInk" xmlns:wne="http://schemas.microsoft.com/office/word/2006/wordml" xmlns:wps="http://schemas.microsoft.com/office/word/2010/wordprocessingShape" mc:Ignorable="w14 w15 w16se w16cid wp14">
+<w:ftr xmlns:wpc="http://schemas.microsoft.com/office/word/2010/wordprocessingCanvas" xmlns:cx="http://schemas.microsoft.com/office/drawing/2014/chartex" xmlns:cx1="http://schemas.microsoft.com/office/drawing/2015/9/8/chartex" xmlns:cx2="http://schemas.microsoft.com/office/drawing/2015/10/21/chartex" xmlns:cx3="http://schemas.microsoft.com/office/drawing/2016/5/9/chartex" xmlns:cx4="http://schemas.microsoft.com/office/drawing/2016/5/10/chartex" xmlns:cx5="http://schemas.microsoft.com/office/drawing/2016/5/11/chartex" xmlns:cx6="http://schemas.microsoft.com/office/drawing/2016/5/12/chartex" xmlns:cx7="http://schemas.microsoft.com/office/drawing/2016/5/13/chartex" xmlns:cx8="http://schemas.microsoft.com/office/drawing/2016/5/14/chartex" xmlns:mc="http://schemas.openxmlformats.org/markup-compatibility/2006" xmlns:aink="http://schemas.microsoft.com/office/drawing/2016/ink" xmlns:am3d="http://schemas.microsoft.com/office/drawing/2017/model3d" xmlns:o="urn:schemas-microsoft-com:office:office" xmlns:oel="http://schemas.microsoft.com/office/2019/extlst" xmlns:r="http://schemas.openxmlformats.org/officeDocument/2006/relationships" xmlns:m="http://schemas.openxmlformats.org/officeDocument/2006/math" xmlns:v="urn:schemas-microsoft-com:vml" xmlns:wp14="http://schemas.microsoft.com/office/word/2010/wordprocessingDrawing" xmlns:wp="http://schemas.openxmlformats.org/drawingml/2006/wordprocessingDrawing" xmlns:w10="urn:schemas-microsoft-com:office:word" xmlns:w="http://schemas.openxmlformats.org/wordprocessingml/2006/main" xmlns:w14="http://schemas.microsoft.com/office/word/2010/wordml" xmlns:w15="http://schemas.microsoft.com/office/word/2012/wordml" xmlns:w16cex="http://schemas.microsoft.com/office/word/2018/wordml/cex" xmlns:w16cid="http://schemas.microsoft.com/office/word/2016/wordml/cid" xmlns:w16="http://schemas.microsoft.com/office/word/2018/wordml" xmlns:w16du="http://schemas.microsoft.com/office/word/2023/wordml/word16du" xmlns:w16sdtdh="http://schemas.microsoft.com/office/word/2020/wordml/sdtdatahash" xmlns:w16se="http://schemas.microsoft.com/office/word/2015/wordml/symex" xmlns:wpg="http://schemas.microsoft.com/office/word/2010/wordprocessingGroup" xmlns:wpi="http://schemas.microsoft.com/office/word/2010/wordprocessingInk" xmlns:wne="http://schemas.microsoft.com/office/word/2006/wordml" xmlns:wps="http://schemas.microsoft.com/office/word/2010/wordprocessingShape" mc:Ignorable="w14 w15 w16se w16cid w16 w16cex w16sdtdh w16du wp14">
   <w:p>
     <w:pPr>
-      <w:pStyle w:val="llb"/>
+      <w:pStyle w:val="Footer"/>
     </w:pPr>
   </w:p>
 </w:ftr>
 </file>
 
 <file path=word/footer2.xml><?xml version="1.0" encoding="utf-8"?>
-<w:ftr xmlns:wpc="http://schemas.microsoft.com/office/word/2010/wordprocessingCanvas" xmlns:cx="http://schemas.microsoft.com/office/drawing/2014/chartex" xmlns:cx1="http://schemas.microsoft.com/office/drawing/2015/9/8/chartex" xmlns:cx2="http://schemas.microsoft.com/office/drawing/2015/10/21/chartex" xmlns:cx3="http://schemas.microsoft.com/office/drawing/2016/5/9/chartex" xmlns:cx4="http://schemas.microsoft.com/office/drawing/2016/5/10/chartex" xmlns:cx5="http://schemas.microsoft.com/office/drawing/2016/5/11/chartex" xmlns:cx6="http://schemas.microsoft.com/office/drawing/2016/5/12/chartex" xmlns:cx7="http://schemas.microsoft.com/office/drawing/2016/5/13/chartex" xmlns:cx8="http://schemas.microsoft.com/office/drawing/2016/5/14/chartex" xmlns:mc="http://schemas.openxmlformats.org/markup-compatibility/2006" xmlns:aink="http://schemas.microsoft.com/office/drawing/2016/ink" xmlns:am3d="http://schemas.microsoft.com/office/drawing/2017/model3d" xmlns:o="urn:schemas-microsoft-com:office:office" xmlns:r="http://schemas.openxmlformats.org/officeDocument/2006/relationships" xmlns:m="http://schemas.openxmlformats.org/officeDocument/2006/math" xmlns:v="urn:schemas-microsoft-com:vml" xmlns:wp14="http://schemas.microsoft.com/office/word/2010/wordprocessingDrawing" xmlns:wp="http://schemas.openxmlformats.org/drawingml/2006/wordprocessingDrawing" xmlns:w10="urn:schemas-microsoft-com:office:word" xmlns:w="http://schemas.openxmlformats.org/wordprocessingml/2006/main" xmlns:w14="http://schemas.microsoft.com/office/word/2010/wordml" xmlns:w15="http://schemas.microsoft.com/office/word/2012/wordml" xmlns:w16cid="http://schemas.microsoft.com/office/word/2016/wordml/cid" xmlns:w16se="http://schemas.microsoft.com/office/word/2015/wordml/symex" xmlns:wpg="http://schemas.microsoft.com/office/word/2010/wordprocessingGroup" xmlns:wpi="http://schemas.microsoft.com/office/word/2010/wordprocessingInk" xmlns:wne="http://schemas.microsoft.com/office/word/2006/wordml" xmlns:wps="http://schemas.microsoft.com/office/word/2010/wordprocessingShape" mc:Ignorable="w14 w15 w16se w16cid wp14">
+<w:ftr xmlns:wpc="http://schemas.microsoft.com/office/word/2010/wordprocessingCanvas" xmlns:cx="http://schemas.microsoft.com/office/drawing/2014/chartex" xmlns:cx1="http://schemas.microsoft.com/office/drawing/2015/9/8/chartex" xmlns:cx2="http://schemas.microsoft.com/office/drawing/2015/10/21/chartex" xmlns:cx3="http://schemas.microsoft.com/office/drawing/2016/5/9/chartex" xmlns:cx4="http://schemas.microsoft.com/office/drawing/2016/5/10/chartex" xmlns:cx5="http://schemas.microsoft.com/office/drawing/2016/5/11/chartex" xmlns:cx6="http://schemas.microsoft.com/office/drawing/2016/5/12/chartex" xmlns:cx7="http://schemas.microsoft.com/office/drawing/2016/5/13/chartex" xmlns:cx8="http://schemas.microsoft.com/office/drawing/2016/5/14/chartex" xmlns:mc="http://schemas.openxmlformats.org/markup-compatibility/2006" xmlns:aink="http://schemas.microsoft.com/office/drawing/2016/ink" xmlns:am3d="http://schemas.microsoft.com/office/drawing/2017/model3d" xmlns:o="urn:schemas-microsoft-com:office:office" xmlns:oel="http://schemas.microsoft.com/office/2019/extlst" xmlns:r="http://schemas.openxmlformats.org/officeDocument/2006/relationships" xmlns:m="http://schemas.openxmlformats.org/officeDocument/2006/math" xmlns:v="urn:schemas-microsoft-com:vml" xmlns:wp14="http://schemas.microsoft.com/office/word/2010/wordprocessingDrawing" xmlns:wp="http://schemas.openxmlformats.org/drawingml/2006/wordprocessingDrawing" xmlns:w10="urn:schemas-microsoft-com:office:word" xmlns:w="http://schemas.openxmlformats.org/wordprocessingml/2006/main" xmlns:w14="http://schemas.microsoft.com/office/word/2010/wordml" xmlns:w15="http://schemas.microsoft.com/office/word/2012/wordml" xmlns:w16cex="http://schemas.microsoft.com/office/word/2018/wordml/cex" xmlns:w16cid="http://schemas.microsoft.com/office/word/2016/wordml/cid" xmlns:w16="http://schemas.microsoft.com/office/word/2018/wordml" xmlns:w16du="http://schemas.microsoft.com/office/word/2023/wordml/word16du" xmlns:w16sdtdh="http://schemas.microsoft.com/office/word/2020/wordml/sdtdatahash" xmlns:w16se="http://schemas.microsoft.com/office/word/2015/wordml/symex" xmlns:wpg="http://schemas.microsoft.com/office/word/2010/wordprocessingGroup" xmlns:wpi="http://schemas.microsoft.com/office/word/2010/wordprocessingInk" xmlns:wne="http://schemas.microsoft.com/office/word/2006/wordml" xmlns:wps="http://schemas.microsoft.com/office/word/2010/wordprocessingShape" mc:Ignorable="w14 w15 w16se w16cid w16 w16cex w16sdtdh w16du wp14">
   <w:sdt>
     <w:sdtPr>
       <w:id w:val="923150377"/>
@@ -6649,11 +6593,10 @@
         <w:docPartUnique/>
       </w:docPartObj>
     </w:sdtPr>
-    <w:sdtEndPr/>
     <w:sdtContent>
       <w:p>
         <w:pPr>
-          <w:pStyle w:val="llb"/>
+          <w:pStyle w:val="Footer"/>
           <w:jc w:val="center"/>
         </w:pPr>
         <w:r>
@@ -6676,14 +6619,14 @@
   </w:sdt>
   <w:p>
     <w:pPr>
-      <w:pStyle w:val="llb"/>
+      <w:pStyle w:val="Footer"/>
     </w:pPr>
   </w:p>
 </w:ftr>
 </file>
 
 <file path=word/footnotes.xml><?xml version="1.0" encoding="utf-8"?>
-<w:footnotes xmlns:wpc="http://schemas.microsoft.com/office/word/2010/wordprocessingCanvas" xmlns:cx="http://schemas.microsoft.com/office/drawing/2014/chartex" xmlns:cx1="http://schemas.microsoft.com/office/drawing/2015/9/8/chartex" xmlns:cx2="http://schemas.microsoft.com/office/drawing/2015/10/21/chartex" xmlns:cx3="http://schemas.microsoft.com/office/drawing/2016/5/9/chartex" xmlns:cx4="http://schemas.microsoft.com/office/drawing/2016/5/10/chartex" xmlns:cx5="http://schemas.microsoft.com/office/drawing/2016/5/11/chartex" xmlns:cx6="http://schemas.microsoft.com/office/drawing/2016/5/12/chartex" xmlns:cx7="http://schemas.microsoft.com/office/drawing/2016/5/13/chartex" xmlns:cx8="http://schemas.microsoft.com/office/drawing/2016/5/14/chartex" xmlns:mc="http://schemas.openxmlformats.org/markup-compatibility/2006" xmlns:aink="http://schemas.microsoft.com/office/drawing/2016/ink" xmlns:am3d="http://schemas.microsoft.com/office/drawing/2017/model3d" xmlns:o="urn:schemas-microsoft-com:office:office" xmlns:r="http://schemas.openxmlformats.org/officeDocument/2006/relationships" xmlns:m="http://schemas.openxmlformats.org/officeDocument/2006/math" xmlns:v="urn:schemas-microsoft-com:vml" xmlns:wp14="http://schemas.microsoft.com/office/word/2010/wordprocessingDrawing" xmlns:wp="http://schemas.openxmlformats.org/drawingml/2006/wordprocessingDrawing" xmlns:w10="urn:schemas-microsoft-com:office:word" xmlns:w="http://schemas.openxmlformats.org/wordprocessingml/2006/main" xmlns:w14="http://schemas.microsoft.com/office/word/2010/wordml" xmlns:w15="http://schemas.microsoft.com/office/word/2012/wordml" xmlns:w16cid="http://schemas.microsoft.com/office/word/2016/wordml/cid" xmlns:w16se="http://schemas.microsoft.com/office/word/2015/wordml/symex" xmlns:wpg="http://schemas.microsoft.com/office/word/2010/wordprocessingGroup" xmlns:wpi="http://schemas.microsoft.com/office/word/2010/wordprocessingInk" xmlns:wne="http://schemas.microsoft.com/office/word/2006/wordml" xmlns:wps="http://schemas.microsoft.com/office/word/2010/wordprocessingShape" mc:Ignorable="w14 w15 w16se w16cid wp14">
+<w:footnotes xmlns:wpc="http://schemas.microsoft.com/office/word/2010/wordprocessingCanvas" xmlns:cx="http://schemas.microsoft.com/office/drawing/2014/chartex" xmlns:cx1="http://schemas.microsoft.com/office/drawing/2015/9/8/chartex" xmlns:cx2="http://schemas.microsoft.com/office/drawing/2015/10/21/chartex" xmlns:cx3="http://schemas.microsoft.com/office/drawing/2016/5/9/chartex" xmlns:cx4="http://schemas.microsoft.com/office/drawing/2016/5/10/chartex" xmlns:cx5="http://schemas.microsoft.com/office/drawing/2016/5/11/chartex" xmlns:cx6="http://schemas.microsoft.com/office/drawing/2016/5/12/chartex" xmlns:cx7="http://schemas.microsoft.com/office/drawing/2016/5/13/chartex" xmlns:cx8="http://schemas.microsoft.com/office/drawing/2016/5/14/chartex" xmlns:mc="http://schemas.openxmlformats.org/markup-compatibility/2006" xmlns:aink="http://schemas.microsoft.com/office/drawing/2016/ink" xmlns:am3d="http://schemas.microsoft.com/office/drawing/2017/model3d" xmlns:o="urn:schemas-microsoft-com:office:office" xmlns:oel="http://schemas.microsoft.com/office/2019/extlst" xmlns:r="http://schemas.openxmlformats.org/officeDocument/2006/relationships" xmlns:m="http://schemas.openxmlformats.org/officeDocument/2006/math" xmlns:v="urn:schemas-microsoft-com:vml" xmlns:wp14="http://schemas.microsoft.com/office/word/2010/wordprocessingDrawing" xmlns:wp="http://schemas.openxmlformats.org/drawingml/2006/wordprocessingDrawing" xmlns:w10="urn:schemas-microsoft-com:office:word" xmlns:w="http://schemas.openxmlformats.org/wordprocessingml/2006/main" xmlns:w14="http://schemas.microsoft.com/office/word/2010/wordml" xmlns:w15="http://schemas.microsoft.com/office/word/2012/wordml" xmlns:w16cex="http://schemas.microsoft.com/office/word/2018/wordml/cex" xmlns:w16cid="http://schemas.microsoft.com/office/word/2016/wordml/cid" xmlns:w16="http://schemas.microsoft.com/office/word/2018/wordml" xmlns:w16du="http://schemas.microsoft.com/office/word/2023/wordml/word16du" xmlns:w16sdtdh="http://schemas.microsoft.com/office/word/2020/wordml/sdtdatahash" xmlns:w16se="http://schemas.microsoft.com/office/word/2015/wordml/symex" xmlns:wpg="http://schemas.microsoft.com/office/word/2010/wordprocessingGroup" xmlns:wpi="http://schemas.microsoft.com/office/word/2010/wordprocessingInk" xmlns:wne="http://schemas.microsoft.com/office/word/2006/wordml" xmlns:wps="http://schemas.microsoft.com/office/word/2010/wordprocessingShape" mc:Ignorable="w14 w15 w16se w16cid w16 w16cex w16sdtdh w16du wp14">
   <w:footnote w:type="separator" w:id="-1">
     <w:p>
       <w:pPr>
@@ -6708,7 +6651,7 @@
 </file>
 
 <file path=word/numbering.xml><?xml version="1.0" encoding="utf-8"?>
-<w:numbering xmlns:wpc="http://schemas.microsoft.com/office/word/2010/wordprocessingCanvas" xmlns:cx="http://schemas.microsoft.com/office/drawing/2014/chartex" xmlns:cx1="http://schemas.microsoft.com/office/drawing/2015/9/8/chartex" xmlns:cx2="http://schemas.microsoft.com/office/drawing/2015/10/21/chartex" xmlns:cx3="http://schemas.microsoft.com/office/drawing/2016/5/9/chartex" xmlns:cx4="http://schemas.microsoft.com/office/drawing/2016/5/10/chartex" xmlns:cx5="http://schemas.microsoft.com/office/drawing/2016/5/11/chartex" xmlns:cx6="http://schemas.microsoft.com/office/drawing/2016/5/12/chartex" xmlns:cx7="http://schemas.microsoft.com/office/drawing/2016/5/13/chartex" xmlns:cx8="http://schemas.microsoft.com/office/drawing/2016/5/14/chartex" xmlns:mc="http://schemas.openxmlformats.org/markup-compatibility/2006" xmlns:aink="http://schemas.microsoft.com/office/drawing/2016/ink" xmlns:am3d="http://schemas.microsoft.com/office/drawing/2017/model3d" xmlns:o="urn:schemas-microsoft-com:office:office" xmlns:r="http://schemas.openxmlformats.org/officeDocument/2006/relationships" xmlns:m="http://schemas.openxmlformats.org/officeDocument/2006/math" xmlns:v="urn:schemas-microsoft-com:vml" xmlns:wp14="http://schemas.microsoft.com/office/word/2010/wordprocessingDrawing" xmlns:wp="http://schemas.openxmlformats.org/drawingml/2006/wordprocessingDrawing" xmlns:w10="urn:schemas-microsoft-com:office:word" xmlns:w="http://schemas.openxmlformats.org/wordprocessingml/2006/main" xmlns:w14="http://schemas.microsoft.com/office/word/2010/wordml" xmlns:w15="http://schemas.microsoft.com/office/word/2012/wordml" xmlns:w16cid="http://schemas.microsoft.com/office/word/2016/wordml/cid" xmlns:w16se="http://schemas.microsoft.com/office/word/2015/wordml/symex" xmlns:wpg="http://schemas.microsoft.com/office/word/2010/wordprocessingGroup" xmlns:wpi="http://schemas.microsoft.com/office/word/2010/wordprocessingInk" xmlns:wne="http://schemas.microsoft.com/office/word/2006/wordml" xmlns:wps="http://schemas.microsoft.com/office/word/2010/wordprocessingShape" mc:Ignorable="w14 w15 w16se w16cid wp14">
+<w:numbering xmlns:wpc="http://schemas.microsoft.com/office/word/2010/wordprocessingCanvas" xmlns:cx="http://schemas.microsoft.com/office/drawing/2014/chartex" xmlns:cx1="http://schemas.microsoft.com/office/drawing/2015/9/8/chartex" xmlns:cx2="http://schemas.microsoft.com/office/drawing/2015/10/21/chartex" xmlns:cx3="http://schemas.microsoft.com/office/drawing/2016/5/9/chartex" xmlns:cx4="http://schemas.microsoft.com/office/drawing/2016/5/10/chartex" xmlns:cx5="http://schemas.microsoft.com/office/drawing/2016/5/11/chartex" xmlns:cx6="http://schemas.microsoft.com/office/drawing/2016/5/12/chartex" xmlns:cx7="http://schemas.microsoft.com/office/drawing/2016/5/13/chartex" xmlns:cx8="http://schemas.microsoft.com/office/drawing/2016/5/14/chartex" xmlns:mc="http://schemas.openxmlformats.org/markup-compatibility/2006" xmlns:aink="http://schemas.microsoft.com/office/drawing/2016/ink" xmlns:am3d="http://schemas.microsoft.com/office/drawing/2017/model3d" xmlns:o="urn:schemas-microsoft-com:office:office" xmlns:oel="http://schemas.microsoft.com/office/2019/extlst" xmlns:r="http://schemas.openxmlformats.org/officeDocument/2006/relationships" xmlns:m="http://schemas.openxmlformats.org/officeDocument/2006/math" xmlns:v="urn:schemas-microsoft-com:vml" xmlns:wp14="http://schemas.microsoft.com/office/word/2010/wordprocessingDrawing" xmlns:wp="http://schemas.openxmlformats.org/drawingml/2006/wordprocessingDrawing" xmlns:w10="urn:schemas-microsoft-com:office:word" xmlns:w="http://schemas.openxmlformats.org/wordprocessingml/2006/main" xmlns:w14="http://schemas.microsoft.com/office/word/2010/wordml" xmlns:w15="http://schemas.microsoft.com/office/word/2012/wordml" xmlns:w16cex="http://schemas.microsoft.com/office/word/2018/wordml/cex" xmlns:w16cid="http://schemas.microsoft.com/office/word/2016/wordml/cid" xmlns:w16="http://schemas.microsoft.com/office/word/2018/wordml" xmlns:w16du="http://schemas.microsoft.com/office/word/2023/wordml/word16du" xmlns:w16sdtdh="http://schemas.microsoft.com/office/word/2020/wordml/sdtdatahash" xmlns:w16se="http://schemas.microsoft.com/office/word/2015/wordml/symex" xmlns:wpg="http://schemas.microsoft.com/office/word/2010/wordprocessingGroup" xmlns:wpi="http://schemas.microsoft.com/office/word/2010/wordprocessingInk" xmlns:wne="http://schemas.microsoft.com/office/word/2006/wordml" xmlns:wps="http://schemas.microsoft.com/office/word/2010/wordprocessingShape" mc:Ignorable="w14 w15 w16se w16cid w16 w16cex w16sdtdh w16du wp14">
   <w:abstractNum w:abstractNumId="0" w15:restartNumberingAfterBreak="0">
     <w:nsid w:val="393318E5"/>
     <w:multiLevelType w:val="hybridMultilevel"/>
@@ -6822,14 +6765,14 @@
       </w:rPr>
     </w:lvl>
   </w:abstractNum>
-  <w:num w:numId="1">
+  <w:num w:numId="1" w16cid:durableId="265045186">
     <w:abstractNumId w:val="0"/>
   </w:num>
 </w:numbering>
 </file>
 
 <file path=word/styles.xml><?xml version="1.0" encoding="utf-8"?>
-<w:styles xmlns:mc="http://schemas.openxmlformats.org/markup-compatibility/2006" xmlns:r="http://schemas.openxmlformats.org/officeDocument/2006/relationships" xmlns:w="http://schemas.openxmlformats.org/wordprocessingml/2006/main" xmlns:w14="http://schemas.microsoft.com/office/word/2010/wordml" xmlns:w15="http://schemas.microsoft.com/office/word/2012/wordml" xmlns:w16cid="http://schemas.microsoft.com/office/word/2016/wordml/cid" xmlns:w16se="http://schemas.microsoft.com/office/word/2015/wordml/symex" mc:Ignorable="w14 w15 w16se w16cid">
+<w:styles xmlns:mc="http://schemas.openxmlformats.org/markup-compatibility/2006" xmlns:r="http://schemas.openxmlformats.org/officeDocument/2006/relationships" xmlns:w="http://schemas.openxmlformats.org/wordprocessingml/2006/main" xmlns:w14="http://schemas.microsoft.com/office/word/2010/wordml" xmlns:w15="http://schemas.microsoft.com/office/word/2012/wordml" xmlns:w16cex="http://schemas.microsoft.com/office/word/2018/wordml/cex" xmlns:w16cid="http://schemas.microsoft.com/office/word/2016/wordml/cid" xmlns:w16="http://schemas.microsoft.com/office/word/2018/wordml" xmlns:w16du="http://schemas.microsoft.com/office/word/2023/wordml/word16du" xmlns:w16sdtdh="http://schemas.microsoft.com/office/word/2020/wordml/sdtdatahash" xmlns:w16se="http://schemas.microsoft.com/office/word/2015/wordml/symex" mc:Ignorable="w14 w15 w16se w16cid w16 w16cex w16sdtdh w16du">
   <w:docDefaults>
     <w:rPrDefault>
       <w:rPr>
@@ -6845,7 +6788,7 @@
       </w:pPr>
     </w:pPrDefault>
   </w:docDefaults>
-  <w:latentStyles w:defLockedState="0" w:defUIPriority="99" w:defSemiHidden="0" w:defUnhideWhenUsed="0" w:defQFormat="0" w:count="375">
+  <w:latentStyles w:defLockedState="0" w:defUIPriority="99" w:defSemiHidden="0" w:defUnhideWhenUsed="0" w:defQFormat="0" w:count="376">
     <w:lsdException w:name="Normal" w:uiPriority="0" w:qFormat="1"/>
     <w:lsdException w:name="heading 1" w:uiPriority="9" w:qFormat="1"/>
     <w:lsdException w:name="heading 2" w:semiHidden="1" w:uiPriority="9" w:unhideWhenUsed="1" w:qFormat="1"/>
@@ -7221,8 +7164,9 @@
     <w:lsdException w:name="Smart Hyperlink" w:semiHidden="1" w:unhideWhenUsed="1"/>
     <w:lsdException w:name="Hashtag" w:semiHidden="1" w:unhideWhenUsed="1"/>
     <w:lsdException w:name="Unresolved Mention" w:semiHidden="1" w:unhideWhenUsed="1"/>
+    <w:lsdException w:name="Smart Link" w:semiHidden="1" w:unhideWhenUsed="1"/>
   </w:latentStyles>
-  <w:style w:type="paragraph" w:default="1" w:styleId="Norml">
+  <w:style w:type="paragraph" w:default="1" w:styleId="Normal">
     <w:name w:val="Normal"/>
     <w:qFormat/>
     <w:rsid w:val="005B389A"/>
@@ -7230,11 +7174,11 @@
       <w:rFonts w:ascii="Calibri" w:eastAsia="Times New Roman" w:hAnsi="Calibri" w:cs="Calibri"/>
     </w:rPr>
   </w:style>
-  <w:style w:type="paragraph" w:styleId="Cmsor1">
+  <w:style w:type="paragraph" w:styleId="Heading1">
     <w:name w:val="heading 1"/>
-    <w:basedOn w:val="Norml"/>
-    <w:next w:val="Norml"/>
-    <w:link w:val="Cmsor1Char"/>
+    <w:basedOn w:val="Normal"/>
+    <w:next w:val="Normal"/>
+    <w:link w:val="Heading1Char"/>
     <w:uiPriority w:val="9"/>
     <w:qFormat/>
     <w:rsid w:val="00D66457"/>
@@ -7251,11 +7195,11 @@
       <w:szCs w:val="32"/>
     </w:rPr>
   </w:style>
-  <w:style w:type="paragraph" w:styleId="Cmsor2">
+  <w:style w:type="paragraph" w:styleId="Heading2">
     <w:name w:val="heading 2"/>
-    <w:basedOn w:val="Norml"/>
-    <w:next w:val="Norml"/>
-    <w:link w:val="Cmsor2Char"/>
+    <w:basedOn w:val="Normal"/>
+    <w:next w:val="Normal"/>
+    <w:link w:val="Heading2Char"/>
     <w:uiPriority w:val="9"/>
     <w:unhideWhenUsed/>
     <w:qFormat/>
@@ -7273,11 +7217,11 @@
       <w:szCs w:val="26"/>
     </w:rPr>
   </w:style>
-  <w:style w:type="paragraph" w:styleId="Cmsor3">
+  <w:style w:type="paragraph" w:styleId="Heading3">
     <w:name w:val="heading 3"/>
-    <w:basedOn w:val="Norml"/>
-    <w:next w:val="Norml"/>
-    <w:link w:val="Cmsor3Char"/>
+    <w:basedOn w:val="Normal"/>
+    <w:next w:val="Normal"/>
+    <w:link w:val="Heading3Char"/>
     <w:uiPriority w:val="9"/>
     <w:unhideWhenUsed/>
     <w:qFormat/>
@@ -7295,13 +7239,13 @@
       <w:szCs w:val="24"/>
     </w:rPr>
   </w:style>
-  <w:style w:type="character" w:default="1" w:styleId="Bekezdsalapbettpusa">
+  <w:style w:type="character" w:default="1" w:styleId="DefaultParagraphFont">
     <w:name w:val="Default Paragraph Font"/>
     <w:uiPriority w:val="1"/>
     <w:semiHidden/>
     <w:unhideWhenUsed/>
   </w:style>
-  <w:style w:type="table" w:default="1" w:styleId="Normltblzat">
+  <w:style w:type="table" w:default="1" w:styleId="TableNormal">
     <w:name w:val="Normal Table"/>
     <w:uiPriority w:val="99"/>
     <w:semiHidden/>
@@ -7316,16 +7260,16 @@
       </w:tblCellMar>
     </w:tblPr>
   </w:style>
-  <w:style w:type="numbering" w:default="1" w:styleId="Nemlista">
+  <w:style w:type="numbering" w:default="1" w:styleId="NoList">
     <w:name w:val="No List"/>
     <w:uiPriority w:val="99"/>
     <w:semiHidden/>
     <w:unhideWhenUsed/>
   </w:style>
-  <w:style w:type="paragraph" w:styleId="Cm">
+  <w:style w:type="paragraph" w:styleId="Title">
     <w:name w:val="Title"/>
-    <w:basedOn w:val="Norml"/>
-    <w:link w:val="CmChar"/>
+    <w:basedOn w:val="Normal"/>
+    <w:link w:val="TitleChar"/>
     <w:uiPriority w:val="99"/>
     <w:qFormat/>
     <w:rsid w:val="005B389A"/>
@@ -7339,10 +7283,10 @@
       <w:szCs w:val="80"/>
     </w:rPr>
   </w:style>
-  <w:style w:type="character" w:customStyle="1" w:styleId="CmChar">
-    <w:name w:val="Cím Char"/>
-    <w:basedOn w:val="Bekezdsalapbettpusa"/>
-    <w:link w:val="Cm"/>
+  <w:style w:type="character" w:customStyle="1" w:styleId="TitleChar">
+    <w:name w:val="Title Char"/>
+    <w:basedOn w:val="DefaultParagraphFont"/>
+    <w:link w:val="Title"/>
     <w:uiPriority w:val="99"/>
     <w:rsid w:val="005B389A"/>
     <w:rPr>
@@ -7353,10 +7297,10 @@
       <w:szCs w:val="80"/>
     </w:rPr>
   </w:style>
-  <w:style w:type="character" w:customStyle="1" w:styleId="Cmsor1Char">
-    <w:name w:val="Címsor 1 Char"/>
-    <w:basedOn w:val="Bekezdsalapbettpusa"/>
-    <w:link w:val="Cmsor1"/>
+  <w:style w:type="character" w:customStyle="1" w:styleId="Heading1Char">
+    <w:name w:val="Heading 1 Char"/>
+    <w:basedOn w:val="DefaultParagraphFont"/>
+    <w:link w:val="Heading1"/>
     <w:uiPriority w:val="9"/>
     <w:rsid w:val="00D66457"/>
     <w:rPr>
@@ -7367,10 +7311,10 @@
       <w:lang w:val="en-GB"/>
     </w:rPr>
   </w:style>
-  <w:style w:type="paragraph" w:styleId="Tartalomjegyzkcmsora">
+  <w:style w:type="paragraph" w:styleId="TOCHeading">
     <w:name w:val="TOC Heading"/>
-    <w:basedOn w:val="Cmsor1"/>
-    <w:next w:val="Norml"/>
+    <w:basedOn w:val="Heading1"/>
+    <w:next w:val="Normal"/>
     <w:uiPriority w:val="39"/>
     <w:unhideWhenUsed/>
     <w:qFormat/>
@@ -7384,7 +7328,7 @@
   </w:style>
   <w:style w:type="paragraph" w:customStyle="1" w:styleId="Stlus1">
     <w:name w:val="Stílus1"/>
-    <w:basedOn w:val="Cmsor1"/>
+    <w:basedOn w:val="Heading1"/>
     <w:link w:val="Stlus1Char"/>
     <w:qFormat/>
     <w:rsid w:val="005B1B92"/>
@@ -7399,10 +7343,10 @@
       <w:u w:val="single"/>
     </w:rPr>
   </w:style>
-  <w:style w:type="paragraph" w:styleId="TJ1">
+  <w:style w:type="paragraph" w:styleId="TOC1">
     <w:name w:val="toc 1"/>
-    <w:basedOn w:val="Norml"/>
-    <w:next w:val="Norml"/>
+    <w:basedOn w:val="Normal"/>
+    <w:next w:val="Normal"/>
     <w:autoRedefine/>
     <w:uiPriority w:val="39"/>
     <w:unhideWhenUsed/>
@@ -7413,7 +7357,7 @@
   </w:style>
   <w:style w:type="character" w:customStyle="1" w:styleId="Stlus1Char">
     <w:name w:val="Stílus1 Char"/>
-    <w:basedOn w:val="Cmsor1Char"/>
+    <w:basedOn w:val="Heading1Char"/>
     <w:link w:val="Stlus1"/>
     <w:rsid w:val="005B1B92"/>
     <w:rPr>
@@ -7426,9 +7370,9 @@
       <w:lang w:val="en-GB"/>
     </w:rPr>
   </w:style>
-  <w:style w:type="character" w:styleId="Hiperhivatkozs">
+  <w:style w:type="character" w:styleId="Hyperlink">
     <w:name w:val="Hyperlink"/>
-    <w:basedOn w:val="Bekezdsalapbettpusa"/>
+    <w:basedOn w:val="DefaultParagraphFont"/>
     <w:uiPriority w:val="99"/>
     <w:unhideWhenUsed/>
     <w:rsid w:val="005B1B92"/>
@@ -7437,10 +7381,10 @@
       <w:u w:val="single"/>
     </w:rPr>
   </w:style>
-  <w:style w:type="paragraph" w:styleId="lfej">
+  <w:style w:type="paragraph" w:styleId="Header">
     <w:name w:val="header"/>
-    <w:basedOn w:val="Norml"/>
-    <w:link w:val="lfejChar"/>
+    <w:basedOn w:val="Normal"/>
+    <w:link w:val="HeaderChar"/>
     <w:uiPriority w:val="99"/>
     <w:unhideWhenUsed/>
     <w:rsid w:val="006D0993"/>
@@ -7452,10 +7396,10 @@
       <w:spacing w:after="0" w:line="240" w:lineRule="auto"/>
     </w:pPr>
   </w:style>
-  <w:style w:type="character" w:customStyle="1" w:styleId="lfejChar">
-    <w:name w:val="Élőfej Char"/>
-    <w:basedOn w:val="Bekezdsalapbettpusa"/>
-    <w:link w:val="lfej"/>
+  <w:style w:type="character" w:customStyle="1" w:styleId="HeaderChar">
+    <w:name w:val="Header Char"/>
+    <w:basedOn w:val="DefaultParagraphFont"/>
+    <w:link w:val="Header"/>
     <w:uiPriority w:val="99"/>
     <w:rsid w:val="006D0993"/>
     <w:rPr>
@@ -7463,10 +7407,10 @@
       <w:lang w:val="en-GB"/>
     </w:rPr>
   </w:style>
-  <w:style w:type="paragraph" w:styleId="llb">
+  <w:style w:type="paragraph" w:styleId="Footer">
     <w:name w:val="footer"/>
-    <w:basedOn w:val="Norml"/>
-    <w:link w:val="llbChar"/>
+    <w:basedOn w:val="Normal"/>
+    <w:link w:val="FooterChar"/>
     <w:uiPriority w:val="99"/>
     <w:unhideWhenUsed/>
     <w:rsid w:val="006D0993"/>
@@ -7478,10 +7422,10 @@
       <w:spacing w:after="0" w:line="240" w:lineRule="auto"/>
     </w:pPr>
   </w:style>
-  <w:style w:type="character" w:customStyle="1" w:styleId="llbChar">
-    <w:name w:val="Élőláb Char"/>
-    <w:basedOn w:val="Bekezdsalapbettpusa"/>
-    <w:link w:val="llb"/>
+  <w:style w:type="character" w:customStyle="1" w:styleId="FooterChar">
+    <w:name w:val="Footer Char"/>
+    <w:basedOn w:val="DefaultParagraphFont"/>
+    <w:link w:val="Footer"/>
     <w:uiPriority w:val="99"/>
     <w:rsid w:val="006D0993"/>
     <w:rPr>
@@ -7491,7 +7435,7 @@
   </w:style>
   <w:style w:type="paragraph" w:customStyle="1" w:styleId="Stlus2">
     <w:name w:val="Stílus2"/>
-    <w:basedOn w:val="Norml"/>
+    <w:basedOn w:val="Normal"/>
     <w:link w:val="Stlus2Char"/>
     <w:qFormat/>
     <w:rsid w:val="00951092"/>
@@ -7505,10 +7449,10 @@
       <w:szCs w:val="40"/>
     </w:rPr>
   </w:style>
-  <w:style w:type="paragraph" w:styleId="TJ2">
+  <w:style w:type="paragraph" w:styleId="TOC2">
     <w:name w:val="toc 2"/>
-    <w:basedOn w:val="Norml"/>
-    <w:next w:val="Norml"/>
+    <w:basedOn w:val="Normal"/>
+    <w:next w:val="Normal"/>
     <w:autoRedefine/>
     <w:uiPriority w:val="39"/>
     <w:unhideWhenUsed/>
@@ -7524,7 +7468,7 @@
   </w:style>
   <w:style w:type="character" w:customStyle="1" w:styleId="Stlus2Char">
     <w:name w:val="Stílus2 Char"/>
-    <w:basedOn w:val="Bekezdsalapbettpusa"/>
+    <w:basedOn w:val="DefaultParagraphFont"/>
     <w:link w:val="Stlus2"/>
     <w:rsid w:val="00951092"/>
     <w:rPr>
@@ -7535,10 +7479,10 @@
       <w:lang w:val="en-GB"/>
     </w:rPr>
   </w:style>
-  <w:style w:type="paragraph" w:styleId="TJ3">
+  <w:style w:type="paragraph" w:styleId="TOC3">
     <w:name w:val="toc 3"/>
-    <w:basedOn w:val="Norml"/>
-    <w:next w:val="Norml"/>
+    <w:basedOn w:val="Normal"/>
+    <w:next w:val="Normal"/>
     <w:autoRedefine/>
     <w:uiPriority w:val="39"/>
     <w:unhideWhenUsed/>
@@ -7552,10 +7496,10 @@
       <w:lang w:eastAsia="hu-HU"/>
     </w:rPr>
   </w:style>
-  <w:style w:type="character" w:customStyle="1" w:styleId="Cmsor2Char">
-    <w:name w:val="Címsor 2 Char"/>
-    <w:basedOn w:val="Bekezdsalapbettpusa"/>
-    <w:link w:val="Cmsor2"/>
+  <w:style w:type="character" w:customStyle="1" w:styleId="Heading2Char">
+    <w:name w:val="Heading 2 Char"/>
+    <w:basedOn w:val="DefaultParagraphFont"/>
+    <w:link w:val="Heading2"/>
     <w:uiPriority w:val="9"/>
     <w:rsid w:val="00227ED3"/>
     <w:rPr>
@@ -7566,10 +7510,10 @@
       <w:lang w:val="en-GB"/>
     </w:rPr>
   </w:style>
-  <w:style w:type="character" w:customStyle="1" w:styleId="Cmsor3Char">
-    <w:name w:val="Címsor 3 Char"/>
-    <w:basedOn w:val="Bekezdsalapbettpusa"/>
-    <w:link w:val="Cmsor3"/>
+  <w:style w:type="character" w:customStyle="1" w:styleId="Heading3Char">
+    <w:name w:val="Heading 3 Char"/>
+    <w:basedOn w:val="DefaultParagraphFont"/>
+    <w:link w:val="Heading3"/>
     <w:uiPriority w:val="9"/>
     <w:rsid w:val="00AE606C"/>
     <w:rPr>
@@ -7580,10 +7524,10 @@
       <w:lang w:val="en-GB"/>
     </w:rPr>
   </w:style>
-  <w:style w:type="paragraph" w:styleId="Kpalrs">
+  <w:style w:type="paragraph" w:styleId="Caption">
     <w:name w:val="caption"/>
-    <w:basedOn w:val="Norml"/>
-    <w:next w:val="Norml"/>
+    <w:basedOn w:val="Normal"/>
+    <w:next w:val="Normal"/>
     <w:uiPriority w:val="35"/>
     <w:unhideWhenUsed/>
     <w:qFormat/>
@@ -7599,9 +7543,9 @@
       <w:szCs w:val="18"/>
     </w:rPr>
   </w:style>
-  <w:style w:type="paragraph" w:styleId="Listaszerbekezds">
+  <w:style w:type="paragraph" w:styleId="ListParagraph">
     <w:name w:val="List Paragraph"/>
-    <w:basedOn w:val="Norml"/>
+    <w:basedOn w:val="Normal"/>
     <w:uiPriority w:val="34"/>
     <w:qFormat/>
     <w:rsid w:val="004337BB"/>

</xml_diff>